<commit_message>
Added answers to first 10 MCQs
</commit_message>
<xml_diff>
--- a/writtenAnswers/Scala Practice MCQs.docx
+++ b/writtenAnswers/Scala Practice MCQs.docx
@@ -370,13 +370,954 @@
     <w:p/>
     <w:p>
       <w:r>
-        <w:t xml:space="preserve">I think parallel </w:t>
-      </w:r>
-      <w:proofErr w:type="gramStart"/>
-      <w:r>
-        <w:t>collections?</w:t>
-      </w:r>
-      <w:proofErr w:type="gramEnd"/>
+        <w:t xml:space="preserve">Parallel collections (e.g. </w:t>
+      </w:r>
+      <w:proofErr w:type="spellStart"/>
+      <w:proofErr w:type="gramStart"/>
+      <w:r>
+        <w:t>using.par</w:t>
+      </w:r>
+      <w:proofErr w:type="spellEnd"/>
+      <w:r>
+        <w:t>(</w:t>
+      </w:r>
+      <w:proofErr w:type="gramEnd"/>
+      <w:r>
+        <w:t>)) allows you to abstract thread creation and handling from underlying implementation.</w:t>
+      </w:r>
+    </w:p>
+    <w:p/>
+    <w:p/>
+    <w:p/>
+    <w:p>
+      <w:r>
+        <w:t xml:space="preserve">#### Q4. What do you use in </w:t>
+      </w:r>
+      <w:proofErr w:type="spellStart"/>
+      <w:r>
+        <w:t>ScalaTest</w:t>
+      </w:r>
+      <w:proofErr w:type="spellEnd"/>
+      <w:r>
+        <w:t xml:space="preserve"> to see a detailed diagram of error messages when a test fails?</w:t>
+      </w:r>
+    </w:p>
+    <w:p/>
+    <w:p>
+      <w:r>
+        <w:t xml:space="preserve">- </w:t>
+      </w:r>
+      <w:proofErr w:type="gramStart"/>
+      <w:r>
+        <w:t>[ ]</w:t>
+      </w:r>
+      <w:proofErr w:type="gramEnd"/>
+      <w:r>
+        <w:t xml:space="preserve"> </w:t>
+      </w:r>
+      <w:proofErr w:type="spellStart"/>
+      <w:r>
+        <w:t>ArgumentExceptions</w:t>
+      </w:r>
+      <w:proofErr w:type="spellEnd"/>
+    </w:p>
+    <w:p>
+      <w:r>
+        <w:t xml:space="preserve">- </w:t>
+      </w:r>
+      <w:proofErr w:type="gramStart"/>
+      <w:r>
+        <w:t>[ ]</w:t>
+      </w:r>
+      <w:proofErr w:type="gramEnd"/>
+      <w:r>
+        <w:t xml:space="preserve"> </w:t>
+      </w:r>
+      <w:proofErr w:type="spellStart"/>
+      <w:r>
+        <w:t>AssertionException</w:t>
+      </w:r>
+      <w:proofErr w:type="spellEnd"/>
+    </w:p>
+    <w:p>
+      <w:r>
+        <w:t xml:space="preserve">- </w:t>
+      </w:r>
+      <w:proofErr w:type="gramStart"/>
+      <w:r>
+        <w:t>[ ]</w:t>
+      </w:r>
+      <w:proofErr w:type="gramEnd"/>
+      <w:r>
+        <w:t xml:space="preserve"> </w:t>
+      </w:r>
+      <w:proofErr w:type="spellStart"/>
+      <w:r>
+        <w:t>DiagrammedAssertions</w:t>
+      </w:r>
+      <w:proofErr w:type="spellEnd"/>
+    </w:p>
+    <w:p>
+      <w:r>
+        <w:t xml:space="preserve">- </w:t>
+      </w:r>
+      <w:proofErr w:type="gramStart"/>
+      <w:r>
+        <w:t>[ ]</w:t>
+      </w:r>
+      <w:proofErr w:type="gramEnd"/>
+      <w:r>
+        <w:t xml:space="preserve"> JUnit</w:t>
+      </w:r>
+    </w:p>
+    <w:p/>
+    <w:p>
+      <w:r>
+        <w:rPr>
+          <w:b/>
+          <w:bCs/>
+        </w:rPr>
+        <w:t>Answer:</w:t>
+      </w:r>
+    </w:p>
+    <w:p>
+      <w:r>
+        <w:tab/>
+      </w:r>
+      <w:proofErr w:type="spellStart"/>
+      <w:r>
+        <w:t>DiagrammedAssertions</w:t>
+      </w:r>
+      <w:proofErr w:type="spellEnd"/>
+      <w:r>
+        <w:t xml:space="preserve"> is sub-trait of Assertions that overrides assert and assume to include a </w:t>
+      </w:r>
+      <w:proofErr w:type="spellStart"/>
+      <w:r>
+        <w:t>diagrm</w:t>
+      </w:r>
+      <w:proofErr w:type="spellEnd"/>
+      <w:r>
+        <w:t xml:space="preserve"> showing values of expressions in the error message when assert or assumption fails.</w:t>
+      </w:r>
+    </w:p>
+    <w:p/>
+    <w:p/>
+    <w:p>
+      <w:r>
+        <w:t>#### Q5. What data type would you use to store an immutable collection of objects that contain a fixed number of varying types?</w:t>
+      </w:r>
+    </w:p>
+    <w:p/>
+    <w:p>
+      <w:r>
+        <w:t xml:space="preserve">- </w:t>
+      </w:r>
+      <w:proofErr w:type="gramStart"/>
+      <w:r>
+        <w:t>[ ]</w:t>
+      </w:r>
+      <w:proofErr w:type="gramEnd"/>
+      <w:r>
+        <w:t xml:space="preserve"> Array</w:t>
+      </w:r>
+    </w:p>
+    <w:p>
+      <w:r>
+        <w:t xml:space="preserve">- </w:t>
+      </w:r>
+      <w:proofErr w:type="gramStart"/>
+      <w:r>
+        <w:t>[ ]</w:t>
+      </w:r>
+      <w:proofErr w:type="gramEnd"/>
+      <w:r>
+        <w:t xml:space="preserve"> </w:t>
+      </w:r>
+      <w:proofErr w:type="spellStart"/>
+      <w:r>
+        <w:t>ImmutableCollection</w:t>
+      </w:r>
+      <w:proofErr w:type="spellEnd"/>
+    </w:p>
+    <w:p>
+      <w:r>
+        <w:t xml:space="preserve">- </w:t>
+      </w:r>
+      <w:proofErr w:type="gramStart"/>
+      <w:r>
+        <w:t>[ ]</w:t>
+      </w:r>
+      <w:proofErr w:type="gramEnd"/>
+      <w:r>
+        <w:t xml:space="preserve"> List</w:t>
+      </w:r>
+    </w:p>
+    <w:p>
+      <w:r>
+        <w:lastRenderedPageBreak/>
+        <w:t xml:space="preserve">- </w:t>
+      </w:r>
+      <w:proofErr w:type="gramStart"/>
+      <w:r>
+        <w:t>[ ]</w:t>
+      </w:r>
+      <w:proofErr w:type="gramEnd"/>
+      <w:r>
+        <w:t xml:space="preserve"> Tuple</w:t>
+      </w:r>
+    </w:p>
+    <w:p/>
+    <w:p>
+      <w:r>
+        <w:rPr>
+          <w:b/>
+          <w:bCs/>
+        </w:rPr>
+        <w:t>Answer: Tuple</w:t>
+      </w:r>
+      <w:r>
+        <w:t xml:space="preserve"> because Array and list are collections of a single type. Immutable collection isn’t a concrete type</w:t>
+      </w:r>
+    </w:p>
+    <w:p>
+      <w:r>
+        <w:t>Tuple is an ‘immutable, fixed-size, heterogeneous container’</w:t>
+      </w:r>
+    </w:p>
+    <w:p/>
+    <w:p/>
+    <w:p>
+      <w:r>
+        <w:t xml:space="preserve">#### Q6. After defining a function in the interpreter, Scala returns the following. What does the </w:t>
+      </w:r>
+      <w:proofErr w:type="gramStart"/>
+      <w:r>
+        <w:t>`(</w:t>
+      </w:r>
+      <w:proofErr w:type="gramEnd"/>
+      <w:r>
+        <w:t>)` indicate?</w:t>
+      </w:r>
+    </w:p>
+    <w:p/>
+    <w:p>
+      <w:r>
+        <w:t>```</w:t>
+      </w:r>
+    </w:p>
+    <w:p>
+      <w:proofErr w:type="spellStart"/>
+      <w:r>
+        <w:t>myfnc</w:t>
+      </w:r>
+      <w:proofErr w:type="spellEnd"/>
+      <w:r>
+        <w:t xml:space="preserve">: </w:t>
+      </w:r>
+      <w:proofErr w:type="gramStart"/>
+      <w:r>
+        <w:t>()Unit</w:t>
+      </w:r>
+      <w:proofErr w:type="gramEnd"/>
+    </w:p>
+    <w:p>
+      <w:r>
+        <w:t>```</w:t>
+      </w:r>
+    </w:p>
+    <w:p/>
+    <w:p>
+      <w:r>
+        <w:t xml:space="preserve">- </w:t>
+      </w:r>
+      <w:proofErr w:type="gramStart"/>
+      <w:r>
+        <w:t>[ ]</w:t>
+      </w:r>
+      <w:proofErr w:type="gramEnd"/>
+      <w:r>
+        <w:t xml:space="preserve"> The function has no side effects.</w:t>
+      </w:r>
+    </w:p>
+    <w:p>
+      <w:r>
+        <w:t xml:space="preserve">- </w:t>
+      </w:r>
+      <w:proofErr w:type="gramStart"/>
+      <w:r>
+        <w:t>[ ]</w:t>
+      </w:r>
+      <w:proofErr w:type="gramEnd"/>
+      <w:r>
+        <w:t xml:space="preserve"> The function takes no parameters.</w:t>
+      </w:r>
+    </w:p>
+    <w:p>
+      <w:r>
+        <w:t xml:space="preserve">- </w:t>
+      </w:r>
+      <w:proofErr w:type="gramStart"/>
+      <w:r>
+        <w:t>[ ]</w:t>
+      </w:r>
+      <w:proofErr w:type="gramEnd"/>
+      <w:r>
+        <w:t xml:space="preserve"> The function returns no value.</w:t>
+      </w:r>
+    </w:p>
+    <w:p>
+      <w:r>
+        <w:t xml:space="preserve">- </w:t>
+      </w:r>
+      <w:proofErr w:type="gramStart"/>
+      <w:r>
+        <w:t>[ ]</w:t>
+      </w:r>
+      <w:proofErr w:type="gramEnd"/>
+      <w:r>
+        <w:t xml:space="preserve"> Returning unit types to the function is a </w:t>
+      </w:r>
+      <w:proofErr w:type="gramStart"/>
+      <w:r>
+        <w:t>closures</w:t>
+      </w:r>
+      <w:proofErr w:type="gramEnd"/>
+      <w:r>
+        <w:t>.</w:t>
+      </w:r>
+    </w:p>
+    <w:p/>
+    <w:p>
+      <w:r>
+        <w:rPr>
+          <w:b/>
+          <w:bCs/>
+        </w:rPr>
+        <w:t xml:space="preserve">Answer: </w:t>
+      </w:r>
+      <w:r>
+        <w:t>B – () refers to an empty parameter list so function takes no parameters.</w:t>
+      </w:r>
+    </w:p>
+    <w:p/>
+    <w:p/>
+    <w:p>
+      <w:r>
+        <w:t>#### Q7. What type of number is 1234.e5?</w:t>
+      </w:r>
+    </w:p>
+    <w:p/>
+    <w:p>
+      <w:r>
+        <w:t xml:space="preserve">- </w:t>
+      </w:r>
+      <w:proofErr w:type="gramStart"/>
+      <w:r>
+        <w:t>[ ]</w:t>
+      </w:r>
+      <w:proofErr w:type="gramEnd"/>
+      <w:r>
+        <w:t xml:space="preserve"> hexadecimal</w:t>
+      </w:r>
+    </w:p>
+    <w:p>
+      <w:r>
+        <w:t xml:space="preserve">- </w:t>
+      </w:r>
+      <w:proofErr w:type="gramStart"/>
+      <w:r>
+        <w:t>[ ]</w:t>
+      </w:r>
+      <w:proofErr w:type="gramEnd"/>
+      <w:r>
+        <w:t xml:space="preserve"> short</w:t>
+      </w:r>
+    </w:p>
+    <w:p>
+      <w:r>
+        <w:t xml:space="preserve">- </w:t>
+      </w:r>
+      <w:proofErr w:type="gramStart"/>
+      <w:r>
+        <w:t>[ ]</w:t>
+      </w:r>
+      <w:proofErr w:type="gramEnd"/>
+      <w:r>
+        <w:t xml:space="preserve"> floating point</w:t>
+      </w:r>
+    </w:p>
+    <w:p>
+      <w:r>
+        <w:t xml:space="preserve">- </w:t>
+      </w:r>
+      <w:proofErr w:type="gramStart"/>
+      <w:r>
+        <w:t>[ ]</w:t>
+      </w:r>
+      <w:proofErr w:type="gramEnd"/>
+      <w:r>
+        <w:t xml:space="preserve"> long</w:t>
+      </w:r>
+    </w:p>
+    <w:p/>
+    <w:p>
+      <w:r>
+        <w:rPr>
+          <w:b/>
+          <w:bCs/>
+        </w:rPr>
+        <w:t xml:space="preserve">Answer: </w:t>
+      </w:r>
+      <w:r>
+        <w:t>floating point. Scala exponent notation “e” produces a floating-point (Double) literal, even if the decimal is omitted. The form 1234.e5 isn’t valid scala syntax (thinks it is trying to access method e5 of Int) but still intends to represent floating point.</w:t>
+      </w:r>
+    </w:p>
+    <w:p/>
+    <w:p>
+      <w:r>
+        <w:t>#### Q8. When you convert a map to a list using the `</w:t>
+      </w:r>
+      <w:proofErr w:type="spellStart"/>
+      <w:r>
+        <w:t>toList</w:t>
+      </w:r>
+      <w:proofErr w:type="spellEnd"/>
+      <w:r>
+        <w:t>` method of the map, the result will be of which type?</w:t>
+      </w:r>
+    </w:p>
+    <w:p/>
+    <w:p>
+      <w:r>
+        <w:t xml:space="preserve">- </w:t>
+      </w:r>
+      <w:proofErr w:type="gramStart"/>
+      <w:r>
+        <w:t>[ ]</w:t>
+      </w:r>
+      <w:proofErr w:type="gramEnd"/>
+      <w:r>
+        <w:t xml:space="preserve"> `</w:t>
+      </w:r>
+      <w:proofErr w:type="gramStart"/>
+      <w:r>
+        <w:t>List[</w:t>
+      </w:r>
+      <w:proofErr w:type="gramEnd"/>
+      <w:r>
+        <w:t>(String, String</w:t>
+      </w:r>
+      <w:proofErr w:type="gramStart"/>
+      <w:r>
+        <w:t>)]`</w:t>
+      </w:r>
+      <w:proofErr w:type="gramEnd"/>
+    </w:p>
+    <w:p>
+      <w:r>
+        <w:t xml:space="preserve">- </w:t>
+      </w:r>
+      <w:proofErr w:type="gramStart"/>
+      <w:r>
+        <w:t>[ ]</w:t>
+      </w:r>
+      <w:proofErr w:type="gramEnd"/>
+      <w:r>
+        <w:t xml:space="preserve"> `</w:t>
+      </w:r>
+      <w:proofErr w:type="gramStart"/>
+      <w:r>
+        <w:t>List[</w:t>
+      </w:r>
+      <w:proofErr w:type="gramEnd"/>
+      <w:r>
+        <w:t>(Array, Array</w:t>
+      </w:r>
+      <w:proofErr w:type="gramStart"/>
+      <w:r>
+        <w:t>)]`</w:t>
+      </w:r>
+      <w:proofErr w:type="gramEnd"/>
+    </w:p>
+    <w:p>
+      <w:r>
+        <w:t xml:space="preserve">- </w:t>
+      </w:r>
+      <w:proofErr w:type="gramStart"/>
+      <w:r>
+        <w:t>[ ]</w:t>
+      </w:r>
+      <w:proofErr w:type="gramEnd"/>
+      <w:r>
+        <w:t xml:space="preserve"> `</w:t>
+      </w:r>
+      <w:proofErr w:type="gramStart"/>
+      <w:r>
+        <w:t>List[</w:t>
+      </w:r>
+      <w:proofErr w:type="gramEnd"/>
+      <w:r>
+        <w:t>(Collection, Collection</w:t>
+      </w:r>
+      <w:proofErr w:type="gramStart"/>
+      <w:r>
+        <w:t>)]`</w:t>
+      </w:r>
+      <w:proofErr w:type="gramEnd"/>
+    </w:p>
+    <w:p>
+      <w:r>
+        <w:t xml:space="preserve">- </w:t>
+      </w:r>
+      <w:proofErr w:type="gramStart"/>
+      <w:r>
+        <w:t>[ ]</w:t>
+      </w:r>
+      <w:proofErr w:type="gramEnd"/>
+      <w:r>
+        <w:t xml:space="preserve"> `List`</w:t>
+      </w:r>
+    </w:p>
+    <w:p/>
+    <w:p>
+      <w:r>
+        <w:rPr>
+          <w:b/>
+          <w:bCs/>
+        </w:rPr>
+        <w:t xml:space="preserve">Answer: </w:t>
+      </w:r>
+      <w:r>
+        <w:t>depends on the type of the map??</w:t>
+      </w:r>
+    </w:p>
+    <w:p>
+      <w:r>
+        <w:t xml:space="preserve">e.g. a Map of type </w:t>
+      </w:r>
+      <w:proofErr w:type="gramStart"/>
+      <w:r>
+        <w:t>Map[</w:t>
+      </w:r>
+      <w:proofErr w:type="gramEnd"/>
+      <w:r>
+        <w:t xml:space="preserve">String, Int] will become </w:t>
+      </w:r>
+      <w:proofErr w:type="gramStart"/>
+      <w:r>
+        <w:t>List[</w:t>
+      </w:r>
+      <w:proofErr w:type="gramEnd"/>
+      <w:r>
+        <w:t xml:space="preserve">(String, Int)]. And a map of type </w:t>
+      </w:r>
+      <w:proofErr w:type="gramStart"/>
+      <w:r>
+        <w:t>Map[</w:t>
+      </w:r>
+      <w:proofErr w:type="gramEnd"/>
+      <w:r>
+        <w:t xml:space="preserve">String, </w:t>
+      </w:r>
+      <w:proofErr w:type="gramStart"/>
+      <w:r>
+        <w:t>List[</w:t>
+      </w:r>
+      <w:proofErr w:type="gramEnd"/>
+      <w:r>
+        <w:t xml:space="preserve">Int]] will become </w:t>
+      </w:r>
+      <w:proofErr w:type="gramStart"/>
+      <w:r>
+        <w:t>List[</w:t>
+      </w:r>
+      <w:proofErr w:type="gramEnd"/>
+      <w:r>
+        <w:t xml:space="preserve">(String, </w:t>
+      </w:r>
+      <w:proofErr w:type="gramStart"/>
+      <w:r>
+        <w:t>List[</w:t>
+      </w:r>
+      <w:proofErr w:type="gramEnd"/>
+      <w:r>
+        <w:t xml:space="preserve">Int]]. </w:t>
+      </w:r>
+      <w:proofErr w:type="gramStart"/>
+      <w:r>
+        <w:t>So</w:t>
+      </w:r>
+      <w:proofErr w:type="gramEnd"/>
+      <w:r>
+        <w:t xml:space="preserve"> unless we know the type of the map at the start – we won’t know?</w:t>
+      </w:r>
+    </w:p>
+    <w:p/>
+    <w:p>
+      <w:r>
+        <w:t xml:space="preserve">In general </w:t>
+      </w:r>
+      <w:proofErr w:type="gramStart"/>
+      <w:r>
+        <w:t>Map[</w:t>
+      </w:r>
+      <w:proofErr w:type="gramEnd"/>
+      <w:r>
+        <w:t>K, V</w:t>
+      </w:r>
+      <w:proofErr w:type="gramStart"/>
+      <w:r>
+        <w:t>].</w:t>
+      </w:r>
+      <w:proofErr w:type="spellStart"/>
+      <w:r>
+        <w:t>toList</w:t>
+      </w:r>
+      <w:proofErr w:type="spellEnd"/>
+      <w:proofErr w:type="gramEnd"/>
+      <w:r>
+        <w:t xml:space="preserve">() // =&gt; </w:t>
+      </w:r>
+      <w:proofErr w:type="gramStart"/>
+      <w:r>
+        <w:t>List[</w:t>
+      </w:r>
+      <w:proofErr w:type="gramEnd"/>
+      <w:r>
+        <w:t>(K, V)]</w:t>
+      </w:r>
+    </w:p>
+    <w:p/>
+    <w:p>
+      <w:r>
+        <w:t>So D is the closest answer.</w:t>
+      </w:r>
+    </w:p>
+    <w:p/>
+    <w:p/>
+    <w:p>
+      <w:r>
+        <w:t>#### Q9. What type of object does this code create?</w:t>
+      </w:r>
+    </w:p>
+    <w:p/>
+    <w:p>
+      <w:r>
+        <w:t>```</w:t>
+      </w:r>
+    </w:p>
+    <w:p>
+      <w:proofErr w:type="spellStart"/>
+      <w:r>
+        <w:t>val</w:t>
+      </w:r>
+      <w:proofErr w:type="spellEnd"/>
+      <w:r>
+        <w:t xml:space="preserve"> x = (1234, "Active")</w:t>
+      </w:r>
+    </w:p>
+    <w:p>
+      <w:r>
+        <w:t>```</w:t>
+      </w:r>
+    </w:p>
+    <w:p/>
+    <w:p>
+      <w:r>
+        <w:t xml:space="preserve">- </w:t>
+      </w:r>
+      <w:proofErr w:type="gramStart"/>
+      <w:r>
+        <w:t>[ ]</w:t>
+      </w:r>
+      <w:proofErr w:type="gramEnd"/>
+      <w:r>
+        <w:t xml:space="preserve"> List</w:t>
+      </w:r>
+    </w:p>
+    <w:p>
+      <w:r>
+        <w:t xml:space="preserve">- </w:t>
+      </w:r>
+      <w:proofErr w:type="gramStart"/>
+      <w:r>
+        <w:t>[ ]</w:t>
+      </w:r>
+      <w:proofErr w:type="gramEnd"/>
+      <w:r>
+        <w:t xml:space="preserve"> Map</w:t>
+      </w:r>
+    </w:p>
+    <w:p>
+      <w:r>
+        <w:t xml:space="preserve">- </w:t>
+      </w:r>
+      <w:proofErr w:type="gramStart"/>
+      <w:r>
+        <w:t>[ ]</w:t>
+      </w:r>
+      <w:proofErr w:type="gramEnd"/>
+      <w:r>
+        <w:t xml:space="preserve"> Tuple</w:t>
+      </w:r>
+    </w:p>
+    <w:p>
+      <w:r>
+        <w:t xml:space="preserve">- </w:t>
+      </w:r>
+      <w:proofErr w:type="gramStart"/>
+      <w:r>
+        <w:t>[ ]</w:t>
+      </w:r>
+      <w:proofErr w:type="gramEnd"/>
+      <w:r>
+        <w:t xml:space="preserve"> Array</w:t>
+      </w:r>
+    </w:p>
+    <w:p/>
+    <w:p>
+      <w:r>
+        <w:rPr>
+          <w:b/>
+          <w:bCs/>
+        </w:rPr>
+        <w:t xml:space="preserve">Answer: </w:t>
+      </w:r>
+      <w:r>
+        <w:t>Tuple – immutable, using parenthesis syntax, and heterogeneous types.</w:t>
+      </w:r>
+    </w:p>
+    <w:p/>
+    <w:p>
+      <w:r>
+        <w:lastRenderedPageBreak/>
+        <w:t>#### Q10. Which is a subclass of all classes?</w:t>
+      </w:r>
+    </w:p>
+    <w:p/>
+    <w:p>
+      <w:r>
+        <w:t xml:space="preserve">- </w:t>
+      </w:r>
+      <w:proofErr w:type="gramStart"/>
+      <w:r>
+        <w:t>[ ]</w:t>
+      </w:r>
+      <w:proofErr w:type="gramEnd"/>
+      <w:r>
+        <w:t xml:space="preserve"> </w:t>
+      </w:r>
+      <w:proofErr w:type="spellStart"/>
+      <w:r>
+        <w:t>AnyVal</w:t>
+      </w:r>
+      <w:proofErr w:type="spellEnd"/>
+    </w:p>
+    <w:p>
+      <w:r>
+        <w:t xml:space="preserve">- </w:t>
+      </w:r>
+      <w:proofErr w:type="gramStart"/>
+      <w:r>
+        <w:t>[ ]</w:t>
+      </w:r>
+      <w:proofErr w:type="gramEnd"/>
+      <w:r>
+        <w:t xml:space="preserve"> </w:t>
+      </w:r>
+      <w:proofErr w:type="spellStart"/>
+      <w:r>
+        <w:t>AnyRef</w:t>
+      </w:r>
+      <w:proofErr w:type="spellEnd"/>
+    </w:p>
+    <w:p>
+      <w:r>
+        <w:t xml:space="preserve">- </w:t>
+      </w:r>
+      <w:proofErr w:type="gramStart"/>
+      <w:r>
+        <w:t>[ ]</w:t>
+      </w:r>
+      <w:proofErr w:type="gramEnd"/>
+      <w:r>
+        <w:t xml:space="preserve"> Method</w:t>
+      </w:r>
+    </w:p>
+    <w:p>
+      <w:r>
+        <w:t xml:space="preserve">- </w:t>
+      </w:r>
+      <w:proofErr w:type="gramStart"/>
+      <w:r>
+        <w:t>[ ]</w:t>
+      </w:r>
+      <w:proofErr w:type="gramEnd"/>
+      <w:r>
+        <w:t xml:space="preserve"> Null</w:t>
+      </w:r>
+    </w:p>
+    <w:p/>
+    <w:p>
+      <w:r>
+        <w:t xml:space="preserve">[Null in Scala Standard </w:t>
+      </w:r>
+      <w:proofErr w:type="gramStart"/>
+      <w:r>
+        <w:t>library](</w:t>
+      </w:r>
+      <w:proofErr w:type="gramEnd"/>
+      <w:r>
+        <w:t>https://www.scala-lang.org/api/current/scala/Null.html). The question is a bit incorrect - Null is a subtype of every type _except those of value classes_</w:t>
+      </w:r>
+    </w:p>
+    <w:p>
+      <w:r>
+        <w:rPr>
+          <w:b/>
+          <w:bCs/>
+        </w:rPr>
+        <w:t xml:space="preserve">Answer: </w:t>
+      </w:r>
+      <w:r>
+        <w:t>Null</w:t>
+      </w:r>
+      <w:r>
+        <w:rPr>
+          <w:b/>
+          <w:bCs/>
+        </w:rPr>
+        <w:t xml:space="preserve">. </w:t>
+      </w:r>
+      <w:r>
+        <w:t>Null is a subclass of all reference classes – so its value null can be substituted for the value of any reference type.</w:t>
+      </w:r>
+    </w:p>
+    <w:p/>
+    <w:p>
+      <w:r>
+        <w:t>#### Q11. For the for-yield construct, is the scope separate between for-body and yield-body?</w:t>
+      </w:r>
+    </w:p>
+    <w:p/>
+    <w:p>
+      <w:r>
+        <w:t xml:space="preserve">- </w:t>
+      </w:r>
+      <w:proofErr w:type="gramStart"/>
+      <w:r>
+        <w:t>[ ]</w:t>
+      </w:r>
+      <w:proofErr w:type="gramEnd"/>
+      <w:r>
+        <w:t xml:space="preserve"> Yes and no. It is different depending on the for construct and what it does.</w:t>
+      </w:r>
+    </w:p>
+    <w:p>
+      <w:r>
+        <w:t xml:space="preserve">- </w:t>
+      </w:r>
+      <w:proofErr w:type="gramStart"/>
+      <w:r>
+        <w:t>[ ]</w:t>
+      </w:r>
+      <w:proofErr w:type="gramEnd"/>
+      <w:r>
+        <w:t xml:space="preserve"> Yes, because </w:t>
+      </w:r>
+      <w:proofErr w:type="gramStart"/>
+      <w:r>
+        <w:t>the for</w:t>
+      </w:r>
+      <w:proofErr w:type="gramEnd"/>
+      <w:r>
+        <w:t xml:space="preserve"> section does not expose its scope.</w:t>
+      </w:r>
+    </w:p>
+    <w:p>
+      <w:r>
+        <w:t xml:space="preserve">- </w:t>
+      </w:r>
+      <w:proofErr w:type="gramStart"/>
+      <w:r>
+        <w:t>[ ]</w:t>
+      </w:r>
+      <w:proofErr w:type="gramEnd"/>
+      <w:r>
+        <w:t xml:space="preserve"> No, because for-yield shares the same scope, even though they are within separate curly braces.</w:t>
+      </w:r>
+    </w:p>
+    <w:p>
+      <w:r>
+        <w:t xml:space="preserve">- </w:t>
+      </w:r>
+      <w:proofErr w:type="gramStart"/>
+      <w:r>
+        <w:t>[ ]</w:t>
+      </w:r>
+      <w:proofErr w:type="gramEnd"/>
+      <w:r>
+        <w:t xml:space="preserve"> Yes, because they are within different curly braces.</w:t>
+      </w:r>
+    </w:p>
+    <w:p/>
+    <w:p>
+      <w:r>
+        <w:t>**Example**: yield-body has access to the `e` variable from the for-body</w:t>
+      </w:r>
+    </w:p>
+    <w:p/>
+    <w:p>
+      <w:r>
+        <w:t>```scala</w:t>
+      </w:r>
+    </w:p>
+    <w:p>
+      <w:proofErr w:type="spellStart"/>
+      <w:r>
+        <w:t>val</w:t>
+      </w:r>
+      <w:proofErr w:type="spellEnd"/>
+      <w:r>
+        <w:t xml:space="preserve"> a = </w:t>
+      </w:r>
+      <w:proofErr w:type="gramStart"/>
+      <w:r>
+        <w:t>Array(</w:t>
+      </w:r>
+      <w:proofErr w:type="gramEnd"/>
+      <w:r>
+        <w:t>1, 2, 3, 4, 5)</w:t>
+      </w:r>
+    </w:p>
+    <w:p>
+      <w:r>
+        <w:t>for {</w:t>
+      </w:r>
+    </w:p>
+    <w:p>
+      <w:r>
+        <w:t xml:space="preserve">     e &lt;- </w:t>
+      </w:r>
+      <w:proofErr w:type="gramStart"/>
+      <w:r>
+        <w:t>a</w:t>
+      </w:r>
+      <w:proofErr w:type="gramEnd"/>
+      <w:r>
+        <w:t xml:space="preserve"> if e &gt; 2</w:t>
+      </w:r>
+    </w:p>
+    <w:p>
+      <w:r>
+        <w:t>} yield e</w:t>
+      </w:r>
+    </w:p>
+    <w:p>
+      <w:r>
+        <w:t>```</w:t>
+      </w:r>
     </w:p>
     <w:p/>
     <w:sectPr>

</xml_diff>

<commit_message>
Answered up to MCQ20
</commit_message>
<xml_diff>
--- a/writtenAnswers/Scala Practice MCQs.docx
+++ b/writtenAnswers/Scala Practice MCQs.docx
@@ -30,22 +30,18 @@
         <w:t xml:space="preserve">#### Q1. Scala bytecode can run on top of Java VM. What is the fundamental difference between Java </w:t>
       </w:r>
       <w:proofErr w:type="spellStart"/>
-      <w:proofErr w:type="gramStart"/>
       <w:r>
         <w:t>object.clone</w:t>
       </w:r>
       <w:proofErr w:type="spellEnd"/>
-      <w:proofErr w:type="gramEnd"/>
       <w:r>
         <w:t xml:space="preserve">() and Scala </w:t>
       </w:r>
       <w:proofErr w:type="spellStart"/>
-      <w:proofErr w:type="gramStart"/>
       <w:r>
         <w:t>object.copy</w:t>
       </w:r>
       <w:proofErr w:type="spellEnd"/>
-      <w:proofErr w:type="gramEnd"/>
       <w:r>
         <w:t>()?</w:t>
       </w:r>
@@ -53,94 +49,22 @@
     <w:p/>
     <w:p>
       <w:r>
-        <w:t xml:space="preserve">- </w:t>
-      </w:r>
-      <w:proofErr w:type="gramStart"/>
-      <w:r>
-        <w:t>[ ]</w:t>
-      </w:r>
-      <w:proofErr w:type="gramEnd"/>
-      <w:r>
-        <w:t xml:space="preserve"> One is a Java </w:t>
-      </w:r>
-      <w:proofErr w:type="gramStart"/>
-      <w:r>
-        <w:t>object,</w:t>
-      </w:r>
-      <w:proofErr w:type="gramEnd"/>
-      <w:r>
-        <w:t xml:space="preserve"> the other is a Scala object.</w:t>
-      </w:r>
-    </w:p>
-    <w:p>
-      <w:r>
-        <w:t xml:space="preserve">- </w:t>
-      </w:r>
-      <w:proofErr w:type="gramStart"/>
-      <w:r>
-        <w:t>[ ]</w:t>
-      </w:r>
-      <w:proofErr w:type="gramEnd"/>
-      <w:r>
-        <w:t xml:space="preserve"> </w:t>
-      </w:r>
-      <w:proofErr w:type="gramStart"/>
-      <w:r>
-        <w:t>clone(</w:t>
-      </w:r>
-      <w:proofErr w:type="gramEnd"/>
-      <w:r>
-        <w:t xml:space="preserve">) will copy class structures but not the data, while </w:t>
-      </w:r>
-      <w:proofErr w:type="gramStart"/>
-      <w:r>
-        <w:t>copy(</w:t>
-      </w:r>
-      <w:proofErr w:type="gramEnd"/>
-      <w:r>
-        <w:t>) will also copy data into new objects.</w:t>
-      </w:r>
-    </w:p>
-    <w:p>
-      <w:r>
-        <w:t xml:space="preserve">- </w:t>
-      </w:r>
-      <w:proofErr w:type="gramStart"/>
-      <w:r>
-        <w:t>[ ]</w:t>
-      </w:r>
-      <w:proofErr w:type="gramEnd"/>
-      <w:r>
-        <w:t xml:space="preserve"> There is no difference.</w:t>
-      </w:r>
-    </w:p>
-    <w:p>
-      <w:r>
-        <w:t xml:space="preserve">- </w:t>
-      </w:r>
-      <w:proofErr w:type="gramStart"/>
-      <w:r>
-        <w:t>[ ]</w:t>
-      </w:r>
-      <w:proofErr w:type="gramEnd"/>
-      <w:r>
-        <w:t xml:space="preserve"> </w:t>
-      </w:r>
-      <w:proofErr w:type="gramStart"/>
-      <w:r>
-        <w:t>copy(</w:t>
-      </w:r>
-      <w:proofErr w:type="gramEnd"/>
-      <w:r>
-        <w:t xml:space="preserve">) allows you to change values during the copying process; </w:t>
-      </w:r>
-      <w:proofErr w:type="gramStart"/>
-      <w:r>
-        <w:t>clone(</w:t>
-      </w:r>
-      <w:proofErr w:type="gramEnd"/>
-      <w:r>
-        <w:t>) does</w:t>
+        <w:t>- [ ] One is a Java object, the other is a Scala object.</w:t>
+      </w:r>
+    </w:p>
+    <w:p>
+      <w:r>
+        <w:t>- [ ] clone() will copy class structures but not the data, while copy() will also copy data into new objects.</w:t>
+      </w:r>
+    </w:p>
+    <w:p>
+      <w:r>
+        <w:t>- [ ] There is no difference.</w:t>
+      </w:r>
+    </w:p>
+    <w:p>
+      <w:r>
+        <w:t>- [ ] copy() allows you to change values during the copying process; clone() does</w:t>
       </w:r>
       <w:r>
         <w:t xml:space="preserve"> </w:t>
@@ -164,15 +88,7 @@
         <w:tab/>
       </w:r>
       <w:r>
-        <w:t xml:space="preserve">(D) – copy allows you to change values, </w:t>
-      </w:r>
-      <w:proofErr w:type="gramStart"/>
-      <w:r>
-        <w:t>clone(</w:t>
-      </w:r>
-      <w:proofErr w:type="gramEnd"/>
-      <w:r>
-        <w:t>) does not.</w:t>
+        <w:t>(D) – copy allows you to change values, clone() does not.</w:t>
       </w:r>
     </w:p>
     <w:p>
@@ -215,54 +131,22 @@
     <w:p/>
     <w:p>
       <w:r>
-        <w:t xml:space="preserve">- </w:t>
-      </w:r>
-      <w:proofErr w:type="gramStart"/>
-      <w:r>
-        <w:t>[ ]</w:t>
-      </w:r>
-      <w:proofErr w:type="gramEnd"/>
-      <w:r>
-        <w:t xml:space="preserve"> a</w:t>
-      </w:r>
-    </w:p>
-    <w:p>
-      <w:r>
-        <w:t xml:space="preserve">- </w:t>
-      </w:r>
-      <w:proofErr w:type="gramStart"/>
-      <w:r>
-        <w:t>[ ]</w:t>
-      </w:r>
-      <w:proofErr w:type="gramEnd"/>
-      <w:r>
-        <w:t xml:space="preserve"> 2</w:t>
-      </w:r>
-    </w:p>
-    <w:p>
-      <w:r>
-        <w:t xml:space="preserve">- </w:t>
-      </w:r>
-      <w:proofErr w:type="gramStart"/>
-      <w:r>
-        <w:t>[ ]</w:t>
-      </w:r>
-      <w:proofErr w:type="gramEnd"/>
-      <w:r>
-        <w:t xml:space="preserve"> b</w:t>
-      </w:r>
-    </w:p>
-    <w:p>
-      <w:r>
-        <w:t xml:space="preserve">- </w:t>
-      </w:r>
-      <w:proofErr w:type="gramStart"/>
-      <w:r>
-        <w:t>[ ]</w:t>
-      </w:r>
-      <w:proofErr w:type="gramEnd"/>
-      <w:r>
-        <w:t xml:space="preserve"> 1</w:t>
+        <w:t>- [ ] a</w:t>
+      </w:r>
+    </w:p>
+    <w:p>
+      <w:r>
+        <w:t>- [ ] 2</w:t>
+      </w:r>
+    </w:p>
+    <w:p>
+      <w:r>
+        <w:t>- [ ] b</w:t>
+      </w:r>
+    </w:p>
+    <w:p>
+      <w:r>
+        <w:t>- [ ] 1</w:t>
       </w:r>
     </w:p>
     <w:p>
@@ -286,15 +170,7 @@
     <w:p>
       <w:r>
         <w:tab/>
-        <w:t xml:space="preserve">Because key “a” </w:t>
-      </w:r>
-      <w:proofErr w:type="gramStart"/>
-      <w:r>
-        <w:t>maps</w:t>
-      </w:r>
-      <w:proofErr w:type="gramEnd"/>
-      <w:r>
-        <w:t xml:space="preserve"> to value 1</w:t>
+        <w:t>Because key “a” maps to value 1</w:t>
       </w:r>
     </w:p>
     <w:p/>
@@ -307,54 +183,22 @@
     <w:p/>
     <w:p>
       <w:r>
-        <w:t xml:space="preserve">- </w:t>
-      </w:r>
-      <w:proofErr w:type="gramStart"/>
-      <w:r>
-        <w:t>[ ]</w:t>
-      </w:r>
-      <w:proofErr w:type="gramEnd"/>
-      <w:r>
-        <w:t xml:space="preserve"> monads</w:t>
-      </w:r>
-    </w:p>
-    <w:p>
-      <w:r>
-        <w:t xml:space="preserve">- </w:t>
-      </w:r>
-      <w:proofErr w:type="gramStart"/>
-      <w:r>
-        <w:t>[ ]</w:t>
-      </w:r>
-      <w:proofErr w:type="gramEnd"/>
-      <w:r>
-        <w:t xml:space="preserve"> literal functions</w:t>
-      </w:r>
-    </w:p>
-    <w:p>
-      <w:r>
-        <w:t xml:space="preserve">- </w:t>
-      </w:r>
-      <w:proofErr w:type="gramStart"/>
-      <w:r>
-        <w:t>[ ]</w:t>
-      </w:r>
-      <w:proofErr w:type="gramEnd"/>
-      <w:r>
-        <w:t xml:space="preserve"> partially applied functions</w:t>
-      </w:r>
-    </w:p>
-    <w:p>
-      <w:r>
-        <w:t xml:space="preserve">- </w:t>
-      </w:r>
-      <w:proofErr w:type="gramStart"/>
-      <w:r>
-        <w:t>[ ]</w:t>
-      </w:r>
-      <w:proofErr w:type="gramEnd"/>
-      <w:r>
-        <w:t xml:space="preserve"> parallel collections</w:t>
+        <w:t>- [ ] monads</w:t>
+      </w:r>
+    </w:p>
+    <w:p>
+      <w:r>
+        <w:t>- [ ] literal functions</w:t>
+      </w:r>
+    </w:p>
+    <w:p>
+      <w:r>
+        <w:t>- [ ] partially applied functions</w:t>
+      </w:r>
+    </w:p>
+    <w:p>
+      <w:r>
+        <w:t>- [ ] parallel collections</w:t>
       </w:r>
     </w:p>
     <w:p/>
@@ -373,17 +217,12 @@
         <w:t xml:space="preserve">Parallel collections (e.g. </w:t>
       </w:r>
       <w:proofErr w:type="spellStart"/>
-      <w:proofErr w:type="gramStart"/>
       <w:r>
         <w:t>using.par</w:t>
       </w:r>
       <w:proofErr w:type="spellEnd"/>
       <w:r>
-        <w:t>(</w:t>
-      </w:r>
-      <w:proofErr w:type="gramEnd"/>
-      <w:r>
-        <w:t>)) allows you to abstract thread creation and handling from underlying implementation.</w:t>
+        <w:t>()) allows you to abstract thread creation and handling from underlying implementation.</w:t>
       </w:r>
     </w:p>
     <w:p/>
@@ -405,15 +244,7 @@
     <w:p/>
     <w:p>
       <w:r>
-        <w:t xml:space="preserve">- </w:t>
-      </w:r>
-      <w:proofErr w:type="gramStart"/>
-      <w:r>
-        <w:t>[ ]</w:t>
-      </w:r>
-      <w:proofErr w:type="gramEnd"/>
-      <w:r>
-        <w:t xml:space="preserve"> </w:t>
+        <w:t xml:space="preserve">- [ ] </w:t>
       </w:r>
       <w:proofErr w:type="spellStart"/>
       <w:r>
@@ -423,15 +254,7 @@
     </w:p>
     <w:p>
       <w:r>
-        <w:t xml:space="preserve">- </w:t>
-      </w:r>
-      <w:proofErr w:type="gramStart"/>
-      <w:r>
-        <w:t>[ ]</w:t>
-      </w:r>
-      <w:proofErr w:type="gramEnd"/>
-      <w:r>
-        <w:t xml:space="preserve"> </w:t>
+        <w:t xml:space="preserve">- [ ] </w:t>
       </w:r>
       <w:proofErr w:type="spellStart"/>
       <w:r>
@@ -441,15 +264,7 @@
     </w:p>
     <w:p>
       <w:r>
-        <w:t xml:space="preserve">- </w:t>
-      </w:r>
-      <w:proofErr w:type="gramStart"/>
-      <w:r>
-        <w:t>[ ]</w:t>
-      </w:r>
-      <w:proofErr w:type="gramEnd"/>
-      <w:r>
-        <w:t xml:space="preserve"> </w:t>
+        <w:t xml:space="preserve">- [ ] </w:t>
       </w:r>
       <w:proofErr w:type="spellStart"/>
       <w:r>
@@ -459,15 +274,7 @@
     </w:p>
     <w:p>
       <w:r>
-        <w:t xml:space="preserve">- </w:t>
-      </w:r>
-      <w:proofErr w:type="gramStart"/>
-      <w:r>
-        <w:t>[ ]</w:t>
-      </w:r>
-      <w:proofErr w:type="gramEnd"/>
-      <w:r>
-        <w:t xml:space="preserve"> JUnit</w:t>
+        <w:t>- [ ] JUnit</w:t>
       </w:r>
     </w:p>
     <w:p/>
@@ -511,28 +318,12 @@
     <w:p/>
     <w:p>
       <w:r>
-        <w:t xml:space="preserve">- </w:t>
-      </w:r>
-      <w:proofErr w:type="gramStart"/>
-      <w:r>
-        <w:t>[ ]</w:t>
-      </w:r>
-      <w:proofErr w:type="gramEnd"/>
-      <w:r>
-        <w:t xml:space="preserve"> Array</w:t>
-      </w:r>
-    </w:p>
-    <w:p>
-      <w:r>
-        <w:t xml:space="preserve">- </w:t>
-      </w:r>
-      <w:proofErr w:type="gramStart"/>
-      <w:r>
-        <w:t>[ ]</w:t>
-      </w:r>
-      <w:proofErr w:type="gramEnd"/>
-      <w:r>
-        <w:t xml:space="preserve"> </w:t>
+        <w:t>- [ ] Array</w:t>
+      </w:r>
+    </w:p>
+    <w:p>
+      <w:r>
+        <w:t xml:space="preserve">- [ ] </w:t>
       </w:r>
       <w:proofErr w:type="spellStart"/>
       <w:r>
@@ -542,29 +333,13 @@
     </w:p>
     <w:p>
       <w:r>
-        <w:t xml:space="preserve">- </w:t>
-      </w:r>
-      <w:proofErr w:type="gramStart"/>
-      <w:r>
-        <w:t>[ ]</w:t>
-      </w:r>
-      <w:proofErr w:type="gramEnd"/>
-      <w:r>
-        <w:t xml:space="preserve"> List</w:t>
+        <w:t>- [ ] List</w:t>
       </w:r>
     </w:p>
     <w:p>
       <w:r>
         <w:lastRenderedPageBreak/>
-        <w:t xml:space="preserve">- </w:t>
-      </w:r>
-      <w:proofErr w:type="gramStart"/>
-      <w:r>
-        <w:t>[ ]</w:t>
-      </w:r>
-      <w:proofErr w:type="gramEnd"/>
-      <w:r>
-        <w:t xml:space="preserve"> Tuple</w:t>
+        <w:t>- [ ] Tuple</w:t>
       </w:r>
     </w:p>
     <w:p/>
@@ -589,15 +364,7 @@
     <w:p/>
     <w:p>
       <w:r>
-        <w:t xml:space="preserve">#### Q6. After defining a function in the interpreter, Scala returns the following. What does the </w:t>
-      </w:r>
-      <w:proofErr w:type="gramStart"/>
-      <w:r>
-        <w:t>`(</w:t>
-      </w:r>
-      <w:proofErr w:type="gramEnd"/>
-      <w:r>
-        <w:t>)` indicate?</w:t>
+        <w:t>#### Q6. After defining a function in the interpreter, Scala returns the following. What does the `()` indicate?</w:t>
       </w:r>
     </w:p>
     <w:p/>
@@ -613,13 +380,8 @@
       </w:r>
       <w:proofErr w:type="spellEnd"/>
       <w:r>
-        <w:t xml:space="preserve">: </w:t>
-      </w:r>
-      <w:proofErr w:type="gramStart"/>
-      <w:r>
-        <w:t>()Unit</w:t>
-      </w:r>
-      <w:proofErr w:type="gramEnd"/>
+        <w:t>: ()Unit</w:t>
+      </w:r>
     </w:p>
     <w:p>
       <w:r>
@@ -629,62 +391,22 @@
     <w:p/>
     <w:p>
       <w:r>
-        <w:t xml:space="preserve">- </w:t>
-      </w:r>
-      <w:proofErr w:type="gramStart"/>
-      <w:r>
-        <w:t>[ ]</w:t>
-      </w:r>
-      <w:proofErr w:type="gramEnd"/>
-      <w:r>
-        <w:t xml:space="preserve"> The function has no side effects.</w:t>
-      </w:r>
-    </w:p>
-    <w:p>
-      <w:r>
-        <w:t xml:space="preserve">- </w:t>
-      </w:r>
-      <w:proofErr w:type="gramStart"/>
-      <w:r>
-        <w:t>[ ]</w:t>
-      </w:r>
-      <w:proofErr w:type="gramEnd"/>
-      <w:r>
-        <w:t xml:space="preserve"> The function takes no parameters.</w:t>
-      </w:r>
-    </w:p>
-    <w:p>
-      <w:r>
-        <w:t xml:space="preserve">- </w:t>
-      </w:r>
-      <w:proofErr w:type="gramStart"/>
-      <w:r>
-        <w:t>[ ]</w:t>
-      </w:r>
-      <w:proofErr w:type="gramEnd"/>
-      <w:r>
-        <w:t xml:space="preserve"> The function returns no value.</w:t>
-      </w:r>
-    </w:p>
-    <w:p>
-      <w:r>
-        <w:t xml:space="preserve">- </w:t>
-      </w:r>
-      <w:proofErr w:type="gramStart"/>
-      <w:r>
-        <w:t>[ ]</w:t>
-      </w:r>
-      <w:proofErr w:type="gramEnd"/>
-      <w:r>
-        <w:t xml:space="preserve"> Returning unit types to the function is a </w:t>
-      </w:r>
-      <w:proofErr w:type="gramStart"/>
-      <w:r>
-        <w:t>closures</w:t>
-      </w:r>
-      <w:proofErr w:type="gramEnd"/>
-      <w:r>
-        <w:t>.</w:t>
+        <w:t>- [ ] The function has no side effects.</w:t>
+      </w:r>
+    </w:p>
+    <w:p>
+      <w:r>
+        <w:t>- [ ] The function takes no parameters.</w:t>
+      </w:r>
+    </w:p>
+    <w:p>
+      <w:r>
+        <w:t>- [ ] The function returns no value.</w:t>
+      </w:r>
+    </w:p>
+    <w:p>
+      <w:r>
+        <w:t>- [ ] Returning unit types to the function is a closures.</w:t>
       </w:r>
     </w:p>
     <w:p/>
@@ -710,54 +432,22 @@
     <w:p/>
     <w:p>
       <w:r>
-        <w:t xml:space="preserve">- </w:t>
-      </w:r>
-      <w:proofErr w:type="gramStart"/>
-      <w:r>
-        <w:t>[ ]</w:t>
-      </w:r>
-      <w:proofErr w:type="gramEnd"/>
-      <w:r>
-        <w:t xml:space="preserve"> hexadecimal</w:t>
-      </w:r>
-    </w:p>
-    <w:p>
-      <w:r>
-        <w:t xml:space="preserve">- </w:t>
-      </w:r>
-      <w:proofErr w:type="gramStart"/>
-      <w:r>
-        <w:t>[ ]</w:t>
-      </w:r>
-      <w:proofErr w:type="gramEnd"/>
-      <w:r>
-        <w:t xml:space="preserve"> short</w:t>
-      </w:r>
-    </w:p>
-    <w:p>
-      <w:r>
-        <w:t xml:space="preserve">- </w:t>
-      </w:r>
-      <w:proofErr w:type="gramStart"/>
-      <w:r>
-        <w:t>[ ]</w:t>
-      </w:r>
-      <w:proofErr w:type="gramEnd"/>
-      <w:r>
-        <w:t xml:space="preserve"> floating point</w:t>
-      </w:r>
-    </w:p>
-    <w:p>
-      <w:r>
-        <w:t xml:space="preserve">- </w:t>
-      </w:r>
-      <w:proofErr w:type="gramStart"/>
-      <w:r>
-        <w:t>[ ]</w:t>
-      </w:r>
-      <w:proofErr w:type="gramEnd"/>
-      <w:r>
-        <w:t xml:space="preserve"> long</w:t>
+        <w:t>- [ ] hexadecimal</w:t>
+      </w:r>
+    </w:p>
+    <w:p>
+      <w:r>
+        <w:t>- [ ] short</w:t>
+      </w:r>
+    </w:p>
+    <w:p>
+      <w:r>
+        <w:t>- [ ] floating point</w:t>
+      </w:r>
+    </w:p>
+    <w:p>
+      <w:r>
+        <w:t>- [ ] long</w:t>
       </w:r>
     </w:p>
     <w:p/>
@@ -790,93 +480,22 @@
     <w:p/>
     <w:p>
       <w:r>
-        <w:t xml:space="preserve">- </w:t>
-      </w:r>
-      <w:proofErr w:type="gramStart"/>
-      <w:r>
-        <w:t>[ ]</w:t>
-      </w:r>
-      <w:proofErr w:type="gramEnd"/>
-      <w:r>
-        <w:t xml:space="preserve"> `</w:t>
-      </w:r>
-      <w:proofErr w:type="gramStart"/>
-      <w:r>
-        <w:t>List[</w:t>
-      </w:r>
-      <w:proofErr w:type="gramEnd"/>
-      <w:r>
-        <w:t>(String, String</w:t>
-      </w:r>
-      <w:proofErr w:type="gramStart"/>
-      <w:r>
-        <w:t>)]`</w:t>
-      </w:r>
-      <w:proofErr w:type="gramEnd"/>
-    </w:p>
-    <w:p>
-      <w:r>
-        <w:t xml:space="preserve">- </w:t>
-      </w:r>
-      <w:proofErr w:type="gramStart"/>
-      <w:r>
-        <w:t>[ ]</w:t>
-      </w:r>
-      <w:proofErr w:type="gramEnd"/>
-      <w:r>
-        <w:t xml:space="preserve"> `</w:t>
-      </w:r>
-      <w:proofErr w:type="gramStart"/>
-      <w:r>
-        <w:t>List[</w:t>
-      </w:r>
-      <w:proofErr w:type="gramEnd"/>
-      <w:r>
-        <w:t>(Array, Array</w:t>
-      </w:r>
-      <w:proofErr w:type="gramStart"/>
-      <w:r>
-        <w:t>)]`</w:t>
-      </w:r>
-      <w:proofErr w:type="gramEnd"/>
-    </w:p>
-    <w:p>
-      <w:r>
-        <w:t xml:space="preserve">- </w:t>
-      </w:r>
-      <w:proofErr w:type="gramStart"/>
-      <w:r>
-        <w:t>[ ]</w:t>
-      </w:r>
-      <w:proofErr w:type="gramEnd"/>
-      <w:r>
-        <w:t xml:space="preserve"> `</w:t>
-      </w:r>
-      <w:proofErr w:type="gramStart"/>
-      <w:r>
-        <w:t>List[</w:t>
-      </w:r>
-      <w:proofErr w:type="gramEnd"/>
-      <w:r>
-        <w:t>(Collection, Collection</w:t>
-      </w:r>
-      <w:proofErr w:type="gramStart"/>
-      <w:r>
-        <w:t>)]`</w:t>
-      </w:r>
-      <w:proofErr w:type="gramEnd"/>
-    </w:p>
-    <w:p>
-      <w:r>
-        <w:t xml:space="preserve">- </w:t>
-      </w:r>
-      <w:proofErr w:type="gramStart"/>
-      <w:r>
-        <w:t>[ ]</w:t>
-      </w:r>
-      <w:proofErr w:type="gramEnd"/>
-      <w:r>
-        <w:t xml:space="preserve"> `List`</w:t>
+        <w:t>- [ ] `List[(String, String)]`</w:t>
+      </w:r>
+    </w:p>
+    <w:p>
+      <w:r>
+        <w:t>- [ ] `List[(Array, Array)]`</w:t>
+      </w:r>
+    </w:p>
+    <w:p>
+      <w:r>
+        <w:t>- [ ] `List[(Collection, Collection)]`</w:t>
+      </w:r>
+    </w:p>
+    <w:p>
+      <w:r>
+        <w:t>- [ ] `List`</w:t>
       </w:r>
     </w:p>
     <w:p/>
@@ -894,98 +513,21 @@
     </w:p>
     <w:p>
       <w:r>
-        <w:t xml:space="preserve">e.g. a Map of type </w:t>
-      </w:r>
-      <w:proofErr w:type="gramStart"/>
-      <w:r>
-        <w:t>Map[</w:t>
-      </w:r>
-      <w:proofErr w:type="gramEnd"/>
-      <w:r>
-        <w:t xml:space="preserve">String, Int] will become </w:t>
-      </w:r>
-      <w:proofErr w:type="gramStart"/>
-      <w:r>
-        <w:t>List[</w:t>
-      </w:r>
-      <w:proofErr w:type="gramEnd"/>
-      <w:r>
-        <w:t xml:space="preserve">(String, Int)]. And a map of type </w:t>
-      </w:r>
-      <w:proofErr w:type="gramStart"/>
-      <w:r>
-        <w:t>Map[</w:t>
-      </w:r>
-      <w:proofErr w:type="gramEnd"/>
-      <w:r>
-        <w:t xml:space="preserve">String, </w:t>
-      </w:r>
-      <w:proofErr w:type="gramStart"/>
-      <w:r>
-        <w:t>List[</w:t>
-      </w:r>
-      <w:proofErr w:type="gramEnd"/>
-      <w:r>
-        <w:t xml:space="preserve">Int]] will become </w:t>
-      </w:r>
-      <w:proofErr w:type="gramStart"/>
-      <w:r>
-        <w:t>List[</w:t>
-      </w:r>
-      <w:proofErr w:type="gramEnd"/>
-      <w:r>
-        <w:t xml:space="preserve">(String, </w:t>
-      </w:r>
-      <w:proofErr w:type="gramStart"/>
-      <w:r>
-        <w:t>List[</w:t>
-      </w:r>
-      <w:proofErr w:type="gramEnd"/>
-      <w:r>
-        <w:t xml:space="preserve">Int]]. </w:t>
-      </w:r>
-      <w:proofErr w:type="gramStart"/>
-      <w:r>
-        <w:t>So</w:t>
-      </w:r>
-      <w:proofErr w:type="gramEnd"/>
-      <w:r>
-        <w:t xml:space="preserve"> unless we know the type of the map at the start – we won’t know?</w:t>
-      </w:r>
-    </w:p>
-    <w:p/>
-    <w:p>
-      <w:r>
-        <w:t xml:space="preserve">In general </w:t>
-      </w:r>
-      <w:proofErr w:type="gramStart"/>
-      <w:r>
-        <w:t>Map[</w:t>
-      </w:r>
-      <w:proofErr w:type="gramEnd"/>
-      <w:r>
-        <w:t>K, V</w:t>
-      </w:r>
-      <w:proofErr w:type="gramStart"/>
-      <w:r>
-        <w:t>].</w:t>
+        <w:t>e.g. a Map of type Map[String, Int] will become List[(String, Int)]. And a map of type Map[String, List[Int]] will become List[(String, List[Int]]. So unless we know the type of the map at the start – we won’t know?</w:t>
+      </w:r>
+    </w:p>
+    <w:p/>
+    <w:p>
+      <w:r>
+        <w:t>In general Map[K, V].</w:t>
       </w:r>
       <w:proofErr w:type="spellStart"/>
       <w:r>
         <w:t>toList</w:t>
       </w:r>
       <w:proofErr w:type="spellEnd"/>
-      <w:proofErr w:type="gramEnd"/>
-      <w:r>
-        <w:t xml:space="preserve">() // =&gt; </w:t>
-      </w:r>
-      <w:proofErr w:type="gramStart"/>
-      <w:r>
-        <w:t>List[</w:t>
-      </w:r>
-      <w:proofErr w:type="gramEnd"/>
-      <w:r>
-        <w:t>(K, V)]</w:t>
+      <w:r>
+        <w:t>() // =&gt; List[(K, V)]</w:t>
       </w:r>
     </w:p>
     <w:p/>
@@ -1025,54 +567,22 @@
     <w:p/>
     <w:p>
       <w:r>
-        <w:t xml:space="preserve">- </w:t>
-      </w:r>
-      <w:proofErr w:type="gramStart"/>
-      <w:r>
-        <w:t>[ ]</w:t>
-      </w:r>
-      <w:proofErr w:type="gramEnd"/>
-      <w:r>
-        <w:t xml:space="preserve"> List</w:t>
-      </w:r>
-    </w:p>
-    <w:p>
-      <w:r>
-        <w:t xml:space="preserve">- </w:t>
-      </w:r>
-      <w:proofErr w:type="gramStart"/>
-      <w:r>
-        <w:t>[ ]</w:t>
-      </w:r>
-      <w:proofErr w:type="gramEnd"/>
-      <w:r>
-        <w:t xml:space="preserve"> Map</w:t>
-      </w:r>
-    </w:p>
-    <w:p>
-      <w:r>
-        <w:t xml:space="preserve">- </w:t>
-      </w:r>
-      <w:proofErr w:type="gramStart"/>
-      <w:r>
-        <w:t>[ ]</w:t>
-      </w:r>
-      <w:proofErr w:type="gramEnd"/>
-      <w:r>
-        <w:t xml:space="preserve"> Tuple</w:t>
-      </w:r>
-    </w:p>
-    <w:p>
-      <w:r>
-        <w:t xml:space="preserve">- </w:t>
-      </w:r>
-      <w:proofErr w:type="gramStart"/>
-      <w:r>
-        <w:t>[ ]</w:t>
-      </w:r>
-      <w:proofErr w:type="gramEnd"/>
-      <w:r>
-        <w:t xml:space="preserve"> Array</w:t>
+        <w:t>- [ ] List</w:t>
+      </w:r>
+    </w:p>
+    <w:p>
+      <w:r>
+        <w:t>- [ ] Map</w:t>
+      </w:r>
+    </w:p>
+    <w:p>
+      <w:r>
+        <w:t>- [ ] Tuple</w:t>
+      </w:r>
+    </w:p>
+    <w:p>
+      <w:r>
+        <w:t>- [ ] Array</w:t>
       </w:r>
     </w:p>
     <w:p/>
@@ -1098,15 +608,7 @@
     <w:p/>
     <w:p>
       <w:r>
-        <w:t xml:space="preserve">- </w:t>
-      </w:r>
-      <w:proofErr w:type="gramStart"/>
-      <w:r>
-        <w:t>[ ]</w:t>
-      </w:r>
-      <w:proofErr w:type="gramEnd"/>
-      <w:r>
-        <w:t xml:space="preserve"> </w:t>
+        <w:t xml:space="preserve">- [ ] </w:t>
       </w:r>
       <w:proofErr w:type="spellStart"/>
       <w:r>
@@ -1116,15 +618,7 @@
     </w:p>
     <w:p>
       <w:r>
-        <w:t xml:space="preserve">- </w:t>
-      </w:r>
-      <w:proofErr w:type="gramStart"/>
-      <w:r>
-        <w:t>[ ]</w:t>
-      </w:r>
-      <w:proofErr w:type="gramEnd"/>
-      <w:r>
-        <w:t xml:space="preserve"> </w:t>
+        <w:t xml:space="preserve">- [ ] </w:t>
       </w:r>
       <w:proofErr w:type="spellStart"/>
       <w:r>
@@ -1134,42 +628,18 @@
     </w:p>
     <w:p>
       <w:r>
-        <w:t xml:space="preserve">- </w:t>
-      </w:r>
-      <w:proofErr w:type="gramStart"/>
-      <w:r>
-        <w:t>[ ]</w:t>
-      </w:r>
-      <w:proofErr w:type="gramEnd"/>
-      <w:r>
-        <w:t xml:space="preserve"> Method</w:t>
-      </w:r>
-    </w:p>
-    <w:p>
-      <w:r>
-        <w:t xml:space="preserve">- </w:t>
-      </w:r>
-      <w:proofErr w:type="gramStart"/>
-      <w:r>
-        <w:t>[ ]</w:t>
-      </w:r>
-      <w:proofErr w:type="gramEnd"/>
-      <w:r>
-        <w:t xml:space="preserve"> Null</w:t>
-      </w:r>
-    </w:p>
-    <w:p/>
-    <w:p>
-      <w:r>
-        <w:t xml:space="preserve">[Null in Scala Standard </w:t>
-      </w:r>
-      <w:proofErr w:type="gramStart"/>
-      <w:r>
-        <w:t>library](</w:t>
-      </w:r>
-      <w:proofErr w:type="gramEnd"/>
-      <w:r>
-        <w:t>https://www.scala-lang.org/api/current/scala/Null.html). The question is a bit incorrect - Null is a subtype of every type _except those of value classes_</w:t>
+        <w:t>- [ ] Method</w:t>
+      </w:r>
+    </w:p>
+    <w:p>
+      <w:r>
+        <w:t>- [ ] Null</w:t>
+      </w:r>
+    </w:p>
+    <w:p/>
+    <w:p>
+      <w:r>
+        <w:t>[Null in Scala Standard library](https://www.scala-lang.org/api/current/scala/Null.html). The question is a bit incorrect - Null is a subtype of every type _except those of value classes_</w:t>
       </w:r>
     </w:p>
     <w:p>
@@ -1203,62 +673,22 @@
     <w:p/>
     <w:p>
       <w:r>
-        <w:t xml:space="preserve">- </w:t>
-      </w:r>
-      <w:proofErr w:type="gramStart"/>
-      <w:r>
-        <w:t>[ ]</w:t>
-      </w:r>
-      <w:proofErr w:type="gramEnd"/>
-      <w:r>
-        <w:t xml:space="preserve"> Yes and no. It is different depending on the for construct and what it does.</w:t>
-      </w:r>
-    </w:p>
-    <w:p>
-      <w:r>
-        <w:t xml:space="preserve">- </w:t>
-      </w:r>
-      <w:proofErr w:type="gramStart"/>
-      <w:r>
-        <w:t>[ ]</w:t>
-      </w:r>
-      <w:proofErr w:type="gramEnd"/>
-      <w:r>
-        <w:t xml:space="preserve"> Yes, because </w:t>
-      </w:r>
-      <w:proofErr w:type="gramStart"/>
-      <w:r>
-        <w:t>the for</w:t>
-      </w:r>
-      <w:proofErr w:type="gramEnd"/>
-      <w:r>
-        <w:t xml:space="preserve"> section does not expose its scope.</w:t>
-      </w:r>
-    </w:p>
-    <w:p>
-      <w:r>
-        <w:t xml:space="preserve">- </w:t>
-      </w:r>
-      <w:proofErr w:type="gramStart"/>
-      <w:r>
-        <w:t>[ ]</w:t>
-      </w:r>
-      <w:proofErr w:type="gramEnd"/>
-      <w:r>
-        <w:t xml:space="preserve"> No, because for-yield shares the same scope, even though they are within separate curly braces.</w:t>
-      </w:r>
-    </w:p>
-    <w:p>
-      <w:r>
-        <w:t xml:space="preserve">- </w:t>
-      </w:r>
-      <w:proofErr w:type="gramStart"/>
-      <w:r>
-        <w:t>[ ]</w:t>
-      </w:r>
-      <w:proofErr w:type="gramEnd"/>
-      <w:r>
-        <w:t xml:space="preserve"> Yes, because they are within different curly braces.</w:t>
+        <w:t>- [ ] Yes and no. It is different depending on the for construct and what it does.</w:t>
+      </w:r>
+    </w:p>
+    <w:p>
+      <w:r>
+        <w:t>- [ ] Yes, because the for section does not expose its scope.</w:t>
+      </w:r>
+    </w:p>
+    <w:p>
+      <w:r>
+        <w:t>- [ ] No, because for-yield shares the same scope, even though they are within separate curly braces.</w:t>
+      </w:r>
+    </w:p>
+    <w:p>
+      <w:r>
+        <w:t>- [ ] Yes, because they are within different curly braces.</w:t>
       </w:r>
     </w:p>
     <w:p/>
@@ -1280,15 +710,7 @@
       </w:r>
       <w:proofErr w:type="spellEnd"/>
       <w:r>
-        <w:t xml:space="preserve"> a = </w:t>
-      </w:r>
-      <w:proofErr w:type="gramStart"/>
-      <w:r>
-        <w:t>Array(</w:t>
-      </w:r>
-      <w:proofErr w:type="gramEnd"/>
-      <w:r>
-        <w:t>1, 2, 3, 4, 5)</w:t>
+        <w:t xml:space="preserve"> a = Array(1, 2, 3, 4, 5)</w:t>
       </w:r>
     </w:p>
     <w:p>
@@ -1298,15 +720,7 @@
     </w:p>
     <w:p>
       <w:r>
-        <w:t xml:space="preserve">     e &lt;- </w:t>
-      </w:r>
-      <w:proofErr w:type="gramStart"/>
-      <w:r>
-        <w:t>a</w:t>
-      </w:r>
-      <w:proofErr w:type="gramEnd"/>
-      <w:r>
-        <w:t xml:space="preserve"> if e &gt; 2</w:t>
+        <w:t>     e &lt;- a if e &gt; 2</w:t>
       </w:r>
     </w:p>
     <w:p>
@@ -1319,7 +733,981 @@
         <w:t>```</w:t>
       </w:r>
     </w:p>
-    <w:p/>
+    <w:p>
+      <w:r>
+        <w:rPr>
+          <w:b/>
+          <w:bCs/>
+        </w:rPr>
+        <w:t xml:space="preserve">Answer: </w:t>
+      </w:r>
+    </w:p>
+    <w:p>
+      <w:pPr>
+        <w:pStyle w:val="ListParagraph"/>
+        <w:numPr>
+          <w:ilvl w:val="0"/>
+          <w:numId w:val="1"/>
+        </w:numPr>
+      </w:pPr>
+      <w:r>
+        <w:t>C No because yield shares the same scope and has access to enumerator of for loop.</w:t>
+      </w:r>
+      <w:r>
+        <w:t xml:space="preserve"> (semantically)</w:t>
+      </w:r>
+    </w:p>
+    <w:p/>
+    <w:p>
+      <w:r>
+        <w:lastRenderedPageBreak/>
+        <w:t>#### Q12. What is one way to implement pattern matching on methods?</w:t>
+      </w:r>
+    </w:p>
+    <w:p/>
+    <w:p>
+      <w:r>
+        <w:t>- [ ] using regex</w:t>
+      </w:r>
+    </w:p>
+    <w:p>
+      <w:r>
+        <w:t>- [ ] using monads</w:t>
+      </w:r>
+    </w:p>
+    <w:p>
+      <w:r>
+        <w:t>- [ ] using string matching</w:t>
+      </w:r>
+    </w:p>
+    <w:p>
+      <w:r>
+        <w:t>- [ ] using case classes</w:t>
+      </w:r>
+    </w:p>
+    <w:p/>
+    <w:p>
+      <w:r>
+        <w:t>Note: ambiguous question, it's not clear what kind of [pattern matching](https://docs.scala-lang.org/tour/pattern-matching.html) is meant here.</w:t>
+      </w:r>
+    </w:p>
+    <w:p/>
+    <w:p>
+      <w:r>
+        <w:tab/>
+      </w:r>
+      <w:r>
+        <w:rPr>
+          <w:b/>
+          <w:bCs/>
+        </w:rPr>
+        <w:t xml:space="preserve">Answer: </w:t>
+      </w:r>
+    </w:p>
+    <w:p>
+      <w:pPr>
+        <w:pStyle w:val="ListParagraph"/>
+        <w:numPr>
+          <w:ilvl w:val="0"/>
+          <w:numId w:val="1"/>
+        </w:numPr>
+      </w:pPr>
+      <w:r>
+        <w:t xml:space="preserve">You could use case classes e.g. </w:t>
+      </w:r>
+    </w:p>
+    <w:p>
+      <w:pPr>
+        <w:pStyle w:val="ListParagraph"/>
+        <w:ind w:left="1080"/>
+      </w:pPr>
+      <w:r>
+        <w:t xml:space="preserve">Case e: </w:t>
+      </w:r>
+      <w:proofErr w:type="spellStart"/>
+      <w:r>
+        <w:t>ExampleClass</w:t>
+      </w:r>
+      <w:proofErr w:type="spellEnd"/>
+      <w:r>
+        <w:t xml:space="preserve"> =&gt; </w:t>
+      </w:r>
+      <w:proofErr w:type="spellStart"/>
+      <w:r>
+        <w:t>e.someMethod</w:t>
+      </w:r>
+      <w:proofErr w:type="spellEnd"/>
+      <w:r>
+        <w:t>()</w:t>
+      </w:r>
+    </w:p>
+    <w:p>
+      <w:pPr>
+        <w:pStyle w:val="ListParagraph"/>
+        <w:ind w:left="1080"/>
+      </w:pPr>
+    </w:p>
+    <w:p>
+      <w:pPr>
+        <w:pStyle w:val="ListParagraph"/>
+        <w:ind w:left="1080"/>
+      </w:pPr>
+      <w:r>
+        <w:t>What does it mean ‘on methods’</w:t>
+      </w:r>
+    </w:p>
+    <w:p>
+      <w:pPr>
+        <w:pStyle w:val="ListParagraph"/>
+        <w:ind w:left="1080"/>
+      </w:pPr>
+      <w:r>
+        <w:t>Does it mean match the method signature i.e. function signature?</w:t>
+      </w:r>
+    </w:p>
+    <w:p>
+      <w:pPr>
+        <w:pStyle w:val="ListParagraph"/>
+        <w:ind w:left="1080"/>
+      </w:pPr>
+    </w:p>
+    <w:p>
+      <w:pPr>
+        <w:pStyle w:val="ListParagraph"/>
+        <w:ind w:left="1080"/>
+      </w:pPr>
+      <w:r>
+        <w:t>Case classes seem like closest approach using above type matching</w:t>
+      </w:r>
+    </w:p>
+    <w:p>
+      <w:pPr>
+        <w:pStyle w:val="ListParagraph"/>
+        <w:ind w:left="1080"/>
+      </w:pPr>
+      <w:r>
+        <w:t>Or using case class directly</w:t>
+      </w:r>
+    </w:p>
+    <w:p>
+      <w:pPr>
+        <w:pStyle w:val="ListParagraph"/>
+        <w:ind w:left="1080"/>
+      </w:pPr>
+      <w:r>
+        <w:t xml:space="preserve">e.g. </w:t>
+      </w:r>
+    </w:p>
+    <w:p>
+      <w:pPr>
+        <w:pStyle w:val="ListParagraph"/>
+        <w:ind w:left="1080"/>
+      </w:pPr>
+      <w:r>
+        <w:t xml:space="preserve">case </w:t>
+      </w:r>
+      <w:proofErr w:type="spellStart"/>
+      <w:r>
+        <w:t>SomeCaseClass</w:t>
+      </w:r>
+      <w:proofErr w:type="spellEnd"/>
+      <w:r>
+        <w:t xml:space="preserve">(param1, param2) =&gt; </w:t>
+      </w:r>
+      <w:proofErr w:type="spellStart"/>
+      <w:r>
+        <w:t>someMethod</w:t>
+      </w:r>
+      <w:proofErr w:type="spellEnd"/>
+      <w:r>
+        <w:t>(param1) // call an operation</w:t>
+      </w:r>
+    </w:p>
+    <w:p>
+      <w:pPr>
+        <w:pStyle w:val="ListParagraph"/>
+        <w:ind w:left="1080"/>
+      </w:pPr>
+    </w:p>
+    <w:p>
+      <w:pPr>
+        <w:pStyle w:val="ListParagraph"/>
+        <w:ind w:left="1080"/>
+      </w:pPr>
+    </w:p>
+    <w:p>
+      <w:pPr>
+        <w:pStyle w:val="ListParagraph"/>
+        <w:ind w:left="0"/>
+      </w:pPr>
+    </w:p>
+    <w:p>
+      <w:pPr>
+        <w:pStyle w:val="ListParagraph"/>
+        <w:ind w:left="0"/>
+      </w:pPr>
+      <w:r>
+        <w:t>#### Q13. What is the value of z after executing this code?</w:t>
+      </w:r>
+    </w:p>
+    <w:p>
+      <w:pPr>
+        <w:pStyle w:val="ListParagraph"/>
+      </w:pPr>
+    </w:p>
+    <w:p>
+      <w:pPr>
+        <w:pStyle w:val="ListParagraph"/>
+        <w:ind w:left="0"/>
+      </w:pPr>
+      <w:r>
+        <w:t>```</w:t>
+      </w:r>
+    </w:p>
+    <w:p>
+      <w:pPr>
+        <w:pStyle w:val="ListParagraph"/>
+        <w:ind w:left="0"/>
+      </w:pPr>
+      <w:proofErr w:type="spellStart"/>
+      <w:r>
+        <w:t>val</w:t>
+      </w:r>
+      <w:proofErr w:type="spellEnd"/>
+      <w:r>
+        <w:t xml:space="preserve"> y = List('</w:t>
+      </w:r>
+      <w:proofErr w:type="spellStart"/>
+      <w:r>
+        <w:t>a','b</w:t>
+      </w:r>
+      <w:proofErr w:type="spellEnd"/>
+      <w:r>
+        <w:t>')</w:t>
+      </w:r>
+    </w:p>
+    <w:p>
+      <w:pPr>
+        <w:pStyle w:val="ListParagraph"/>
+        <w:ind w:left="0"/>
+      </w:pPr>
+      <w:proofErr w:type="spellStart"/>
+      <w:r>
+        <w:t>val</w:t>
+      </w:r>
+      <w:proofErr w:type="spellEnd"/>
+      <w:r>
+        <w:t xml:space="preserve"> z = y::List('c')</w:t>
+      </w:r>
+    </w:p>
+    <w:p>
+      <w:pPr>
+        <w:pStyle w:val="ListParagraph"/>
+        <w:ind w:left="0"/>
+      </w:pPr>
+      <w:r>
+        <w:t>```</w:t>
+      </w:r>
+    </w:p>
+    <w:p>
+      <w:pPr>
+        <w:pStyle w:val="ListParagraph"/>
+      </w:pPr>
+    </w:p>
+    <w:p>
+      <w:pPr>
+        <w:pStyle w:val="ListParagraph"/>
+        <w:ind w:left="0"/>
+      </w:pPr>
+      <w:r>
+        <w:t>- [ ] List(</w:t>
+      </w:r>
+      <w:proofErr w:type="spellStart"/>
+      <w:r>
+        <w:t>a,b,c</w:t>
+      </w:r>
+      <w:proofErr w:type="spellEnd"/>
+      <w:r>
+        <w:t>)</w:t>
+      </w:r>
+    </w:p>
+    <w:p>
+      <w:pPr>
+        <w:pStyle w:val="ListParagraph"/>
+        <w:ind w:left="0"/>
+      </w:pPr>
+      <w:r>
+        <w:t>- [ ] List(List(a, b), c)</w:t>
+      </w:r>
+    </w:p>
+    <w:p>
+      <w:pPr>
+        <w:pStyle w:val="ListParagraph"/>
+        <w:ind w:left="0"/>
+      </w:pPr>
+      <w:r>
+        <w:t>- [ ] List(</w:t>
+      </w:r>
+      <w:proofErr w:type="spellStart"/>
+      <w:r>
+        <w:t>c,a,b</w:t>
+      </w:r>
+      <w:proofErr w:type="spellEnd"/>
+      <w:r>
+        <w:t>)</w:t>
+      </w:r>
+    </w:p>
+    <w:p>
+      <w:pPr>
+        <w:pStyle w:val="ListParagraph"/>
+        <w:ind w:left="0"/>
+      </w:pPr>
+      <w:r>
+        <w:t>- [ ] List(</w:t>
+      </w:r>
+      <w:proofErr w:type="spellStart"/>
+      <w:r>
+        <w:t>c,List</w:t>
+      </w:r>
+      <w:proofErr w:type="spellEnd"/>
+      <w:r>
+        <w:t>(</w:t>
+      </w:r>
+      <w:proofErr w:type="spellStart"/>
+      <w:r>
+        <w:t>a,b</w:t>
+      </w:r>
+      <w:proofErr w:type="spellEnd"/>
+      <w:r>
+        <w:t>))</w:t>
+      </w:r>
+    </w:p>
+    <w:p>
+      <w:pPr>
+        <w:pStyle w:val="ListParagraph"/>
+        <w:ind w:left="0"/>
+      </w:pPr>
+    </w:p>
+    <w:p>
+      <w:pPr>
+        <w:pStyle w:val="ListParagraph"/>
+        <w:ind w:left="0"/>
+      </w:pPr>
+      <w:r>
+        <w:rPr>
+          <w:b/>
+          <w:bCs/>
+        </w:rPr>
+        <w:t xml:space="preserve">Answer: </w:t>
+      </w:r>
+      <w:r>
+        <w:t>B – List(List(a, b), c) because :: cons operator appends the left-hand eleme</w:t>
+      </w:r>
+      <w:r>
+        <w:t>nt to the right hand list. In this case the left-hand element is the list List(‘a’, ‘b’) and so is appended to the list containing only c, resulting in a new list containing two elements and is of type List[List[Char] | Char]</w:t>
+      </w:r>
+    </w:p>
+    <w:p/>
+    <w:p>
+      <w:r>
+        <w:lastRenderedPageBreak/>
+        <w:t>#### Q14. What term is used to specify a precondition?</w:t>
+      </w:r>
+    </w:p>
+    <w:p/>
+    <w:p>
+      <w:r>
+        <w:t>- [ ] assert</w:t>
+      </w:r>
+    </w:p>
+    <w:p>
+      <w:r>
+        <w:t>- [ ] require</w:t>
+      </w:r>
+    </w:p>
+    <w:p>
+      <w:r>
+        <w:t>- [ ] precondition</w:t>
+      </w:r>
+    </w:p>
+    <w:p>
+      <w:r>
+        <w:t xml:space="preserve">- [ ] </w:t>
+      </w:r>
+      <w:proofErr w:type="spellStart"/>
+      <w:r>
+        <w:t>mustHave</w:t>
+      </w:r>
+      <w:proofErr w:type="spellEnd"/>
+    </w:p>
+    <w:p/>
+    <w:p>
+      <w:r>
+        <w:rPr>
+          <w:b/>
+          <w:bCs/>
+        </w:rPr>
+        <w:t xml:space="preserve">Answer: </w:t>
+      </w:r>
+      <w:r>
+        <w:t>require allows you to specify preconditions on arguments</w:t>
+      </w:r>
+    </w:p>
+    <w:p>
+      <w:r>
+        <w:tab/>
+        <w:t xml:space="preserve">e.g. require (condition, message) and throws </w:t>
+      </w:r>
+      <w:proofErr w:type="spellStart"/>
+      <w:r>
+        <w:t>IllegalArgumentException</w:t>
+      </w:r>
+      <w:proofErr w:type="spellEnd"/>
+      <w:r>
+        <w:t xml:space="preserve"> if condition is false</w:t>
+      </w:r>
+    </w:p>
+    <w:p/>
+    <w:p/>
+    <w:p>
+      <w:r>
+        <w:t>#### Q15. Which Scala type may throw an exception or a successfully computed value, and is commonly used to trap and propagate errors?</w:t>
+      </w:r>
+    </w:p>
+    <w:p/>
+    <w:p>
+      <w:r>
+        <w:t>- [ ] `</w:t>
+      </w:r>
+      <w:proofErr w:type="spellStart"/>
+      <w:r>
+        <w:t>scala.util.ExceptionHandling</w:t>
+      </w:r>
+      <w:proofErr w:type="spellEnd"/>
+      <w:r>
+        <w:t>`</w:t>
+      </w:r>
+    </w:p>
+    <w:p>
+      <w:r>
+        <w:t>- [ ] `</w:t>
+      </w:r>
+      <w:proofErr w:type="spellStart"/>
+      <w:r>
+        <w:t>scala.Catch.Throw</w:t>
+      </w:r>
+      <w:proofErr w:type="spellEnd"/>
+      <w:r>
+        <w:t>`</w:t>
+      </w:r>
+    </w:p>
+    <w:p>
+      <w:r>
+        <w:t>- [ ] `</w:t>
+      </w:r>
+      <w:proofErr w:type="spellStart"/>
+      <w:r>
+        <w:t>scala.exception.TryFinally</w:t>
+      </w:r>
+      <w:proofErr w:type="spellEnd"/>
+      <w:r>
+        <w:t>`</w:t>
+      </w:r>
+    </w:p>
+    <w:p>
+      <w:r>
+        <w:t>- [ ] `</w:t>
+      </w:r>
+      <w:proofErr w:type="spellStart"/>
+      <w:r>
+        <w:t>scala.util.Try</w:t>
+      </w:r>
+      <w:proofErr w:type="spellEnd"/>
+      <w:r>
+        <w:t>`</w:t>
+      </w:r>
+    </w:p>
+    <w:p/>
+    <w:p>
+      <w:r>
+        <w:rPr>
+          <w:b/>
+          <w:bCs/>
+        </w:rPr>
+        <w:t xml:space="preserve">Answer: </w:t>
+      </w:r>
+      <w:r>
+        <w:t>bit of an ambiguous wording. But I assume it is referring to Try – allows you to return values if valid value is found, and catch and throw exceptions if one is thrown when trying to perform some operation.</w:t>
+      </w:r>
+    </w:p>
+    <w:p>
+      <w:r>
+        <w:t>Returns success(value) if computation succeeds</w:t>
+      </w:r>
+    </w:p>
+    <w:p>
+      <w:r>
+        <w:t>Failure(exception) if computation throws exception.</w:t>
+      </w:r>
+    </w:p>
+    <w:p/>
+    <w:p>
+      <w:r>
+        <w:t xml:space="preserve">So answer is D – </w:t>
+      </w:r>
+      <w:proofErr w:type="spellStart"/>
+      <w:r>
+        <w:t>scala.util.Try</w:t>
+      </w:r>
+      <w:proofErr w:type="spellEnd"/>
+    </w:p>
+    <w:p>
+      <w:r>
+        <w:t>[scala.util.Try](</w:t>
+      </w:r>
+      <w:hyperlink r:id="rId5" w:history="1">
+        <w:r>
+          <w:rPr>
+            <w:rStyle w:val="Hyperlink"/>
+          </w:rPr>
+          <w:t>https://www.scala-lang.org/api/current</w:t>
+        </w:r>
+        <w:r>
+          <w:rPr>
+            <w:rStyle w:val="Hyperlink"/>
+          </w:rPr>
+          <w:t>/</w:t>
+        </w:r>
+        <w:r>
+          <w:rPr>
+            <w:rStyle w:val="Hyperlink"/>
+          </w:rPr>
+          <w:t>scala/util/Try.html</w:t>
+        </w:r>
+      </w:hyperlink>
+      <w:r>
+        <w:t>)</w:t>
+      </w:r>
+    </w:p>
+    <w:p/>
+    <w:p/>
+    <w:p>
+      <w:r>
+        <w:t>#### Q16. What is the data type of y after this code is executed?</w:t>
+      </w:r>
+    </w:p>
+    <w:p/>
+    <w:p>
+      <w:r>
+        <w:lastRenderedPageBreak/>
+        <w:t>```</w:t>
+      </w:r>
+    </w:p>
+    <w:p>
+      <w:proofErr w:type="spellStart"/>
+      <w:r>
+        <w:t>val</w:t>
+      </w:r>
+      <w:proofErr w:type="spellEnd"/>
+      <w:r>
+        <w:t xml:space="preserve"> y = (math floor 3.1415 * 2)</w:t>
+      </w:r>
+    </w:p>
+    <w:p>
+      <w:r>
+        <w:t>```</w:t>
+      </w:r>
+    </w:p>
+    <w:p/>
+    <w:p>
+      <w:r>
+        <w:t>- [ ] short</w:t>
+      </w:r>
+    </w:p>
+    <w:p>
+      <w:r>
+        <w:t>- [ ] double</w:t>
+      </w:r>
+    </w:p>
+    <w:p>
+      <w:r>
+        <w:t>- [ ] int</w:t>
+      </w:r>
+    </w:p>
+    <w:p>
+      <w:r>
+        <w:t xml:space="preserve">- [ ] </w:t>
+      </w:r>
+      <w:proofErr w:type="spellStart"/>
+      <w:r>
+        <w:t>bigInt</w:t>
+      </w:r>
+      <w:proofErr w:type="spellEnd"/>
+    </w:p>
+    <w:p/>
+    <w:p>
+      <w:r>
+        <w:rPr>
+          <w:b/>
+          <w:bCs/>
+        </w:rPr>
+        <w:t xml:space="preserve">Answer: </w:t>
+      </w:r>
+      <w:r>
+        <w:t xml:space="preserve">Double. </w:t>
+      </w:r>
+      <w:proofErr w:type="spellStart"/>
+      <w:r>
+        <w:t>Math.floor</w:t>
+      </w:r>
+      <w:proofErr w:type="spellEnd"/>
+      <w:r>
+        <w:t xml:space="preserve"> rounds down to nearest integer but returns as double format</w:t>
+      </w:r>
+    </w:p>
+    <w:p/>
+    <w:p>
+      <w:r>
+        <w:t xml:space="preserve">def floor(x: Double): Double = </w:t>
+      </w:r>
+      <w:proofErr w:type="spellStart"/>
+      <w:r>
+        <w:t>java.lang.Math.floor</w:t>
+      </w:r>
+      <w:proofErr w:type="spellEnd"/>
+      <w:r>
+        <w:t>(x)</w:t>
+      </w:r>
+    </w:p>
+    <w:p>
+      <w:r>
+        <w:tab/>
+      </w:r>
+      <w:r>
+        <w:drawing>
+          <wp:inline distT="0" distB="0" distL="0" distR="0" wp14:anchorId="43B8D174" wp14:editId="475C4389">
+            <wp:extent cx="5731510" cy="572135"/>
+            <wp:effectExtent l="0" t="0" r="2540" b="0"/>
+            <wp:docPr id="737612460" name="Picture 1"/>
+            <wp:cNvGraphicFramePr>
+              <a:graphicFrameLocks xmlns:a="http://schemas.openxmlformats.org/drawingml/2006/main" noChangeAspect="1"/>
+            </wp:cNvGraphicFramePr>
+            <a:graphic xmlns:a="http://schemas.openxmlformats.org/drawingml/2006/main">
+              <a:graphicData uri="http://schemas.openxmlformats.org/drawingml/2006/picture">
+                <pic:pic xmlns:pic="http://schemas.openxmlformats.org/drawingml/2006/picture">
+                  <pic:nvPicPr>
+                    <pic:cNvPr id="737612460" name=""/>
+                    <pic:cNvPicPr/>
+                  </pic:nvPicPr>
+                  <pic:blipFill>
+                    <a:blip r:embed="rId6"/>
+                    <a:stretch>
+                      <a:fillRect/>
+                    </a:stretch>
+                  </pic:blipFill>
+                  <pic:spPr>
+                    <a:xfrm>
+                      <a:off x="0" y="0"/>
+                      <a:ext cx="5731510" cy="572135"/>
+                    </a:xfrm>
+                    <a:prstGeom prst="rect">
+                      <a:avLst/>
+                    </a:prstGeom>
+                  </pic:spPr>
+                </pic:pic>
+              </a:graphicData>
+            </a:graphic>
+          </wp:inline>
+        </w:drawing>
+      </w:r>
+    </w:p>
+    <w:p>
+      <w:r>
+        <w:t xml:space="preserve">And the infix notation is desugared to </w:t>
+      </w:r>
+      <w:proofErr w:type="spellStart"/>
+      <w:r>
+        <w:t>math.floor</w:t>
+      </w:r>
+      <w:proofErr w:type="spellEnd"/>
+      <w:r>
+        <w:t>(3.1415) * 2 -&gt; 3.0 * 2 -&gt; 3.0 * 2.0 -&gt; 6.0</w:t>
+      </w:r>
+    </w:p>
+    <w:p/>
+    <w:p>
+      <w:r>
+        <w:t>#### Q17. When using pattern matching, which character matches on any object?</w:t>
+      </w:r>
+    </w:p>
+    <w:p/>
+    <w:p>
+      <w:r>
+        <w:t>- [ ] `%`</w:t>
+      </w:r>
+    </w:p>
+    <w:p>
+      <w:r>
+        <w:t>- [ ] `_`</w:t>
+      </w:r>
+    </w:p>
+    <w:p>
+      <w:r>
+        <w:t>- [ ] `^`</w:t>
+      </w:r>
+    </w:p>
+    <w:p>
+      <w:r>
+        <w:t>- [ ] `-`</w:t>
+      </w:r>
+    </w:p>
+    <w:p/>
+    <w:p>
+      <w:r>
+        <w:t>[Pattern Matching](https://docs.scala-lang.org/tour/pattern-matching.html)</w:t>
+      </w:r>
+    </w:p>
+    <w:p>
+      <w:r>
+        <w:rPr>
+          <w:b/>
+          <w:bCs/>
+        </w:rPr>
+        <w:t xml:space="preserve">Answer: </w:t>
+      </w:r>
+      <w:r>
+        <w:t xml:space="preserve">Underscore ‘_’ </w:t>
+      </w:r>
+    </w:p>
+    <w:p/>
+    <w:p/>
+    <w:p>
+      <w:r>
+        <w:t>#### Q18. You have created an array using val. Can you change the value of any element of the array—and why or why not?</w:t>
+      </w:r>
+    </w:p>
+    <w:p/>
+    <w:p>
+      <w:r>
+        <w:lastRenderedPageBreak/>
+        <w:t>- [ ] Yes, the reference to the array is immutable, so the location that the array points to is immutable. The values in the array are mutable.</w:t>
+      </w:r>
+    </w:p>
+    <w:p>
+      <w:r>
+        <w:t>- [ ] The 0th element is immutable and cannot be modified. All other elements can be modified.</w:t>
+      </w:r>
+    </w:p>
+    <w:p>
+      <w:r>
+        <w:t xml:space="preserve">- [ ] Yes, </w:t>
+      </w:r>
+      <w:proofErr w:type="spellStart"/>
+      <w:r>
+        <w:t>val</w:t>
+      </w:r>
+      <w:proofErr w:type="spellEnd"/>
+      <w:r>
+        <w:t xml:space="preserve"> does not make arrays immutable.</w:t>
+      </w:r>
+    </w:p>
+    <w:p>
+      <w:r>
+        <w:t xml:space="preserve">- [ ] No, </w:t>
+      </w:r>
+      <w:proofErr w:type="spellStart"/>
+      <w:r>
+        <w:t>val</w:t>
+      </w:r>
+      <w:proofErr w:type="spellEnd"/>
+      <w:r>
+        <w:t xml:space="preserve"> makes the array and values of the array immutable.</w:t>
+      </w:r>
+    </w:p>
+    <w:p/>
+    <w:p>
+      <w:r>
+        <w:t>**Explanation**:</w:t>
+      </w:r>
+    </w:p>
+    <w:p/>
+    <w:p>
+      <w:r>
+        <w:t>```scala</w:t>
+      </w:r>
+    </w:p>
+    <w:p>
+      <w:proofErr w:type="spellStart"/>
+      <w:r>
+        <w:t>val</w:t>
+      </w:r>
+      <w:proofErr w:type="spellEnd"/>
+      <w:r>
+        <w:t xml:space="preserve"> a1 = Array(1, 2, 3)</w:t>
+      </w:r>
+    </w:p>
+    <w:p>
+      <w:r>
+        <w:t>a1{1} = 3 // OK</w:t>
+      </w:r>
+    </w:p>
+    <w:p>
+      <w:r>
+        <w:t xml:space="preserve">a1 = Array(1, 3, 3) // error: reassignment to </w:t>
+      </w:r>
+      <w:proofErr w:type="spellStart"/>
+      <w:r>
+        <w:t>val</w:t>
+      </w:r>
+      <w:proofErr w:type="spellEnd"/>
+    </w:p>
+    <w:p>
+      <w:r>
+        <w:t>```</w:t>
+      </w:r>
+    </w:p>
+    <w:p/>
+    <w:p>
+      <w:r>
+        <w:rPr>
+          <w:b/>
+          <w:bCs/>
+        </w:rPr>
+        <w:t>Answer: a</w:t>
+      </w:r>
+      <w:r>
+        <w:t xml:space="preserve"> – yes, reference to the array is immutable, so reassigning the </w:t>
+      </w:r>
+      <w:r>
+        <w:t>variable to another array (i.e. changing the value of its reference) is not allowed. But the values in the array are mutable as Array is a mutable structure</w:t>
+      </w:r>
+    </w:p>
+    <w:p/>
+    <w:p>
+      <w:r>
+        <w:t>#### Q19. What is the output of this function?</w:t>
+      </w:r>
+    </w:p>
+    <w:p/>
+    <w:p>
+      <w:r>
+        <w:t>```scala</w:t>
+      </w:r>
+    </w:p>
+    <w:p>
+      <w:r>
+        <w:t>def main () {</w:t>
+      </w:r>
+    </w:p>
+    <w:p>
+      <w:r>
+        <w:t>     var a = 0</w:t>
+      </w:r>
+    </w:p>
+    <w:p>
+      <w:r>
+        <w:t>     for (a&lt;-1 until 5){</w:t>
+      </w:r>
+      <w:proofErr w:type="spellStart"/>
+      <w:r>
+        <w:t>println</w:t>
+      </w:r>
+      <w:proofErr w:type="spellEnd"/>
+      <w:r>
+        <w:t>(a)}</w:t>
+      </w:r>
+    </w:p>
+    <w:p>
+      <w:r>
+        <w:t>```</w:t>
+      </w:r>
+    </w:p>
+    <w:p/>
+    <w:p>
+      <w:r>
+        <w:t>- [ ] 1,2,3,4,5</w:t>
+      </w:r>
+    </w:p>
+    <w:p>
+      <w:r>
+        <w:t>- [ ] 0,1,2,3,4</w:t>
+      </w:r>
+    </w:p>
+    <w:p>
+      <w:r>
+        <w:t>- [ ] 1,2,3,4</w:t>
+      </w:r>
+    </w:p>
+    <w:p>
+      <w:r>
+        <w:t>- [ ] 2,3,4,5</w:t>
+      </w:r>
+    </w:p>
+    <w:p/>
+    <w:p>
+      <w:r>
+        <w:rPr>
+          <w:b/>
+          <w:bCs/>
+        </w:rPr>
+        <w:lastRenderedPageBreak/>
+        <w:t xml:space="preserve">Answer: </w:t>
+      </w:r>
+      <w:r>
+        <w:t>a becomes a new local variable within the for loop enumeration and is assigned values from the range 1 until 5 in each iteration. The a referenced in for loop body references the most recent scope of a which is the local for a. So this prints 1, 2, 3, 4 which is option c</w:t>
+      </w:r>
+    </w:p>
+    <w:p/>
+    <w:p>
+      <w:r>
+        <w:t>#### Q20. What do you call objects with immutable state?</w:t>
+      </w:r>
+    </w:p>
+    <w:p/>
+    <w:p>
+      <w:r>
+        <w:t>- [ ] singletons</w:t>
+      </w:r>
+    </w:p>
+    <w:p>
+      <w:r>
+        <w:t>- [ ] stationary objects</w:t>
+      </w:r>
+    </w:p>
+    <w:p>
+      <w:r>
+        <w:t>- [ ] functional objects</w:t>
+      </w:r>
+    </w:p>
+    <w:p>
+      <w:r>
+        <w:t>- [ ] fixed objects</w:t>
+      </w:r>
+    </w:p>
+    <w:p/>
+    <w:p>
+      <w:r>
+        <w:rPr>
+          <w:b/>
+          <w:bCs/>
+        </w:rPr>
+        <w:t xml:space="preserve">Answer: </w:t>
+      </w:r>
+      <w:r>
+        <w:t xml:space="preserve">Functional objects – e.g. case classes. </w:t>
+      </w:r>
+      <w:r>
+        <w:t xml:space="preserve">Objects that don’t contain mutable states e.g. contain only </w:t>
+      </w:r>
+      <w:proofErr w:type="spellStart"/>
+      <w:r>
+        <w:t>vals</w:t>
+      </w:r>
+      <w:proofErr w:type="spellEnd"/>
+      <w:r>
+        <w:t>.</w:t>
+      </w:r>
+    </w:p>
     <w:sectPr>
       <w:pgSz w:w="11906" w:h="16838"/>
       <w:pgMar w:top="1440" w:right="1440" w:bottom="1440" w:left="1440" w:header="708" w:footer="708" w:gutter="0"/>
@@ -1328,6 +1716,127 @@
     </w:sectPr>
   </w:body>
 </w:document>
+</file>
+
+<file path=word/numbering.xml><?xml version="1.0" encoding="utf-8"?>
+<w:numbering xmlns:wpc="http://schemas.microsoft.com/office/word/2010/wordprocessingCanvas" xmlns:cx="http://schemas.microsoft.com/office/drawing/2014/chartex" xmlns:cx1="http://schemas.microsoft.com/office/drawing/2015/9/8/chartex" xmlns:cx2="http://schemas.microsoft.com/office/drawing/2015/10/21/chartex" xmlns:cx3="http://schemas.microsoft.com/office/drawing/2016/5/9/chartex" xmlns:cx4="http://schemas.microsoft.com/office/drawing/2016/5/10/chartex" xmlns:cx5="http://schemas.microsoft.com/office/drawing/2016/5/11/chartex" xmlns:cx6="http://schemas.microsoft.com/office/drawing/2016/5/12/chartex" xmlns:cx7="http://schemas.microsoft.com/office/drawing/2016/5/13/chartex" xmlns:cx8="http://schemas.microsoft.com/office/drawing/2016/5/14/chartex" xmlns:mc="http://schemas.openxmlformats.org/markup-compatibility/2006" xmlns:aink="http://schemas.microsoft.com/office/drawing/2016/ink" xmlns:am3d="http://schemas.microsoft.com/office/drawing/2017/model3d" xmlns:o="urn:schemas-microsoft-com:office:office" xmlns:oel="http://schemas.microsoft.com/office/2019/extlst" xmlns:r="http://schemas.openxmlformats.org/officeDocument/2006/relationships" xmlns:m="http://schemas.openxmlformats.org/officeDocument/2006/math" xmlns:v="urn:schemas-microsoft-com:vml" xmlns:wp14="http://schemas.microsoft.com/office/word/2010/wordprocessingDrawing" xmlns:wp="http://schemas.openxmlformats.org/drawingml/2006/wordprocessingDrawing" xmlns:w10="urn:schemas-microsoft-com:office:word" xmlns:w="http://schemas.openxmlformats.org/wordprocessingml/2006/main" xmlns:w14="http://schemas.microsoft.com/office/word/2010/wordml" xmlns:w15="http://schemas.microsoft.com/office/word/2012/wordml" xmlns:w16cex="http://schemas.microsoft.com/office/word/2018/wordml/cex" xmlns:w16cid="http://schemas.microsoft.com/office/word/2016/wordml/cid" xmlns:w16="http://schemas.microsoft.com/office/word/2018/wordml" xmlns:w16du="http://schemas.microsoft.com/office/word/2023/wordml/word16du" xmlns:w16sdtdh="http://schemas.microsoft.com/office/word/2020/wordml/sdtdatahash" xmlns:w16sdtfl="http://schemas.microsoft.com/office/word/2024/wordml/sdtformatlock" xmlns:w16se="http://schemas.microsoft.com/office/word/2015/wordml/symex" xmlns:wpg="http://schemas.microsoft.com/office/word/2010/wordprocessingGroup" xmlns:wpi="http://schemas.microsoft.com/office/word/2010/wordprocessingInk" xmlns:wne="http://schemas.microsoft.com/office/word/2006/wordml" xmlns:wps="http://schemas.microsoft.com/office/word/2010/wordprocessingShape" mc:Ignorable="w14 w15 w16se w16cid w16 w16cex w16sdtdh w16sdtfl w16du wp14">
+  <w:abstractNum w:abstractNumId="0" w15:restartNumberingAfterBreak="0">
+    <w:nsid w:val="3E9C272D"/>
+    <w:multiLevelType w:val="hybridMultilevel"/>
+    <w:tmpl w:val="13F29BB0"/>
+    <w:lvl w:ilvl="0" w:tplc="0B32E808">
+      <w:start w:val="5"/>
+      <w:numFmt w:val="bullet"/>
+      <w:lvlText w:val="-"/>
+      <w:lvlJc w:val="left"/>
+      <w:pPr>
+        <w:ind w:left="1080" w:hanging="360"/>
+      </w:pPr>
+      <w:rPr>
+        <w:rFonts w:ascii="Aptos" w:eastAsiaTheme="minorHAnsi" w:hAnsi="Aptos" w:cstheme="minorBidi" w:hint="default"/>
+      </w:rPr>
+    </w:lvl>
+    <w:lvl w:ilvl="1" w:tplc="08090003">
+      <w:start w:val="1"/>
+      <w:numFmt w:val="bullet"/>
+      <w:lvlText w:val="o"/>
+      <w:lvlJc w:val="left"/>
+      <w:pPr>
+        <w:ind w:left="1800" w:hanging="360"/>
+      </w:pPr>
+      <w:rPr>
+        <w:rFonts w:ascii="Courier New" w:hAnsi="Courier New" w:cs="Courier New" w:hint="default"/>
+      </w:rPr>
+    </w:lvl>
+    <w:lvl w:ilvl="2" w:tplc="08090005" w:tentative="1">
+      <w:start w:val="1"/>
+      <w:numFmt w:val="bullet"/>
+      <w:lvlText w:val=""/>
+      <w:lvlJc w:val="left"/>
+      <w:pPr>
+        <w:ind w:left="2520" w:hanging="360"/>
+      </w:pPr>
+      <w:rPr>
+        <w:rFonts w:ascii="Wingdings" w:hAnsi="Wingdings" w:hint="default"/>
+      </w:rPr>
+    </w:lvl>
+    <w:lvl w:ilvl="3" w:tplc="08090001" w:tentative="1">
+      <w:start w:val="1"/>
+      <w:numFmt w:val="bullet"/>
+      <w:lvlText w:val=""/>
+      <w:lvlJc w:val="left"/>
+      <w:pPr>
+        <w:ind w:left="3240" w:hanging="360"/>
+      </w:pPr>
+      <w:rPr>
+        <w:rFonts w:ascii="Symbol" w:hAnsi="Symbol" w:hint="default"/>
+      </w:rPr>
+    </w:lvl>
+    <w:lvl w:ilvl="4" w:tplc="08090003" w:tentative="1">
+      <w:start w:val="1"/>
+      <w:numFmt w:val="bullet"/>
+      <w:lvlText w:val="o"/>
+      <w:lvlJc w:val="left"/>
+      <w:pPr>
+        <w:ind w:left="3960" w:hanging="360"/>
+      </w:pPr>
+      <w:rPr>
+        <w:rFonts w:ascii="Courier New" w:hAnsi="Courier New" w:cs="Courier New" w:hint="default"/>
+      </w:rPr>
+    </w:lvl>
+    <w:lvl w:ilvl="5" w:tplc="08090005" w:tentative="1">
+      <w:start w:val="1"/>
+      <w:numFmt w:val="bullet"/>
+      <w:lvlText w:val=""/>
+      <w:lvlJc w:val="left"/>
+      <w:pPr>
+        <w:ind w:left="4680" w:hanging="360"/>
+      </w:pPr>
+      <w:rPr>
+        <w:rFonts w:ascii="Wingdings" w:hAnsi="Wingdings" w:hint="default"/>
+      </w:rPr>
+    </w:lvl>
+    <w:lvl w:ilvl="6" w:tplc="08090001" w:tentative="1">
+      <w:start w:val="1"/>
+      <w:numFmt w:val="bullet"/>
+      <w:lvlText w:val=""/>
+      <w:lvlJc w:val="left"/>
+      <w:pPr>
+        <w:ind w:left="5400" w:hanging="360"/>
+      </w:pPr>
+      <w:rPr>
+        <w:rFonts w:ascii="Symbol" w:hAnsi="Symbol" w:hint="default"/>
+      </w:rPr>
+    </w:lvl>
+    <w:lvl w:ilvl="7" w:tplc="08090003" w:tentative="1">
+      <w:start w:val="1"/>
+      <w:numFmt w:val="bullet"/>
+      <w:lvlText w:val="o"/>
+      <w:lvlJc w:val="left"/>
+      <w:pPr>
+        <w:ind w:left="6120" w:hanging="360"/>
+      </w:pPr>
+      <w:rPr>
+        <w:rFonts w:ascii="Courier New" w:hAnsi="Courier New" w:cs="Courier New" w:hint="default"/>
+      </w:rPr>
+    </w:lvl>
+    <w:lvl w:ilvl="8" w:tplc="08090005" w:tentative="1">
+      <w:start w:val="1"/>
+      <w:numFmt w:val="bullet"/>
+      <w:lvlText w:val=""/>
+      <w:lvlJc w:val="left"/>
+      <w:pPr>
+        <w:ind w:left="6840" w:hanging="360"/>
+      </w:pPr>
+      <w:rPr>
+        <w:rFonts w:ascii="Wingdings" w:hAnsi="Wingdings" w:hint="default"/>
+      </w:rPr>
+    </w:lvl>
+  </w:abstractNum>
+  <w:num w:numId="1" w16cid:durableId="567615826">
+    <w:abstractNumId w:val="0"/>
+  </w:num>
+</w:numbering>
 </file>
 
 <file path=word/styles.xml><?xml version="1.0" encoding="utf-8"?>
@@ -2246,6 +2755,41 @@
       <w:spacing w:val="5"/>
     </w:rPr>
   </w:style>
+  <w:style w:type="character" w:styleId="Hyperlink">
+    <w:name w:val="Hyperlink"/>
+    <w:basedOn w:val="DefaultParagraphFont"/>
+    <w:uiPriority w:val="99"/>
+    <w:unhideWhenUsed/>
+    <w:rsid w:val="00CF528E"/>
+    <w:rPr>
+      <w:color w:val="467886" w:themeColor="hyperlink"/>
+      <w:u w:val="single"/>
+    </w:rPr>
+  </w:style>
+  <w:style w:type="character" w:styleId="UnresolvedMention">
+    <w:name w:val="Unresolved Mention"/>
+    <w:basedOn w:val="DefaultParagraphFont"/>
+    <w:uiPriority w:val="99"/>
+    <w:semiHidden/>
+    <w:unhideWhenUsed/>
+    <w:rsid w:val="00CF528E"/>
+    <w:rPr>
+      <w:color w:val="605E5C"/>
+      <w:shd w:val="clear" w:color="auto" w:fill="E1DFDD"/>
+    </w:rPr>
+  </w:style>
+  <w:style w:type="character" w:styleId="FollowedHyperlink">
+    <w:name w:val="FollowedHyperlink"/>
+    <w:basedOn w:val="DefaultParagraphFont"/>
+    <w:uiPriority w:val="99"/>
+    <w:semiHidden/>
+    <w:unhideWhenUsed/>
+    <w:rsid w:val="00CF528E"/>
+    <w:rPr>
+      <w:color w:val="96607D" w:themeColor="followedHyperlink"/>
+      <w:u w:val="single"/>
+    </w:rPr>
+  </w:style>
 </w:styles>
 </file>
 

</xml_diff>

<commit_message>
Added more MCQ answers
</commit_message>
<xml_diff>
--- a/writtenAnswers/Scala Practice MCQs.docx
+++ b/writtenAnswers/Scala Practice MCQs.docx
@@ -30,18 +30,22 @@
         <w:t xml:space="preserve">#### Q1. Scala bytecode can run on top of Java VM. What is the fundamental difference between Java </w:t>
       </w:r>
       <w:proofErr w:type="spellStart"/>
+      <w:proofErr w:type="gramStart"/>
       <w:r>
         <w:t>object.clone</w:t>
       </w:r>
       <w:proofErr w:type="spellEnd"/>
+      <w:proofErr w:type="gramEnd"/>
       <w:r>
         <w:t xml:space="preserve">() and Scala </w:t>
       </w:r>
       <w:proofErr w:type="spellStart"/>
+      <w:proofErr w:type="gramStart"/>
       <w:r>
         <w:t>object.copy</w:t>
       </w:r>
       <w:proofErr w:type="spellEnd"/>
+      <w:proofErr w:type="gramEnd"/>
       <w:r>
         <w:t>()?</w:t>
       </w:r>
@@ -49,22 +53,94 @@
     <w:p/>
     <w:p>
       <w:r>
-        <w:t>- [ ] One is a Java object, the other is a Scala object.</w:t>
-      </w:r>
-    </w:p>
-    <w:p>
-      <w:r>
-        <w:t>- [ ] clone() will copy class structures but not the data, while copy() will also copy data into new objects.</w:t>
-      </w:r>
-    </w:p>
-    <w:p>
-      <w:r>
-        <w:t>- [ ] There is no difference.</w:t>
-      </w:r>
-    </w:p>
-    <w:p>
-      <w:r>
-        <w:t>- [ ] copy() allows you to change values during the copying process; clone() does</w:t>
+        <w:t xml:space="preserve">- </w:t>
+      </w:r>
+      <w:proofErr w:type="gramStart"/>
+      <w:r>
+        <w:t>[ ]</w:t>
+      </w:r>
+      <w:proofErr w:type="gramEnd"/>
+      <w:r>
+        <w:t xml:space="preserve"> One is a Java </w:t>
+      </w:r>
+      <w:proofErr w:type="gramStart"/>
+      <w:r>
+        <w:t>object,</w:t>
+      </w:r>
+      <w:proofErr w:type="gramEnd"/>
+      <w:r>
+        <w:t xml:space="preserve"> the other is a Scala object.</w:t>
+      </w:r>
+    </w:p>
+    <w:p>
+      <w:r>
+        <w:t xml:space="preserve">- </w:t>
+      </w:r>
+      <w:proofErr w:type="gramStart"/>
+      <w:r>
+        <w:t>[ ]</w:t>
+      </w:r>
+      <w:proofErr w:type="gramEnd"/>
+      <w:r>
+        <w:t xml:space="preserve"> </w:t>
+      </w:r>
+      <w:proofErr w:type="gramStart"/>
+      <w:r>
+        <w:t>clone(</w:t>
+      </w:r>
+      <w:proofErr w:type="gramEnd"/>
+      <w:r>
+        <w:t xml:space="preserve">) will copy class structures but not the data, while </w:t>
+      </w:r>
+      <w:proofErr w:type="gramStart"/>
+      <w:r>
+        <w:t>copy(</w:t>
+      </w:r>
+      <w:proofErr w:type="gramEnd"/>
+      <w:r>
+        <w:t>) will also copy data into new objects.</w:t>
+      </w:r>
+    </w:p>
+    <w:p>
+      <w:r>
+        <w:t xml:space="preserve">- </w:t>
+      </w:r>
+      <w:proofErr w:type="gramStart"/>
+      <w:r>
+        <w:t>[ ]</w:t>
+      </w:r>
+      <w:proofErr w:type="gramEnd"/>
+      <w:r>
+        <w:t xml:space="preserve"> There is no difference.</w:t>
+      </w:r>
+    </w:p>
+    <w:p>
+      <w:r>
+        <w:t xml:space="preserve">- </w:t>
+      </w:r>
+      <w:proofErr w:type="gramStart"/>
+      <w:r>
+        <w:t>[ ]</w:t>
+      </w:r>
+      <w:proofErr w:type="gramEnd"/>
+      <w:r>
+        <w:t xml:space="preserve"> </w:t>
+      </w:r>
+      <w:proofErr w:type="gramStart"/>
+      <w:r>
+        <w:t>copy(</w:t>
+      </w:r>
+      <w:proofErr w:type="gramEnd"/>
+      <w:r>
+        <w:t xml:space="preserve">) allows you to change values during the copying process; </w:t>
+      </w:r>
+      <w:proofErr w:type="gramStart"/>
+      <w:r>
+        <w:t>clone(</w:t>
+      </w:r>
+      <w:proofErr w:type="gramEnd"/>
+      <w:r>
+        <w:t>) does</w:t>
       </w:r>
       <w:r>
         <w:t xml:space="preserve"> </w:t>
@@ -88,7 +164,15 @@
         <w:tab/>
       </w:r>
       <w:r>
-        <w:t>(D) – copy allows you to change values, clone() does not.</w:t>
+        <w:t xml:space="preserve">(D) – copy allows you to change values, </w:t>
+      </w:r>
+      <w:proofErr w:type="gramStart"/>
+      <w:r>
+        <w:t>clone(</w:t>
+      </w:r>
+      <w:proofErr w:type="gramEnd"/>
+      <w:r>
+        <w:t>) does not.</w:t>
       </w:r>
     </w:p>
     <w:p>
@@ -131,22 +215,54 @@
     <w:p/>
     <w:p>
       <w:r>
-        <w:t>- [ ] a</w:t>
-      </w:r>
-    </w:p>
-    <w:p>
-      <w:r>
-        <w:t>- [ ] 2</w:t>
-      </w:r>
-    </w:p>
-    <w:p>
-      <w:r>
-        <w:t>- [ ] b</w:t>
-      </w:r>
-    </w:p>
-    <w:p>
-      <w:r>
-        <w:t>- [ ] 1</w:t>
+        <w:t xml:space="preserve">- </w:t>
+      </w:r>
+      <w:proofErr w:type="gramStart"/>
+      <w:r>
+        <w:t>[ ]</w:t>
+      </w:r>
+      <w:proofErr w:type="gramEnd"/>
+      <w:r>
+        <w:t xml:space="preserve"> a</w:t>
+      </w:r>
+    </w:p>
+    <w:p>
+      <w:r>
+        <w:t xml:space="preserve">- </w:t>
+      </w:r>
+      <w:proofErr w:type="gramStart"/>
+      <w:r>
+        <w:t>[ ]</w:t>
+      </w:r>
+      <w:proofErr w:type="gramEnd"/>
+      <w:r>
+        <w:t xml:space="preserve"> 2</w:t>
+      </w:r>
+    </w:p>
+    <w:p>
+      <w:r>
+        <w:t xml:space="preserve">- </w:t>
+      </w:r>
+      <w:proofErr w:type="gramStart"/>
+      <w:r>
+        <w:t>[ ]</w:t>
+      </w:r>
+      <w:proofErr w:type="gramEnd"/>
+      <w:r>
+        <w:t xml:space="preserve"> b</w:t>
+      </w:r>
+    </w:p>
+    <w:p>
+      <w:r>
+        <w:t xml:space="preserve">- </w:t>
+      </w:r>
+      <w:proofErr w:type="gramStart"/>
+      <w:r>
+        <w:t>[ ]</w:t>
+      </w:r>
+      <w:proofErr w:type="gramEnd"/>
+      <w:r>
+        <w:t xml:space="preserve"> 1</w:t>
       </w:r>
     </w:p>
     <w:p>
@@ -170,7 +286,15 @@
     <w:p>
       <w:r>
         <w:tab/>
-        <w:t>Because key “a” maps to value 1</w:t>
+        <w:t xml:space="preserve">Because key “a” </w:t>
+      </w:r>
+      <w:proofErr w:type="gramStart"/>
+      <w:r>
+        <w:t>maps</w:t>
+      </w:r>
+      <w:proofErr w:type="gramEnd"/>
+      <w:r>
+        <w:t xml:space="preserve"> to value 1</w:t>
       </w:r>
     </w:p>
     <w:p/>
@@ -183,22 +307,54 @@
     <w:p/>
     <w:p>
       <w:r>
-        <w:t>- [ ] monads</w:t>
-      </w:r>
-    </w:p>
-    <w:p>
-      <w:r>
-        <w:t>- [ ] literal functions</w:t>
-      </w:r>
-    </w:p>
-    <w:p>
-      <w:r>
-        <w:t>- [ ] partially applied functions</w:t>
-      </w:r>
-    </w:p>
-    <w:p>
-      <w:r>
-        <w:t>- [ ] parallel collections</w:t>
+        <w:t xml:space="preserve">- </w:t>
+      </w:r>
+      <w:proofErr w:type="gramStart"/>
+      <w:r>
+        <w:t>[ ]</w:t>
+      </w:r>
+      <w:proofErr w:type="gramEnd"/>
+      <w:r>
+        <w:t xml:space="preserve"> monads</w:t>
+      </w:r>
+    </w:p>
+    <w:p>
+      <w:r>
+        <w:t xml:space="preserve">- </w:t>
+      </w:r>
+      <w:proofErr w:type="gramStart"/>
+      <w:r>
+        <w:t>[ ]</w:t>
+      </w:r>
+      <w:proofErr w:type="gramEnd"/>
+      <w:r>
+        <w:t xml:space="preserve"> literal functions</w:t>
+      </w:r>
+    </w:p>
+    <w:p>
+      <w:r>
+        <w:t xml:space="preserve">- </w:t>
+      </w:r>
+      <w:proofErr w:type="gramStart"/>
+      <w:r>
+        <w:t>[ ]</w:t>
+      </w:r>
+      <w:proofErr w:type="gramEnd"/>
+      <w:r>
+        <w:t xml:space="preserve"> partially applied functions</w:t>
+      </w:r>
+    </w:p>
+    <w:p>
+      <w:r>
+        <w:t xml:space="preserve">- </w:t>
+      </w:r>
+      <w:proofErr w:type="gramStart"/>
+      <w:r>
+        <w:t>[ ]</w:t>
+      </w:r>
+      <w:proofErr w:type="gramEnd"/>
+      <w:r>
+        <w:t xml:space="preserve"> parallel collections</w:t>
       </w:r>
     </w:p>
     <w:p/>
@@ -217,12 +373,17 @@
         <w:t xml:space="preserve">Parallel collections (e.g. </w:t>
       </w:r>
       <w:proofErr w:type="spellStart"/>
+      <w:proofErr w:type="gramStart"/>
       <w:r>
         <w:t>using.par</w:t>
       </w:r>
       <w:proofErr w:type="spellEnd"/>
       <w:r>
-        <w:t>()) allows you to abstract thread creation and handling from underlying implementation.</w:t>
+        <w:t>(</w:t>
+      </w:r>
+      <w:proofErr w:type="gramEnd"/>
+      <w:r>
+        <w:t>)) allows you to abstract thread creation and handling from underlying implementation.</w:t>
       </w:r>
     </w:p>
     <w:p/>
@@ -244,7 +405,15 @@
     <w:p/>
     <w:p>
       <w:r>
-        <w:t xml:space="preserve">- [ ] </w:t>
+        <w:t xml:space="preserve">- </w:t>
+      </w:r>
+      <w:proofErr w:type="gramStart"/>
+      <w:r>
+        <w:t>[ ]</w:t>
+      </w:r>
+      <w:proofErr w:type="gramEnd"/>
+      <w:r>
+        <w:t xml:space="preserve"> </w:t>
       </w:r>
       <w:proofErr w:type="spellStart"/>
       <w:r>
@@ -254,7 +423,15 @@
     </w:p>
     <w:p>
       <w:r>
-        <w:t xml:space="preserve">- [ ] </w:t>
+        <w:t xml:space="preserve">- </w:t>
+      </w:r>
+      <w:proofErr w:type="gramStart"/>
+      <w:r>
+        <w:t>[ ]</w:t>
+      </w:r>
+      <w:proofErr w:type="gramEnd"/>
+      <w:r>
+        <w:t xml:space="preserve"> </w:t>
       </w:r>
       <w:proofErr w:type="spellStart"/>
       <w:r>
@@ -264,7 +441,15 @@
     </w:p>
     <w:p>
       <w:r>
-        <w:t xml:space="preserve">- [ ] </w:t>
+        <w:t xml:space="preserve">- </w:t>
+      </w:r>
+      <w:proofErr w:type="gramStart"/>
+      <w:r>
+        <w:t>[ ]</w:t>
+      </w:r>
+      <w:proofErr w:type="gramEnd"/>
+      <w:r>
+        <w:t xml:space="preserve"> </w:t>
       </w:r>
       <w:proofErr w:type="spellStart"/>
       <w:r>
@@ -274,7 +459,15 @@
     </w:p>
     <w:p>
       <w:r>
-        <w:t>- [ ] JUnit</w:t>
+        <w:t xml:space="preserve">- </w:t>
+      </w:r>
+      <w:proofErr w:type="gramStart"/>
+      <w:r>
+        <w:t>[ ]</w:t>
+      </w:r>
+      <w:proofErr w:type="gramEnd"/>
+      <w:r>
+        <w:t xml:space="preserve"> JUnit</w:t>
       </w:r>
     </w:p>
     <w:p/>
@@ -318,12 +511,28 @@
     <w:p/>
     <w:p>
       <w:r>
-        <w:t>- [ ] Array</w:t>
-      </w:r>
-    </w:p>
-    <w:p>
-      <w:r>
-        <w:t xml:space="preserve">- [ ] </w:t>
+        <w:t xml:space="preserve">- </w:t>
+      </w:r>
+      <w:proofErr w:type="gramStart"/>
+      <w:r>
+        <w:t>[ ]</w:t>
+      </w:r>
+      <w:proofErr w:type="gramEnd"/>
+      <w:r>
+        <w:t xml:space="preserve"> Array</w:t>
+      </w:r>
+    </w:p>
+    <w:p>
+      <w:r>
+        <w:t xml:space="preserve">- </w:t>
+      </w:r>
+      <w:proofErr w:type="gramStart"/>
+      <w:r>
+        <w:t>[ ]</w:t>
+      </w:r>
+      <w:proofErr w:type="gramEnd"/>
+      <w:r>
+        <w:t xml:space="preserve"> </w:t>
       </w:r>
       <w:proofErr w:type="spellStart"/>
       <w:r>
@@ -333,13 +542,29 @@
     </w:p>
     <w:p>
       <w:r>
-        <w:t>- [ ] List</w:t>
+        <w:t xml:space="preserve">- </w:t>
+      </w:r>
+      <w:proofErr w:type="gramStart"/>
+      <w:r>
+        <w:t>[ ]</w:t>
+      </w:r>
+      <w:proofErr w:type="gramEnd"/>
+      <w:r>
+        <w:t xml:space="preserve"> List</w:t>
       </w:r>
     </w:p>
     <w:p>
       <w:r>
         <w:lastRenderedPageBreak/>
-        <w:t>- [ ] Tuple</w:t>
+        <w:t xml:space="preserve">- </w:t>
+      </w:r>
+      <w:proofErr w:type="gramStart"/>
+      <w:r>
+        <w:t>[ ]</w:t>
+      </w:r>
+      <w:proofErr w:type="gramEnd"/>
+      <w:r>
+        <w:t xml:space="preserve"> Tuple</w:t>
       </w:r>
     </w:p>
     <w:p/>
@@ -364,7 +589,15 @@
     <w:p/>
     <w:p>
       <w:r>
-        <w:t>#### Q6. After defining a function in the interpreter, Scala returns the following. What does the `()` indicate?</w:t>
+        <w:t xml:space="preserve">#### Q6. After defining a function in the interpreter, Scala returns the following. What does the </w:t>
+      </w:r>
+      <w:proofErr w:type="gramStart"/>
+      <w:r>
+        <w:t>`(</w:t>
+      </w:r>
+      <w:proofErr w:type="gramEnd"/>
+      <w:r>
+        <w:t>)` indicate?</w:t>
       </w:r>
     </w:p>
     <w:p/>
@@ -380,8 +613,13 @@
       </w:r>
       <w:proofErr w:type="spellEnd"/>
       <w:r>
-        <w:t>: ()Unit</w:t>
-      </w:r>
+        <w:t xml:space="preserve">: </w:t>
+      </w:r>
+      <w:proofErr w:type="gramStart"/>
+      <w:r>
+        <w:t>()Unit</w:t>
+      </w:r>
+      <w:proofErr w:type="gramEnd"/>
     </w:p>
     <w:p>
       <w:r>
@@ -391,22 +629,62 @@
     <w:p/>
     <w:p>
       <w:r>
-        <w:t>- [ ] The function has no side effects.</w:t>
-      </w:r>
-    </w:p>
-    <w:p>
-      <w:r>
-        <w:t>- [ ] The function takes no parameters.</w:t>
-      </w:r>
-    </w:p>
-    <w:p>
-      <w:r>
-        <w:t>- [ ] The function returns no value.</w:t>
-      </w:r>
-    </w:p>
-    <w:p>
-      <w:r>
-        <w:t>- [ ] Returning unit types to the function is a closures.</w:t>
+        <w:t xml:space="preserve">- </w:t>
+      </w:r>
+      <w:proofErr w:type="gramStart"/>
+      <w:r>
+        <w:t>[ ]</w:t>
+      </w:r>
+      <w:proofErr w:type="gramEnd"/>
+      <w:r>
+        <w:t xml:space="preserve"> The function has no side effects.</w:t>
+      </w:r>
+    </w:p>
+    <w:p>
+      <w:r>
+        <w:t xml:space="preserve">- </w:t>
+      </w:r>
+      <w:proofErr w:type="gramStart"/>
+      <w:r>
+        <w:t>[ ]</w:t>
+      </w:r>
+      <w:proofErr w:type="gramEnd"/>
+      <w:r>
+        <w:t xml:space="preserve"> The function takes no parameters.</w:t>
+      </w:r>
+    </w:p>
+    <w:p>
+      <w:r>
+        <w:t xml:space="preserve">- </w:t>
+      </w:r>
+      <w:proofErr w:type="gramStart"/>
+      <w:r>
+        <w:t>[ ]</w:t>
+      </w:r>
+      <w:proofErr w:type="gramEnd"/>
+      <w:r>
+        <w:t xml:space="preserve"> The function returns no value.</w:t>
+      </w:r>
+    </w:p>
+    <w:p>
+      <w:r>
+        <w:t xml:space="preserve">- </w:t>
+      </w:r>
+      <w:proofErr w:type="gramStart"/>
+      <w:r>
+        <w:t>[ ]</w:t>
+      </w:r>
+      <w:proofErr w:type="gramEnd"/>
+      <w:r>
+        <w:t xml:space="preserve"> Returning unit types to the function is a </w:t>
+      </w:r>
+      <w:proofErr w:type="gramStart"/>
+      <w:r>
+        <w:t>closures</w:t>
+      </w:r>
+      <w:proofErr w:type="gramEnd"/>
+      <w:r>
+        <w:t>.</w:t>
       </w:r>
     </w:p>
     <w:p/>
@@ -432,22 +710,54 @@
     <w:p/>
     <w:p>
       <w:r>
-        <w:t>- [ ] hexadecimal</w:t>
-      </w:r>
-    </w:p>
-    <w:p>
-      <w:r>
-        <w:t>- [ ] short</w:t>
-      </w:r>
-    </w:p>
-    <w:p>
-      <w:r>
-        <w:t>- [ ] floating point</w:t>
-      </w:r>
-    </w:p>
-    <w:p>
-      <w:r>
-        <w:t>- [ ] long</w:t>
+        <w:t xml:space="preserve">- </w:t>
+      </w:r>
+      <w:proofErr w:type="gramStart"/>
+      <w:r>
+        <w:t>[ ]</w:t>
+      </w:r>
+      <w:proofErr w:type="gramEnd"/>
+      <w:r>
+        <w:t xml:space="preserve"> hexadecimal</w:t>
+      </w:r>
+    </w:p>
+    <w:p>
+      <w:r>
+        <w:t xml:space="preserve">- </w:t>
+      </w:r>
+      <w:proofErr w:type="gramStart"/>
+      <w:r>
+        <w:t>[ ]</w:t>
+      </w:r>
+      <w:proofErr w:type="gramEnd"/>
+      <w:r>
+        <w:t xml:space="preserve"> short</w:t>
+      </w:r>
+    </w:p>
+    <w:p>
+      <w:r>
+        <w:t xml:space="preserve">- </w:t>
+      </w:r>
+      <w:proofErr w:type="gramStart"/>
+      <w:r>
+        <w:t>[ ]</w:t>
+      </w:r>
+      <w:proofErr w:type="gramEnd"/>
+      <w:r>
+        <w:t xml:space="preserve"> floating point</w:t>
+      </w:r>
+    </w:p>
+    <w:p>
+      <w:r>
+        <w:t xml:space="preserve">- </w:t>
+      </w:r>
+      <w:proofErr w:type="gramStart"/>
+      <w:r>
+        <w:t>[ ]</w:t>
+      </w:r>
+      <w:proofErr w:type="gramEnd"/>
+      <w:r>
+        <w:t xml:space="preserve"> long</w:t>
       </w:r>
     </w:p>
     <w:p/>
@@ -480,22 +790,93 @@
     <w:p/>
     <w:p>
       <w:r>
-        <w:t>- [ ] `List[(String, String)]`</w:t>
-      </w:r>
-    </w:p>
-    <w:p>
-      <w:r>
-        <w:t>- [ ] `List[(Array, Array)]`</w:t>
-      </w:r>
-    </w:p>
-    <w:p>
-      <w:r>
-        <w:t>- [ ] `List[(Collection, Collection)]`</w:t>
-      </w:r>
-    </w:p>
-    <w:p>
-      <w:r>
-        <w:t>- [ ] `List`</w:t>
+        <w:t xml:space="preserve">- </w:t>
+      </w:r>
+      <w:proofErr w:type="gramStart"/>
+      <w:r>
+        <w:t>[ ]</w:t>
+      </w:r>
+      <w:proofErr w:type="gramEnd"/>
+      <w:r>
+        <w:t xml:space="preserve"> `</w:t>
+      </w:r>
+      <w:proofErr w:type="gramStart"/>
+      <w:r>
+        <w:t>List[</w:t>
+      </w:r>
+      <w:proofErr w:type="gramEnd"/>
+      <w:r>
+        <w:t>(String, String</w:t>
+      </w:r>
+      <w:proofErr w:type="gramStart"/>
+      <w:r>
+        <w:t>)]`</w:t>
+      </w:r>
+      <w:proofErr w:type="gramEnd"/>
+    </w:p>
+    <w:p>
+      <w:r>
+        <w:t xml:space="preserve">- </w:t>
+      </w:r>
+      <w:proofErr w:type="gramStart"/>
+      <w:r>
+        <w:t>[ ]</w:t>
+      </w:r>
+      <w:proofErr w:type="gramEnd"/>
+      <w:r>
+        <w:t xml:space="preserve"> `</w:t>
+      </w:r>
+      <w:proofErr w:type="gramStart"/>
+      <w:r>
+        <w:t>List[</w:t>
+      </w:r>
+      <w:proofErr w:type="gramEnd"/>
+      <w:r>
+        <w:t>(Array, Array</w:t>
+      </w:r>
+      <w:proofErr w:type="gramStart"/>
+      <w:r>
+        <w:t>)]`</w:t>
+      </w:r>
+      <w:proofErr w:type="gramEnd"/>
+    </w:p>
+    <w:p>
+      <w:r>
+        <w:t xml:space="preserve">- </w:t>
+      </w:r>
+      <w:proofErr w:type="gramStart"/>
+      <w:r>
+        <w:t>[ ]</w:t>
+      </w:r>
+      <w:proofErr w:type="gramEnd"/>
+      <w:r>
+        <w:t xml:space="preserve"> `</w:t>
+      </w:r>
+      <w:proofErr w:type="gramStart"/>
+      <w:r>
+        <w:t>List[</w:t>
+      </w:r>
+      <w:proofErr w:type="gramEnd"/>
+      <w:r>
+        <w:t>(Collection, Collection</w:t>
+      </w:r>
+      <w:proofErr w:type="gramStart"/>
+      <w:r>
+        <w:t>)]`</w:t>
+      </w:r>
+      <w:proofErr w:type="gramEnd"/>
+    </w:p>
+    <w:p>
+      <w:r>
+        <w:t xml:space="preserve">- </w:t>
+      </w:r>
+      <w:proofErr w:type="gramStart"/>
+      <w:r>
+        <w:t>[ ]</w:t>
+      </w:r>
+      <w:proofErr w:type="gramEnd"/>
+      <w:r>
+        <w:t xml:space="preserve"> `List`</w:t>
       </w:r>
     </w:p>
     <w:p/>
@@ -513,21 +894,98 @@
     </w:p>
     <w:p>
       <w:r>
-        <w:t>e.g. a Map of type Map[String, Int] will become List[(String, Int)]. And a map of type Map[String, List[Int]] will become List[(String, List[Int]]. So unless we know the type of the map at the start – we won’t know?</w:t>
-      </w:r>
-    </w:p>
-    <w:p/>
-    <w:p>
-      <w:r>
-        <w:t>In general Map[K, V].</w:t>
+        <w:t xml:space="preserve">e.g. a Map of type </w:t>
+      </w:r>
+      <w:proofErr w:type="gramStart"/>
+      <w:r>
+        <w:t>Map[</w:t>
+      </w:r>
+      <w:proofErr w:type="gramEnd"/>
+      <w:r>
+        <w:t xml:space="preserve">String, Int] will become </w:t>
+      </w:r>
+      <w:proofErr w:type="gramStart"/>
+      <w:r>
+        <w:t>List[</w:t>
+      </w:r>
+      <w:proofErr w:type="gramEnd"/>
+      <w:r>
+        <w:t xml:space="preserve">(String, Int)]. And a map of type </w:t>
+      </w:r>
+      <w:proofErr w:type="gramStart"/>
+      <w:r>
+        <w:t>Map[</w:t>
+      </w:r>
+      <w:proofErr w:type="gramEnd"/>
+      <w:r>
+        <w:t xml:space="preserve">String, </w:t>
+      </w:r>
+      <w:proofErr w:type="gramStart"/>
+      <w:r>
+        <w:t>List[</w:t>
+      </w:r>
+      <w:proofErr w:type="gramEnd"/>
+      <w:r>
+        <w:t xml:space="preserve">Int]] will become </w:t>
+      </w:r>
+      <w:proofErr w:type="gramStart"/>
+      <w:r>
+        <w:t>List[</w:t>
+      </w:r>
+      <w:proofErr w:type="gramEnd"/>
+      <w:r>
+        <w:t xml:space="preserve">(String, </w:t>
+      </w:r>
+      <w:proofErr w:type="gramStart"/>
+      <w:r>
+        <w:t>List[</w:t>
+      </w:r>
+      <w:proofErr w:type="gramEnd"/>
+      <w:r>
+        <w:t xml:space="preserve">Int]]. </w:t>
+      </w:r>
+      <w:proofErr w:type="gramStart"/>
+      <w:r>
+        <w:t>So</w:t>
+      </w:r>
+      <w:proofErr w:type="gramEnd"/>
+      <w:r>
+        <w:t xml:space="preserve"> unless we know the type of the map at the start – we won’t know?</w:t>
+      </w:r>
+    </w:p>
+    <w:p/>
+    <w:p>
+      <w:r>
+        <w:t xml:space="preserve">In general </w:t>
+      </w:r>
+      <w:proofErr w:type="gramStart"/>
+      <w:r>
+        <w:t>Map[</w:t>
+      </w:r>
+      <w:proofErr w:type="gramEnd"/>
+      <w:r>
+        <w:t>K, V</w:t>
+      </w:r>
+      <w:proofErr w:type="gramStart"/>
+      <w:r>
+        <w:t>].</w:t>
       </w:r>
       <w:proofErr w:type="spellStart"/>
       <w:r>
         <w:t>toList</w:t>
       </w:r>
       <w:proofErr w:type="spellEnd"/>
-      <w:r>
-        <w:t>() // =&gt; List[(K, V)]</w:t>
+      <w:proofErr w:type="gramEnd"/>
+      <w:r>
+        <w:t xml:space="preserve">() // =&gt; </w:t>
+      </w:r>
+      <w:proofErr w:type="gramStart"/>
+      <w:r>
+        <w:t>List[</w:t>
+      </w:r>
+      <w:proofErr w:type="gramEnd"/>
+      <w:r>
+        <w:t>(K, V)]</w:t>
       </w:r>
     </w:p>
     <w:p/>
@@ -567,22 +1025,54 @@
     <w:p/>
     <w:p>
       <w:r>
-        <w:t>- [ ] List</w:t>
-      </w:r>
-    </w:p>
-    <w:p>
-      <w:r>
-        <w:t>- [ ] Map</w:t>
-      </w:r>
-    </w:p>
-    <w:p>
-      <w:r>
-        <w:t>- [ ] Tuple</w:t>
-      </w:r>
-    </w:p>
-    <w:p>
-      <w:r>
-        <w:t>- [ ] Array</w:t>
+        <w:t xml:space="preserve">- </w:t>
+      </w:r>
+      <w:proofErr w:type="gramStart"/>
+      <w:r>
+        <w:t>[ ]</w:t>
+      </w:r>
+      <w:proofErr w:type="gramEnd"/>
+      <w:r>
+        <w:t xml:space="preserve"> List</w:t>
+      </w:r>
+    </w:p>
+    <w:p>
+      <w:r>
+        <w:t xml:space="preserve">- </w:t>
+      </w:r>
+      <w:proofErr w:type="gramStart"/>
+      <w:r>
+        <w:t>[ ]</w:t>
+      </w:r>
+      <w:proofErr w:type="gramEnd"/>
+      <w:r>
+        <w:t xml:space="preserve"> Map</w:t>
+      </w:r>
+    </w:p>
+    <w:p>
+      <w:r>
+        <w:t xml:space="preserve">- </w:t>
+      </w:r>
+      <w:proofErr w:type="gramStart"/>
+      <w:r>
+        <w:t>[ ]</w:t>
+      </w:r>
+      <w:proofErr w:type="gramEnd"/>
+      <w:r>
+        <w:t xml:space="preserve"> Tuple</w:t>
+      </w:r>
+    </w:p>
+    <w:p>
+      <w:r>
+        <w:t xml:space="preserve">- </w:t>
+      </w:r>
+      <w:proofErr w:type="gramStart"/>
+      <w:r>
+        <w:t>[ ]</w:t>
+      </w:r>
+      <w:proofErr w:type="gramEnd"/>
+      <w:r>
+        <w:t xml:space="preserve"> Array</w:t>
       </w:r>
     </w:p>
     <w:p/>
@@ -608,7 +1098,15 @@
     <w:p/>
     <w:p>
       <w:r>
-        <w:t xml:space="preserve">- [ ] </w:t>
+        <w:t xml:space="preserve">- </w:t>
+      </w:r>
+      <w:proofErr w:type="gramStart"/>
+      <w:r>
+        <w:t>[ ]</w:t>
+      </w:r>
+      <w:proofErr w:type="gramEnd"/>
+      <w:r>
+        <w:t xml:space="preserve"> </w:t>
       </w:r>
       <w:proofErr w:type="spellStart"/>
       <w:r>
@@ -618,7 +1116,15 @@
     </w:p>
     <w:p>
       <w:r>
-        <w:t xml:space="preserve">- [ ] </w:t>
+        <w:t xml:space="preserve">- </w:t>
+      </w:r>
+      <w:proofErr w:type="gramStart"/>
+      <w:r>
+        <w:t>[ ]</w:t>
+      </w:r>
+      <w:proofErr w:type="gramEnd"/>
+      <w:r>
+        <w:t xml:space="preserve"> </w:t>
       </w:r>
       <w:proofErr w:type="spellStart"/>
       <w:r>
@@ -628,18 +1134,42 @@
     </w:p>
     <w:p>
       <w:r>
-        <w:t>- [ ] Method</w:t>
-      </w:r>
-    </w:p>
-    <w:p>
-      <w:r>
-        <w:t>- [ ] Null</w:t>
-      </w:r>
-    </w:p>
-    <w:p/>
-    <w:p>
-      <w:r>
-        <w:t>[Null in Scala Standard library](https://www.scala-lang.org/api/current/scala/Null.html). The question is a bit incorrect - Null is a subtype of every type _except those of value classes_</w:t>
+        <w:t xml:space="preserve">- </w:t>
+      </w:r>
+      <w:proofErr w:type="gramStart"/>
+      <w:r>
+        <w:t>[ ]</w:t>
+      </w:r>
+      <w:proofErr w:type="gramEnd"/>
+      <w:r>
+        <w:t xml:space="preserve"> Method</w:t>
+      </w:r>
+    </w:p>
+    <w:p>
+      <w:r>
+        <w:t xml:space="preserve">- </w:t>
+      </w:r>
+      <w:proofErr w:type="gramStart"/>
+      <w:r>
+        <w:t>[ ]</w:t>
+      </w:r>
+      <w:proofErr w:type="gramEnd"/>
+      <w:r>
+        <w:t xml:space="preserve"> Null</w:t>
+      </w:r>
+    </w:p>
+    <w:p/>
+    <w:p>
+      <w:r>
+        <w:t xml:space="preserve">[Null in Scala Standard </w:t>
+      </w:r>
+      <w:proofErr w:type="gramStart"/>
+      <w:r>
+        <w:t>library](</w:t>
+      </w:r>
+      <w:proofErr w:type="gramEnd"/>
+      <w:r>
+        <w:t>https://www.scala-lang.org/api/current/scala/Null.html). The question is a bit incorrect - Null is a subtype of every type _except those of value classes_</w:t>
       </w:r>
     </w:p>
     <w:p>
@@ -673,22 +1203,62 @@
     <w:p/>
     <w:p>
       <w:r>
-        <w:t>- [ ] Yes and no. It is different depending on the for construct and what it does.</w:t>
-      </w:r>
-    </w:p>
-    <w:p>
-      <w:r>
-        <w:t>- [ ] Yes, because the for section does not expose its scope.</w:t>
-      </w:r>
-    </w:p>
-    <w:p>
-      <w:r>
-        <w:t>- [ ] No, because for-yield shares the same scope, even though they are within separate curly braces.</w:t>
-      </w:r>
-    </w:p>
-    <w:p>
-      <w:r>
-        <w:t>- [ ] Yes, because they are within different curly braces.</w:t>
+        <w:t xml:space="preserve">- </w:t>
+      </w:r>
+      <w:proofErr w:type="gramStart"/>
+      <w:r>
+        <w:t>[ ]</w:t>
+      </w:r>
+      <w:proofErr w:type="gramEnd"/>
+      <w:r>
+        <w:t xml:space="preserve"> Yes and no. It is different depending on the for construct and what it does.</w:t>
+      </w:r>
+    </w:p>
+    <w:p>
+      <w:r>
+        <w:t xml:space="preserve">- </w:t>
+      </w:r>
+      <w:proofErr w:type="gramStart"/>
+      <w:r>
+        <w:t>[ ]</w:t>
+      </w:r>
+      <w:proofErr w:type="gramEnd"/>
+      <w:r>
+        <w:t xml:space="preserve"> Yes, because </w:t>
+      </w:r>
+      <w:proofErr w:type="gramStart"/>
+      <w:r>
+        <w:t>the for</w:t>
+      </w:r>
+      <w:proofErr w:type="gramEnd"/>
+      <w:r>
+        <w:t xml:space="preserve"> section does not expose its scope.</w:t>
+      </w:r>
+    </w:p>
+    <w:p>
+      <w:r>
+        <w:t xml:space="preserve">- </w:t>
+      </w:r>
+      <w:proofErr w:type="gramStart"/>
+      <w:r>
+        <w:t>[ ]</w:t>
+      </w:r>
+      <w:proofErr w:type="gramEnd"/>
+      <w:r>
+        <w:t xml:space="preserve"> No, because for-yield shares the same scope, even though they are within separate curly braces.</w:t>
+      </w:r>
+    </w:p>
+    <w:p>
+      <w:r>
+        <w:t xml:space="preserve">- </w:t>
+      </w:r>
+      <w:proofErr w:type="gramStart"/>
+      <w:r>
+        <w:t>[ ]</w:t>
+      </w:r>
+      <w:proofErr w:type="gramEnd"/>
+      <w:r>
+        <w:t xml:space="preserve"> Yes, because they are within different curly braces.</w:t>
       </w:r>
     </w:p>
     <w:p/>
@@ -710,7 +1280,15 @@
       </w:r>
       <w:proofErr w:type="spellEnd"/>
       <w:r>
-        <w:t xml:space="preserve"> a = Array(1, 2, 3, 4, 5)</w:t>
+        <w:t xml:space="preserve"> a = </w:t>
+      </w:r>
+      <w:proofErr w:type="gramStart"/>
+      <w:r>
+        <w:t>Array(</w:t>
+      </w:r>
+      <w:proofErr w:type="gramEnd"/>
+      <w:r>
+        <w:t>1, 2, 3, 4, 5)</w:t>
       </w:r>
     </w:p>
     <w:p>
@@ -720,7 +1298,15 @@
     </w:p>
     <w:p>
       <w:r>
-        <w:t>     e &lt;- a if e &gt; 2</w:t>
+        <w:t xml:space="preserve">     e &lt;- </w:t>
+      </w:r>
+      <w:proofErr w:type="gramStart"/>
+      <w:r>
+        <w:t>a</w:t>
+      </w:r>
+      <w:proofErr w:type="gramEnd"/>
+      <w:r>
+        <w:t xml:space="preserve"> if e &gt; 2</w:t>
       </w:r>
     </w:p>
     <w:p>
@@ -767,28 +1353,68 @@
     <w:p/>
     <w:p>
       <w:r>
-        <w:t>- [ ] using regex</w:t>
-      </w:r>
-    </w:p>
-    <w:p>
-      <w:r>
-        <w:t>- [ ] using monads</w:t>
-      </w:r>
-    </w:p>
-    <w:p>
-      <w:r>
-        <w:t>- [ ] using string matching</w:t>
-      </w:r>
-    </w:p>
-    <w:p>
-      <w:r>
-        <w:t>- [ ] using case classes</w:t>
-      </w:r>
-    </w:p>
-    <w:p/>
-    <w:p>
-      <w:r>
-        <w:t>Note: ambiguous question, it's not clear what kind of [pattern matching](https://docs.scala-lang.org/tour/pattern-matching.html) is meant here.</w:t>
+        <w:t xml:space="preserve">- </w:t>
+      </w:r>
+      <w:proofErr w:type="gramStart"/>
+      <w:r>
+        <w:t>[ ]</w:t>
+      </w:r>
+      <w:proofErr w:type="gramEnd"/>
+      <w:r>
+        <w:t xml:space="preserve"> using regex</w:t>
+      </w:r>
+    </w:p>
+    <w:p>
+      <w:r>
+        <w:t xml:space="preserve">- </w:t>
+      </w:r>
+      <w:proofErr w:type="gramStart"/>
+      <w:r>
+        <w:t>[ ]</w:t>
+      </w:r>
+      <w:proofErr w:type="gramEnd"/>
+      <w:r>
+        <w:t xml:space="preserve"> using monads</w:t>
+      </w:r>
+    </w:p>
+    <w:p>
+      <w:r>
+        <w:t xml:space="preserve">- </w:t>
+      </w:r>
+      <w:proofErr w:type="gramStart"/>
+      <w:r>
+        <w:t>[ ]</w:t>
+      </w:r>
+      <w:proofErr w:type="gramEnd"/>
+      <w:r>
+        <w:t xml:space="preserve"> using string matching</w:t>
+      </w:r>
+    </w:p>
+    <w:p>
+      <w:r>
+        <w:t xml:space="preserve">- </w:t>
+      </w:r>
+      <w:proofErr w:type="gramStart"/>
+      <w:r>
+        <w:t>[ ]</w:t>
+      </w:r>
+      <w:proofErr w:type="gramEnd"/>
+      <w:r>
+        <w:t xml:space="preserve"> using case classes</w:t>
+      </w:r>
+    </w:p>
+    <w:p/>
+    <w:p>
+      <w:r>
+        <w:t xml:space="preserve">Note: ambiguous question, it's not clear what kind of [pattern </w:t>
+      </w:r>
+      <w:proofErr w:type="gramStart"/>
+      <w:r>
+        <w:t>matching](</w:t>
+      </w:r>
+      <w:proofErr w:type="gramEnd"/>
+      <w:r>
+        <w:t>https://docs.scala-lang.org/tour/pattern-matching.html) is meant here.</w:t>
       </w:r>
     </w:p>
     <w:p/>
@@ -833,10 +1459,12 @@
         <w:t xml:space="preserve"> =&gt; </w:t>
       </w:r>
       <w:proofErr w:type="spellStart"/>
+      <w:proofErr w:type="gramStart"/>
       <w:r>
         <w:t>e.someMethod</w:t>
       </w:r>
       <w:proofErr w:type="spellEnd"/>
+      <w:proofErr w:type="gramEnd"/>
       <w:r>
         <w:t>()</w:t>
       </w:r>
@@ -907,12 +1535,17 @@
         <w:t xml:space="preserve">case </w:t>
       </w:r>
       <w:proofErr w:type="spellStart"/>
+      <w:proofErr w:type="gramStart"/>
       <w:r>
         <w:t>SomeCaseClass</w:t>
       </w:r>
       <w:proofErr w:type="spellEnd"/>
       <w:r>
-        <w:t xml:space="preserve">(param1, param2) =&gt; </w:t>
+        <w:t>(</w:t>
+      </w:r>
+      <w:proofErr w:type="gramEnd"/>
+      <w:r>
+        <w:t xml:space="preserve">param1, param2) =&gt; </w:t>
       </w:r>
       <w:proofErr w:type="spellStart"/>
       <w:r>
@@ -997,7 +1630,15 @@
       </w:r>
       <w:proofErr w:type="spellEnd"/>
       <w:r>
-        <w:t xml:space="preserve"> z = y::List('c')</w:t>
+        <w:t xml:space="preserve"> z = </w:t>
+      </w:r>
+      <w:proofErr w:type="gramStart"/>
+      <w:r>
+        <w:t>y::</w:t>
+      </w:r>
+      <w:proofErr w:type="gramEnd"/>
+      <w:r>
+        <w:t>List('c')</w:t>
       </w:r>
     </w:p>
     <w:p>
@@ -1020,11 +1661,24 @@
         <w:ind w:left="0"/>
       </w:pPr>
       <w:r>
-        <w:t>- [ ] List(</w:t>
-      </w:r>
-      <w:proofErr w:type="spellStart"/>
-      <w:r>
-        <w:t>a,b,c</w:t>
+        <w:t xml:space="preserve">- </w:t>
+      </w:r>
+      <w:proofErr w:type="gramStart"/>
+      <w:r>
+        <w:t>[ ]</w:t>
+      </w:r>
+      <w:proofErr w:type="gramEnd"/>
+      <w:r>
+        <w:t xml:space="preserve"> List(</w:t>
+      </w:r>
+      <w:proofErr w:type="spellStart"/>
+      <w:proofErr w:type="gramStart"/>
+      <w:r>
+        <w:t>a,b</w:t>
+      </w:r>
+      <w:proofErr w:type="gramEnd"/>
+      <w:r>
+        <w:t>,c</w:t>
       </w:r>
       <w:proofErr w:type="spellEnd"/>
       <w:r>
@@ -1037,7 +1691,23 @@
         <w:ind w:left="0"/>
       </w:pPr>
       <w:r>
-        <w:t>- [ ] List(List(a, b), c)</w:t>
+        <w:t xml:space="preserve">- </w:t>
+      </w:r>
+      <w:proofErr w:type="gramStart"/>
+      <w:r>
+        <w:t>[ ]</w:t>
+      </w:r>
+      <w:proofErr w:type="gramEnd"/>
+      <w:r>
+        <w:t xml:space="preserve"> </w:t>
+      </w:r>
+      <w:proofErr w:type="gramStart"/>
+      <w:r>
+        <w:t>List(List(</w:t>
+      </w:r>
+      <w:proofErr w:type="gramEnd"/>
+      <w:r>
+        <w:t>a, b), c)</w:t>
       </w:r>
     </w:p>
     <w:p>
@@ -1046,11 +1716,24 @@
         <w:ind w:left="0"/>
       </w:pPr>
       <w:r>
-        <w:t>- [ ] List(</w:t>
-      </w:r>
-      <w:proofErr w:type="spellStart"/>
-      <w:r>
-        <w:t>c,a,b</w:t>
+        <w:t xml:space="preserve">- </w:t>
+      </w:r>
+      <w:proofErr w:type="gramStart"/>
+      <w:r>
+        <w:t>[ ]</w:t>
+      </w:r>
+      <w:proofErr w:type="gramEnd"/>
+      <w:r>
+        <w:t xml:space="preserve"> List(</w:t>
+      </w:r>
+      <w:proofErr w:type="spellStart"/>
+      <w:proofErr w:type="gramStart"/>
+      <w:r>
+        <w:t>c,a</w:t>
+      </w:r>
+      <w:proofErr w:type="gramEnd"/>
+      <w:r>
+        <w:t>,b</w:t>
       </w:r>
       <w:proofErr w:type="spellEnd"/>
       <w:r>
@@ -1063,21 +1746,33 @@
         <w:ind w:left="0"/>
       </w:pPr>
       <w:r>
-        <w:t>- [ ] List(</w:t>
-      </w:r>
-      <w:proofErr w:type="spellStart"/>
+        <w:t xml:space="preserve">- </w:t>
+      </w:r>
+      <w:proofErr w:type="gramStart"/>
+      <w:r>
+        <w:t>[ ]</w:t>
+      </w:r>
+      <w:proofErr w:type="gramEnd"/>
+      <w:r>
+        <w:t xml:space="preserve"> List(</w:t>
+      </w:r>
+      <w:proofErr w:type="spellStart"/>
+      <w:proofErr w:type="gramStart"/>
       <w:r>
         <w:t>c,List</w:t>
       </w:r>
       <w:proofErr w:type="spellEnd"/>
+      <w:proofErr w:type="gramEnd"/>
       <w:r>
         <w:t>(</w:t>
       </w:r>
       <w:proofErr w:type="spellStart"/>
+      <w:proofErr w:type="gramStart"/>
       <w:r>
         <w:t>a,b</w:t>
       </w:r>
       <w:proofErr w:type="spellEnd"/>
+      <w:proofErr w:type="gramEnd"/>
       <w:r>
         <w:t>))</w:t>
       </w:r>
@@ -1101,10 +1796,50 @@
         <w:t xml:space="preserve">Answer: </w:t>
       </w:r>
       <w:r>
-        <w:t>B – List(List(a, b), c) because :: cons operator appends the left-hand eleme</w:t>
-      </w:r>
-      <w:r>
-        <w:t>nt to the right hand list. In this case the left-hand element is the list List(‘a’, ‘b’) and so is appended to the list containing only c, resulting in a new list containing two elements and is of type List[List[Char] | Char]</w:t>
+        <w:t xml:space="preserve">B – </w:t>
+      </w:r>
+      <w:proofErr w:type="gramStart"/>
+      <w:r>
+        <w:t>List(List(</w:t>
+      </w:r>
+      <w:proofErr w:type="gramEnd"/>
+      <w:r>
+        <w:t xml:space="preserve">a, b), c) </w:t>
+      </w:r>
+      <w:proofErr w:type="gramStart"/>
+      <w:r>
+        <w:t>because :</w:t>
+      </w:r>
+      <w:proofErr w:type="gramEnd"/>
+      <w:r>
+        <w:t>: cons operator appends the left-hand eleme</w:t>
+      </w:r>
+      <w:r>
+        <w:t xml:space="preserve">nt to the </w:t>
+      </w:r>
+      <w:proofErr w:type="gramStart"/>
+      <w:r>
+        <w:t>right hand</w:t>
+      </w:r>
+      <w:proofErr w:type="gramEnd"/>
+      <w:r>
+        <w:t xml:space="preserve"> list. In this case the left-hand element is the list </w:t>
+      </w:r>
+      <w:proofErr w:type="gramStart"/>
+      <w:r>
+        <w:t>List(</w:t>
+      </w:r>
+      <w:proofErr w:type="gramEnd"/>
+      <w:r>
+        <w:t xml:space="preserve">‘a’, ‘b’) and so is appended to the list containing only c, resulting in a new list containing two elements and is of type </w:t>
+      </w:r>
+      <w:proofErr w:type="gramStart"/>
+      <w:r>
+        <w:t>List[List[</w:t>
+      </w:r>
+      <w:proofErr w:type="gramEnd"/>
+      <w:r>
+        <w:t>Char] | Char]</w:t>
       </w:r>
     </w:p>
     <w:p/>
@@ -1117,22 +1852,54 @@
     <w:p/>
     <w:p>
       <w:r>
-        <w:t>- [ ] assert</w:t>
-      </w:r>
-    </w:p>
-    <w:p>
-      <w:r>
-        <w:t>- [ ] require</w:t>
-      </w:r>
-    </w:p>
-    <w:p>
-      <w:r>
-        <w:t>- [ ] precondition</w:t>
-      </w:r>
-    </w:p>
-    <w:p>
-      <w:r>
-        <w:t xml:space="preserve">- [ ] </w:t>
+        <w:t xml:space="preserve">- </w:t>
+      </w:r>
+      <w:proofErr w:type="gramStart"/>
+      <w:r>
+        <w:t>[ ]</w:t>
+      </w:r>
+      <w:proofErr w:type="gramEnd"/>
+      <w:r>
+        <w:t xml:space="preserve"> assert</w:t>
+      </w:r>
+    </w:p>
+    <w:p>
+      <w:r>
+        <w:t xml:space="preserve">- </w:t>
+      </w:r>
+      <w:proofErr w:type="gramStart"/>
+      <w:r>
+        <w:t>[ ]</w:t>
+      </w:r>
+      <w:proofErr w:type="gramEnd"/>
+      <w:r>
+        <w:t xml:space="preserve"> require</w:t>
+      </w:r>
+    </w:p>
+    <w:p>
+      <w:r>
+        <w:t xml:space="preserve">- </w:t>
+      </w:r>
+      <w:proofErr w:type="gramStart"/>
+      <w:r>
+        <w:t>[ ]</w:t>
+      </w:r>
+      <w:proofErr w:type="gramEnd"/>
+      <w:r>
+        <w:t xml:space="preserve"> precondition</w:t>
+      </w:r>
+    </w:p>
+    <w:p>
+      <w:r>
+        <w:t xml:space="preserve">- </w:t>
+      </w:r>
+      <w:proofErr w:type="gramStart"/>
+      <w:r>
+        <w:t>[ ]</w:t>
+      </w:r>
+      <w:proofErr w:type="gramEnd"/>
+      <w:r>
+        <w:t xml:space="preserve"> </w:t>
       </w:r>
       <w:proofErr w:type="spellStart"/>
       <w:r>
@@ -1177,11 +1944,24 @@
     <w:p/>
     <w:p>
       <w:r>
-        <w:t>- [ ] `</w:t>
-      </w:r>
-      <w:proofErr w:type="spellStart"/>
-      <w:r>
-        <w:t>scala.util.ExceptionHandling</w:t>
+        <w:t xml:space="preserve">- </w:t>
+      </w:r>
+      <w:proofErr w:type="gramStart"/>
+      <w:r>
+        <w:t>[ ]</w:t>
+      </w:r>
+      <w:proofErr w:type="gramEnd"/>
+      <w:r>
+        <w:t xml:space="preserve"> `</w:t>
+      </w:r>
+      <w:proofErr w:type="spellStart"/>
+      <w:proofErr w:type="gramStart"/>
+      <w:r>
+        <w:t>scala.util</w:t>
+      </w:r>
+      <w:proofErr w:type="gramEnd"/>
+      <w:r>
+        <w:t>.ExceptionHandling</w:t>
       </w:r>
       <w:proofErr w:type="spellEnd"/>
       <w:r>
@@ -1190,24 +1970,47 @@
     </w:p>
     <w:p>
       <w:r>
-        <w:t>- [ ] `</w:t>
-      </w:r>
-      <w:proofErr w:type="spellStart"/>
+        <w:t xml:space="preserve">- </w:t>
+      </w:r>
+      <w:proofErr w:type="gramStart"/>
+      <w:r>
+        <w:t>[ ]</w:t>
+      </w:r>
+      <w:proofErr w:type="gramEnd"/>
+      <w:r>
+        <w:t xml:space="preserve"> `</w:t>
+      </w:r>
+      <w:proofErr w:type="spellStart"/>
+      <w:proofErr w:type="gramStart"/>
       <w:r>
         <w:t>scala.Catch.Throw</w:t>
       </w:r>
       <w:proofErr w:type="spellEnd"/>
+      <w:proofErr w:type="gramEnd"/>
       <w:r>
         <w:t>`</w:t>
       </w:r>
     </w:p>
     <w:p>
       <w:r>
-        <w:t>- [ ] `</w:t>
-      </w:r>
-      <w:proofErr w:type="spellStart"/>
-      <w:r>
-        <w:t>scala.exception.TryFinally</w:t>
+        <w:t xml:space="preserve">- </w:t>
+      </w:r>
+      <w:proofErr w:type="gramStart"/>
+      <w:r>
+        <w:t>[ ]</w:t>
+      </w:r>
+      <w:proofErr w:type="gramEnd"/>
+      <w:r>
+        <w:t xml:space="preserve"> `</w:t>
+      </w:r>
+      <w:proofErr w:type="spellStart"/>
+      <w:proofErr w:type="gramStart"/>
+      <w:r>
+        <w:t>scala.exception</w:t>
+      </w:r>
+      <w:proofErr w:type="gramEnd"/>
+      <w:r>
+        <w:t>.TryFinally</w:t>
       </w:r>
       <w:proofErr w:type="spellEnd"/>
       <w:r>
@@ -1216,11 +2019,24 @@
     </w:p>
     <w:p>
       <w:r>
-        <w:t>- [ ] `</w:t>
-      </w:r>
-      <w:proofErr w:type="spellStart"/>
-      <w:r>
-        <w:t>scala.util.Try</w:t>
+        <w:t xml:space="preserve">- </w:t>
+      </w:r>
+      <w:proofErr w:type="gramStart"/>
+      <w:r>
+        <w:t>[ ]</w:t>
+      </w:r>
+      <w:proofErr w:type="gramEnd"/>
+      <w:r>
+        <w:t xml:space="preserve"> `</w:t>
+      </w:r>
+      <w:proofErr w:type="spellStart"/>
+      <w:proofErr w:type="gramStart"/>
+      <w:r>
+        <w:t>scala.util</w:t>
+      </w:r>
+      <w:proofErr w:type="gramEnd"/>
+      <w:r>
+        <w:t>.Try</w:t>
       </w:r>
       <w:proofErr w:type="spellEnd"/>
       <w:r>
@@ -1237,7 +2053,15 @@
         <w:t xml:space="preserve">Answer: </w:t>
       </w:r>
       <w:r>
-        <w:t>bit of an ambiguous wording. But I assume it is referring to Try – allows you to return values if valid value is found, and catch and throw exceptions if one is thrown when trying to perform some operation.</w:t>
+        <w:t xml:space="preserve">bit of an ambiguous wording. But I assume it is referring to Try – allows you to return values if valid value is </w:t>
+      </w:r>
+      <w:proofErr w:type="gramStart"/>
+      <w:r>
+        <w:t>found, and</w:t>
+      </w:r>
+      <w:proofErr w:type="gramEnd"/>
+      <w:r>
+        <w:t xml:space="preserve"> catch and throw exceptions if one is thrown when trying to perform some operation.</w:t>
       </w:r>
     </w:p>
     <w:p>
@@ -1252,39 +2076,78 @@
     </w:p>
     <w:p/>
     <w:p>
-      <w:r>
-        <w:t xml:space="preserve">So answer is D – </w:t>
-      </w:r>
-      <w:proofErr w:type="spellStart"/>
-      <w:r>
-        <w:t>scala.util.Try</w:t>
-      </w:r>
-      <w:proofErr w:type="spellEnd"/>
-    </w:p>
-    <w:p>
-      <w:r>
-        <w:t>[scala.util.Try](</w:t>
-      </w:r>
-      <w:hyperlink r:id="rId5" w:history="1">
-        <w:r>
-          <w:rPr>
-            <w:rStyle w:val="Hyperlink"/>
-          </w:rPr>
-          <w:t>https://www.scala-lang.org/api/current</w:t>
-        </w:r>
-        <w:r>
-          <w:rPr>
-            <w:rStyle w:val="Hyperlink"/>
-          </w:rPr>
-          <w:t>/</w:t>
-        </w:r>
-        <w:r>
-          <w:rPr>
-            <w:rStyle w:val="Hyperlink"/>
-          </w:rPr>
-          <w:t>scala/util/Try.html</w:t>
-        </w:r>
-      </w:hyperlink>
+      <w:proofErr w:type="gramStart"/>
+      <w:r>
+        <w:t>So</w:t>
+      </w:r>
+      <w:proofErr w:type="gramEnd"/>
+      <w:r>
+        <w:t xml:space="preserve"> answer is D – </w:t>
+      </w:r>
+      <w:proofErr w:type="spellStart"/>
+      <w:proofErr w:type="gramStart"/>
+      <w:r>
+        <w:t>scala.util</w:t>
+      </w:r>
+      <w:proofErr w:type="gramEnd"/>
+      <w:r>
+        <w:t>.Try</w:t>
+      </w:r>
+      <w:proofErr w:type="spellEnd"/>
+    </w:p>
+    <w:p>
+      <w:r>
+        <w:t>[</w:t>
+      </w:r>
+      <w:proofErr w:type="gramStart"/>
+      <w:r>
+        <w:t>scala.util</w:t>
+      </w:r>
+      <w:proofErr w:type="gramEnd"/>
+      <w:r>
+        <w:t>.</w:t>
+      </w:r>
+      <w:proofErr w:type="gramStart"/>
+      <w:r>
+        <w:t>Try](</w:t>
+      </w:r>
+      <w:proofErr w:type="gramEnd"/>
+      <w:r>
+        <w:fldChar w:fldCharType="begin"/>
+      </w:r>
+      <w:r>
+        <w:instrText>HYPERLINK "</w:instrText>
+      </w:r>
+      <w:r>
+        <w:instrText>https://www.scala-lang.org/api/current/scala/util/Try.html</w:instrText>
+      </w:r>
+      <w:r>
+        <w:instrText>"</w:instrText>
+      </w:r>
+      <w:r>
+        <w:fldChar w:fldCharType="separate"/>
+      </w:r>
+      <w:r>
+        <w:rPr>
+          <w:rStyle w:val="Hyperlink"/>
+        </w:rPr>
+        <w:t>https://www.scala-lang.org/api/current</w:t>
+      </w:r>
+      <w:r>
+        <w:rPr>
+          <w:rStyle w:val="Hyperlink"/>
+        </w:rPr>
+        <w:t>/</w:t>
+      </w:r>
+      <w:r>
+        <w:rPr>
+          <w:rStyle w:val="Hyperlink"/>
+        </w:rPr>
+        <w:t>scala/util/Try.html</w:t>
+      </w:r>
+      <w:r>
+        <w:fldChar w:fldCharType="end"/>
+      </w:r>
       <w:r>
         <w:t>)</w:t>
       </w:r>
@@ -1321,22 +2184,54 @@
     <w:p/>
     <w:p>
       <w:r>
-        <w:t>- [ ] short</w:t>
-      </w:r>
-    </w:p>
-    <w:p>
-      <w:r>
-        <w:t>- [ ] double</w:t>
-      </w:r>
-    </w:p>
-    <w:p>
-      <w:r>
-        <w:t>- [ ] int</w:t>
-      </w:r>
-    </w:p>
-    <w:p>
-      <w:r>
-        <w:t xml:space="preserve">- [ ] </w:t>
+        <w:t xml:space="preserve">- </w:t>
+      </w:r>
+      <w:proofErr w:type="gramStart"/>
+      <w:r>
+        <w:t>[ ]</w:t>
+      </w:r>
+      <w:proofErr w:type="gramEnd"/>
+      <w:r>
+        <w:t xml:space="preserve"> short</w:t>
+      </w:r>
+    </w:p>
+    <w:p>
+      <w:r>
+        <w:t xml:space="preserve">- </w:t>
+      </w:r>
+      <w:proofErr w:type="gramStart"/>
+      <w:r>
+        <w:t>[ ]</w:t>
+      </w:r>
+      <w:proofErr w:type="gramEnd"/>
+      <w:r>
+        <w:t xml:space="preserve"> double</w:t>
+      </w:r>
+    </w:p>
+    <w:p>
+      <w:r>
+        <w:t xml:space="preserve">- </w:t>
+      </w:r>
+      <w:proofErr w:type="gramStart"/>
+      <w:r>
+        <w:t>[ ]</w:t>
+      </w:r>
+      <w:proofErr w:type="gramEnd"/>
+      <w:r>
+        <w:t xml:space="preserve"> int</w:t>
+      </w:r>
+    </w:p>
+    <w:p>
+      <w:r>
+        <w:t xml:space="preserve">- </w:t>
+      </w:r>
+      <w:proofErr w:type="gramStart"/>
+      <w:r>
+        <w:t>[ ]</w:t>
+      </w:r>
+      <w:proofErr w:type="gramEnd"/>
+      <w:r>
+        <w:t xml:space="preserve"> </w:t>
       </w:r>
       <w:proofErr w:type="spellStart"/>
       <w:r>
@@ -1368,11 +2263,24 @@
     <w:p/>
     <w:p>
       <w:r>
-        <w:t xml:space="preserve">def floor(x: Double): Double = </w:t>
-      </w:r>
-      <w:proofErr w:type="spellStart"/>
-      <w:r>
-        <w:t>java.lang.Math.floor</w:t>
+        <w:t xml:space="preserve">def </w:t>
+      </w:r>
+      <w:proofErr w:type="gramStart"/>
+      <w:r>
+        <w:t>floor(</w:t>
+      </w:r>
+      <w:proofErr w:type="gramEnd"/>
+      <w:r>
+        <w:t xml:space="preserve">x: Double): Double = </w:t>
+      </w:r>
+      <w:proofErr w:type="spellStart"/>
+      <w:proofErr w:type="gramStart"/>
+      <w:r>
+        <w:t>java.lang</w:t>
+      </w:r>
+      <w:proofErr w:type="gramEnd"/>
+      <w:r>
+        <w:t>.Math.floor</w:t>
       </w:r>
       <w:proofErr w:type="spellEnd"/>
       <w:r>
@@ -1400,7 +2308,7 @@
                     <pic:cNvPicPr/>
                   </pic:nvPicPr>
                   <pic:blipFill>
-                    <a:blip r:embed="rId6"/>
+                    <a:blip r:embed="rId5"/>
                     <a:stretch>
                       <a:fillRect/>
                     </a:stretch>
@@ -1426,10 +2334,12 @@
         <w:t xml:space="preserve">And the infix notation is desugared to </w:t>
       </w:r>
       <w:proofErr w:type="spellStart"/>
+      <w:proofErr w:type="gramStart"/>
       <w:r>
         <w:t>math.floor</w:t>
       </w:r>
       <w:proofErr w:type="spellEnd"/>
+      <w:proofErr w:type="gramEnd"/>
       <w:r>
         <w:t>(3.1415) * 2 -&gt; 3.0 * 2 -&gt; 3.0 * 2.0 -&gt; 6.0</w:t>
       </w:r>
@@ -1464,7 +2374,15 @@
     <w:p/>
     <w:p>
       <w:r>
-        <w:t>[Pattern Matching](https://docs.scala-lang.org/tour/pattern-matching.html)</w:t>
+        <w:t xml:space="preserve">[Pattern </w:t>
+      </w:r>
+      <w:proofErr w:type="gramStart"/>
+      <w:r>
+        <w:t>Matching](</w:t>
+      </w:r>
+      <w:proofErr w:type="gramEnd"/>
+      <w:r>
+        <w:t>https://docs.scala-lang.org/tour/pattern-matching.html)</w:t>
       </w:r>
     </w:p>
     <w:p>
@@ -1490,17 +2408,41 @@
     <w:p>
       <w:r>
         <w:lastRenderedPageBreak/>
-        <w:t>- [ ] Yes, the reference to the array is immutable, so the location that the array points to is immutable. The values in the array are mutable.</w:t>
-      </w:r>
-    </w:p>
-    <w:p>
-      <w:r>
-        <w:t>- [ ] The 0th element is immutable and cannot be modified. All other elements can be modified.</w:t>
-      </w:r>
-    </w:p>
-    <w:p>
-      <w:r>
-        <w:t xml:space="preserve">- [ ] Yes, </w:t>
+        <w:t xml:space="preserve">- </w:t>
+      </w:r>
+      <w:proofErr w:type="gramStart"/>
+      <w:r>
+        <w:t>[ ]</w:t>
+      </w:r>
+      <w:proofErr w:type="gramEnd"/>
+      <w:r>
+        <w:t xml:space="preserve"> Yes, the reference to the array is immutable, so the location that the array points to is immutable. The values in the array are mutable.</w:t>
+      </w:r>
+    </w:p>
+    <w:p>
+      <w:r>
+        <w:t xml:space="preserve">- </w:t>
+      </w:r>
+      <w:proofErr w:type="gramStart"/>
+      <w:r>
+        <w:t>[ ]</w:t>
+      </w:r>
+      <w:proofErr w:type="gramEnd"/>
+      <w:r>
+        <w:t xml:space="preserve"> The 0th element is immutable and cannot be modified. All other elements can be modified.</w:t>
+      </w:r>
+    </w:p>
+    <w:p>
+      <w:r>
+        <w:t xml:space="preserve">- </w:t>
+      </w:r>
+      <w:proofErr w:type="gramStart"/>
+      <w:r>
+        <w:t>[ ]</w:t>
+      </w:r>
+      <w:proofErr w:type="gramEnd"/>
+      <w:r>
+        <w:t xml:space="preserve"> Yes, </w:t>
       </w:r>
       <w:proofErr w:type="spellStart"/>
       <w:r>
@@ -1513,7 +2455,15 @@
     </w:p>
     <w:p>
       <w:r>
-        <w:t xml:space="preserve">- [ ] No, </w:t>
+        <w:t xml:space="preserve">- </w:t>
+      </w:r>
+      <w:proofErr w:type="gramStart"/>
+      <w:r>
+        <w:t>[ ]</w:t>
+      </w:r>
+      <w:proofErr w:type="gramEnd"/>
+      <w:r>
+        <w:t xml:space="preserve"> No, </w:t>
       </w:r>
       <w:proofErr w:type="spellStart"/>
       <w:r>
@@ -1543,7 +2493,15 @@
       </w:r>
       <w:proofErr w:type="spellEnd"/>
       <w:r>
-        <w:t xml:space="preserve"> a1 = Array(1, 2, 3)</w:t>
+        <w:t xml:space="preserve"> a1 = </w:t>
+      </w:r>
+      <w:proofErr w:type="gramStart"/>
+      <w:r>
+        <w:t>Array(</w:t>
+      </w:r>
+      <w:proofErr w:type="gramEnd"/>
+      <w:r>
+        <w:t>1, 2, 3)</w:t>
       </w:r>
     </w:p>
     <w:p>
@@ -1553,7 +2511,15 @@
     </w:p>
     <w:p>
       <w:r>
-        <w:t xml:space="preserve">a1 = Array(1, 3, 3) // error: reassignment to </w:t>
+        <w:t xml:space="preserve">a1 = </w:t>
+      </w:r>
+      <w:proofErr w:type="gramStart"/>
+      <w:r>
+        <w:t>Array(</w:t>
+      </w:r>
+      <w:proofErr w:type="gramEnd"/>
+      <w:r>
+        <w:t xml:space="preserve">1, 3, 3) // error: reassignment to </w:t>
       </w:r>
       <w:proofErr w:type="spellStart"/>
       <w:r>
@@ -1606,9 +2572,14 @@
     </w:p>
     <w:p>
       <w:r>
-        <w:t>     for (a&lt;-1 until 5){</w:t>
-      </w:r>
-      <w:proofErr w:type="spellStart"/>
+        <w:t xml:space="preserve">     for (a&lt;-1 until </w:t>
+      </w:r>
+      <w:proofErr w:type="gramStart"/>
+      <w:r>
+        <w:t>5){</w:t>
+      </w:r>
+      <w:proofErr w:type="spellStart"/>
+      <w:proofErr w:type="gramEnd"/>
       <w:r>
         <w:t>println</w:t>
       </w:r>
@@ -1625,22 +2596,54 @@
     <w:p/>
     <w:p>
       <w:r>
-        <w:t>- [ ] 1,2,3,4,5</w:t>
-      </w:r>
-    </w:p>
-    <w:p>
-      <w:r>
-        <w:t>- [ ] 0,1,2,3,4</w:t>
-      </w:r>
-    </w:p>
-    <w:p>
-      <w:r>
-        <w:t>- [ ] 1,2,3,4</w:t>
-      </w:r>
-    </w:p>
-    <w:p>
-      <w:r>
-        <w:t>- [ ] 2,3,4,5</w:t>
+        <w:t xml:space="preserve">- </w:t>
+      </w:r>
+      <w:proofErr w:type="gramStart"/>
+      <w:r>
+        <w:t>[ ]</w:t>
+      </w:r>
+      <w:proofErr w:type="gramEnd"/>
+      <w:r>
+        <w:t xml:space="preserve"> 1,2,3,4,5</w:t>
+      </w:r>
+    </w:p>
+    <w:p>
+      <w:r>
+        <w:t xml:space="preserve">- </w:t>
+      </w:r>
+      <w:proofErr w:type="gramStart"/>
+      <w:r>
+        <w:t>[ ]</w:t>
+      </w:r>
+      <w:proofErr w:type="gramEnd"/>
+      <w:r>
+        <w:t xml:space="preserve"> 0,1,2,3,4</w:t>
+      </w:r>
+    </w:p>
+    <w:p>
+      <w:r>
+        <w:t xml:space="preserve">- </w:t>
+      </w:r>
+      <w:proofErr w:type="gramStart"/>
+      <w:r>
+        <w:t>[ ]</w:t>
+      </w:r>
+      <w:proofErr w:type="gramEnd"/>
+      <w:r>
+        <w:t xml:space="preserve"> 1,2,3,4</w:t>
+      </w:r>
+    </w:p>
+    <w:p>
+      <w:r>
+        <w:t xml:space="preserve">- </w:t>
+      </w:r>
+      <w:proofErr w:type="gramStart"/>
+      <w:r>
+        <w:t>[ ]</w:t>
+      </w:r>
+      <w:proofErr w:type="gramEnd"/>
+      <w:r>
+        <w:t xml:space="preserve"> 2,3,4,5</w:t>
       </w:r>
     </w:p>
     <w:p/>
@@ -1654,7 +2657,31 @@
         <w:t xml:space="preserve">Answer: </w:t>
       </w:r>
       <w:r>
-        <w:t>a becomes a new local variable within the for loop enumeration and is assigned values from the range 1 until 5 in each iteration. The a referenced in for loop body references the most recent scope of a which is the local for a. So this prints 1, 2, 3, 4 which is option c</w:t>
+        <w:t xml:space="preserve">a becomes a new local variable within the </w:t>
+      </w:r>
+      <w:proofErr w:type="gramStart"/>
+      <w:r>
+        <w:t>for loop</w:t>
+      </w:r>
+      <w:proofErr w:type="gramEnd"/>
+      <w:r>
+        <w:t xml:space="preserve"> enumeration and is assigned values from the range 1 until 5 in each iteration. </w:t>
+      </w:r>
+      <w:proofErr w:type="gramStart"/>
+      <w:r>
+        <w:t>The a</w:t>
+      </w:r>
+      <w:proofErr w:type="gramEnd"/>
+      <w:r>
+        <w:t xml:space="preserve"> referenced in for loop body references the most recent scope of a which is the local for a. </w:t>
+      </w:r>
+      <w:proofErr w:type="gramStart"/>
+      <w:r>
+        <w:t>So</w:t>
+      </w:r>
+      <w:proofErr w:type="gramEnd"/>
+      <w:r>
+        <w:t xml:space="preserve"> this prints 1, 2, 3, 4 which is option c</w:t>
       </w:r>
     </w:p>
     <w:p/>
@@ -1666,22 +2693,68 @@
     <w:p/>
     <w:p>
       <w:r>
-        <w:t>- [ ] singletons</w:t>
-      </w:r>
-    </w:p>
-    <w:p>
-      <w:r>
-        <w:t>- [ ] stationary objects</w:t>
-      </w:r>
-    </w:p>
-    <w:p>
-      <w:r>
-        <w:t>- [ ] functional objects</w:t>
-      </w:r>
-    </w:p>
-    <w:p>
-      <w:r>
-        <w:t>- [ ] fixed objects</w:t>
+        <w:t xml:space="preserve">- </w:t>
+      </w:r>
+      <w:proofErr w:type="gramStart"/>
+      <w:r>
+        <w:t>[ ]</w:t>
+      </w:r>
+      <w:proofErr w:type="gramEnd"/>
+      <w:r>
+        <w:t xml:space="preserve"> singletons</w:t>
+      </w:r>
+    </w:p>
+    <w:p>
+      <w:r>
+        <w:t xml:space="preserve">- </w:t>
+      </w:r>
+      <w:proofErr w:type="gramStart"/>
+      <w:r>
+        <w:t>[ ]</w:t>
+      </w:r>
+      <w:proofErr w:type="gramEnd"/>
+      <w:r>
+        <w:t xml:space="preserve"> stationary objects</w:t>
+      </w:r>
+    </w:p>
+    <w:p>
+      <w:r>
+        <w:t xml:space="preserve">- </w:t>
+      </w:r>
+      <w:proofErr w:type="gramStart"/>
+      <w:r>
+        <w:t>[ ]</w:t>
+      </w:r>
+      <w:proofErr w:type="gramEnd"/>
+      <w:r>
+        <w:t xml:space="preserve"> functional objects</w:t>
+      </w:r>
+    </w:p>
+    <w:p>
+      <w:r>
+        <w:t xml:space="preserve">- </w:t>
+      </w:r>
+      <w:proofErr w:type="gramStart"/>
+      <w:r>
+        <w:t>[ ]</w:t>
+      </w:r>
+      <w:proofErr w:type="gramEnd"/>
+      <w:r>
+        <w:t xml:space="preserve"> fixed objects</w:t>
+      </w:r>
+    </w:p>
+    <w:p/>
+    <w:p>
+      <w:r>
+        <w:t>**</w:t>
+      </w:r>
+      <w:proofErr w:type="gramStart"/>
+      <w:r>
+        <w:t>Note:*</w:t>
+      </w:r>
+      <w:proofErr w:type="gramEnd"/>
+      <w:r>
+        <w:t>* singletons may have mutable state</w:t>
       </w:r>
     </w:p>
     <w:p/>
@@ -1708,6 +2781,715 @@
         <w:t>.</w:t>
       </w:r>
     </w:p>
+    <w:p/>
+    <w:p/>
+    <w:p>
+      <w:r>
+        <w:t>#### Q21. You have written a Scala script. How would you access command-line arguments in the script?</w:t>
+      </w:r>
+    </w:p>
+    <w:p/>
+    <w:p>
+      <w:r>
+        <w:t xml:space="preserve">- </w:t>
+      </w:r>
+      <w:proofErr w:type="gramStart"/>
+      <w:r>
+        <w:t>[ ]</w:t>
+      </w:r>
+      <w:proofErr w:type="gramEnd"/>
+      <w:r>
+        <w:t xml:space="preserve"> use array named </w:t>
+      </w:r>
+      <w:proofErr w:type="spellStart"/>
+      <w:r>
+        <w:t>args</w:t>
+      </w:r>
+      <w:proofErr w:type="spellEnd"/>
+    </w:p>
+    <w:p>
+      <w:r>
+        <w:t xml:space="preserve">- </w:t>
+      </w:r>
+      <w:proofErr w:type="gramStart"/>
+      <w:r>
+        <w:t>[ ]</w:t>
+      </w:r>
+      <w:proofErr w:type="gramEnd"/>
+      <w:r>
+        <w:t xml:space="preserve"> use tuple named </w:t>
+      </w:r>
+      <w:proofErr w:type="spellStart"/>
+      <w:r>
+        <w:t>args</w:t>
+      </w:r>
+      <w:proofErr w:type="spellEnd"/>
+    </w:p>
+    <w:p>
+      <w:r>
+        <w:t xml:space="preserve">- </w:t>
+      </w:r>
+      <w:proofErr w:type="gramStart"/>
+      <w:r>
+        <w:t>[ ]</w:t>
+      </w:r>
+      <w:proofErr w:type="gramEnd"/>
+      <w:r>
+        <w:t xml:space="preserve"> use numbered variables with a _ prefix for example _ 1, _ 2, _ 3</w:t>
+      </w:r>
+    </w:p>
+    <w:p>
+      <w:r>
+        <w:t xml:space="preserve">- </w:t>
+      </w:r>
+      <w:proofErr w:type="gramStart"/>
+      <w:r>
+        <w:t>[ ]</w:t>
+      </w:r>
+      <w:proofErr w:type="gramEnd"/>
+      <w:r>
+        <w:t xml:space="preserve"> use numbered variables with a $ prefix - for example $1, $2, $3</w:t>
+      </w:r>
+    </w:p>
+    <w:p/>
+    <w:p>
+      <w:r>
+        <w:rPr>
+          <w:b/>
+          <w:bCs/>
+        </w:rPr>
+        <w:t xml:space="preserve">Answer: </w:t>
+      </w:r>
+      <w:r>
+        <w:t xml:space="preserve">use the array named </w:t>
+      </w:r>
+      <w:proofErr w:type="spellStart"/>
+      <w:r>
+        <w:t>args</w:t>
+      </w:r>
+      <w:proofErr w:type="spellEnd"/>
+      <w:r>
+        <w:t xml:space="preserve"> required by </w:t>
+      </w:r>
+      <w:proofErr w:type="gramStart"/>
+      <w:r>
+        <w:t>main(</w:t>
+      </w:r>
+      <w:proofErr w:type="gramEnd"/>
+      <w:r>
+        <w:t xml:space="preserve">) method in scala script which </w:t>
+      </w:r>
+      <w:proofErr w:type="gramStart"/>
+      <w:r>
+        <w:t>converts  command</w:t>
+      </w:r>
+      <w:proofErr w:type="gramEnd"/>
+      <w:r>
+        <w:t xml:space="preserve"> line arguments to elements of the array.</w:t>
+      </w:r>
+    </w:p>
+    <w:p/>
+    <w:p>
+      <w:r>
+        <w:t>#### Q22. What does this code return? `</w:t>
+      </w:r>
+      <w:proofErr w:type="spellStart"/>
+      <w:r>
+        <w:t>val</w:t>
+      </w:r>
+      <w:proofErr w:type="spellEnd"/>
+      <w:r>
+        <w:t xml:space="preserve"> x = 3; if (x &gt; 2) x = 4 else x = x*2`</w:t>
+      </w:r>
+    </w:p>
+    <w:p/>
+    <w:p>
+      <w:r>
+        <w:t xml:space="preserve">- </w:t>
+      </w:r>
+      <w:proofErr w:type="gramStart"/>
+      <w:r>
+        <w:t>[ ]</w:t>
+      </w:r>
+      <w:proofErr w:type="gramEnd"/>
+      <w:r>
+        <w:t xml:space="preserve"> 4</w:t>
+      </w:r>
+    </w:p>
+    <w:p>
+      <w:r>
+        <w:t xml:space="preserve">- </w:t>
+      </w:r>
+      <w:proofErr w:type="gramStart"/>
+      <w:r>
+        <w:t>[ ]</w:t>
+      </w:r>
+      <w:proofErr w:type="gramEnd"/>
+      <w:r>
+        <w:t xml:space="preserve"> an error</w:t>
+      </w:r>
+    </w:p>
+    <w:p>
+      <w:r>
+        <w:t xml:space="preserve">- </w:t>
+      </w:r>
+      <w:proofErr w:type="gramStart"/>
+      <w:r>
+        <w:t>[ ]</w:t>
+      </w:r>
+      <w:proofErr w:type="gramEnd"/>
+      <w:r>
+        <w:t xml:space="preserve"> 6</w:t>
+      </w:r>
+    </w:p>
+    <w:p>
+      <w:r>
+        <w:lastRenderedPageBreak/>
+        <w:t xml:space="preserve">- </w:t>
+      </w:r>
+      <w:proofErr w:type="gramStart"/>
+      <w:r>
+        <w:t>[ ]</w:t>
+      </w:r>
+      <w:proofErr w:type="gramEnd"/>
+      <w:r>
+        <w:t xml:space="preserve"> 3</w:t>
+      </w:r>
+    </w:p>
+    <w:p/>
+    <w:p>
+      <w:r>
+        <w:rPr>
+          <w:b/>
+          <w:bCs/>
+        </w:rPr>
+        <w:t xml:space="preserve">Answer: </w:t>
+      </w:r>
+      <w:r>
+        <w:t xml:space="preserve">an error – due to attempting to reassign a value to immutable </w:t>
+      </w:r>
+      <w:proofErr w:type="spellStart"/>
+      <w:r>
+        <w:t>val</w:t>
+      </w:r>
+      <w:proofErr w:type="spellEnd"/>
+      <w:r>
+        <w:t xml:space="preserve"> in the if statement.</w:t>
+      </w:r>
+    </w:p>
+    <w:p/>
+    <w:p/>
+    <w:p>
+      <w:r>
+        <w:t>#### Q23. Which statement returns a success or a failure indicator when you execute this code?</w:t>
+      </w:r>
+    </w:p>
+    <w:p/>
+    <w:p>
+      <w:r>
+        <w:t>`</w:t>
+      </w:r>
+      <w:proofErr w:type="spellStart"/>
+      <w:r>
+        <w:t>val</w:t>
+      </w:r>
+      <w:proofErr w:type="spellEnd"/>
+      <w:r>
+        <w:t xml:space="preserve"> </w:t>
+      </w:r>
+      <w:proofErr w:type="spellStart"/>
+      <w:r>
+        <w:t>MyFuture</w:t>
+      </w:r>
+      <w:proofErr w:type="spellEnd"/>
+      <w:r>
+        <w:t xml:space="preserve"> = Future {</w:t>
+      </w:r>
+      <w:proofErr w:type="spellStart"/>
+      <w:proofErr w:type="gramStart"/>
+      <w:r>
+        <w:t>runBackgroundFunction</w:t>
+      </w:r>
+      <w:proofErr w:type="spellEnd"/>
+      <w:r>
+        <w:t>() }</w:t>
+      </w:r>
+      <w:proofErr w:type="gramEnd"/>
+      <w:r>
+        <w:t>`</w:t>
+      </w:r>
+    </w:p>
+    <w:p/>
+    <w:p>
+      <w:r>
+        <w:t xml:space="preserve">- </w:t>
+      </w:r>
+      <w:proofErr w:type="gramStart"/>
+      <w:r>
+        <w:t>[ ]</w:t>
+      </w:r>
+      <w:proofErr w:type="gramEnd"/>
+      <w:r>
+        <w:t xml:space="preserve"> </w:t>
+      </w:r>
+      <w:proofErr w:type="spellStart"/>
+      <w:r>
+        <w:t>myFuture.onComplete</w:t>
+      </w:r>
+      <w:proofErr w:type="spellEnd"/>
+    </w:p>
+    <w:p>
+      <w:r>
+        <w:t xml:space="preserve">- </w:t>
+      </w:r>
+      <w:proofErr w:type="gramStart"/>
+      <w:r>
+        <w:t>[ ]</w:t>
+      </w:r>
+      <w:proofErr w:type="gramEnd"/>
+      <w:r>
+        <w:t xml:space="preserve"> </w:t>
+      </w:r>
+      <w:proofErr w:type="spellStart"/>
+      <w:r>
+        <w:t>myFuture</w:t>
+      </w:r>
+      <w:proofErr w:type="spellEnd"/>
+      <w:r>
+        <w:t>(status)</w:t>
+      </w:r>
+    </w:p>
+    <w:p>
+      <w:r>
+        <w:t xml:space="preserve">- </w:t>
+      </w:r>
+      <w:proofErr w:type="gramStart"/>
+      <w:r>
+        <w:t>[ ]</w:t>
+      </w:r>
+      <w:proofErr w:type="gramEnd"/>
+      <w:r>
+        <w:t xml:space="preserve"> </w:t>
+      </w:r>
+      <w:proofErr w:type="spellStart"/>
+      <w:r>
+        <w:t>myFuture.Finished</w:t>
+      </w:r>
+      <w:proofErr w:type="spellEnd"/>
+    </w:p>
+    <w:p>
+      <w:r>
+        <w:t xml:space="preserve">- </w:t>
+      </w:r>
+      <w:proofErr w:type="gramStart"/>
+      <w:r>
+        <w:t>[ ]</w:t>
+      </w:r>
+      <w:proofErr w:type="gramEnd"/>
+      <w:r>
+        <w:t xml:space="preserve"> complete(</w:t>
+      </w:r>
+      <w:proofErr w:type="spellStart"/>
+      <w:r>
+        <w:t>myFuture</w:t>
+      </w:r>
+      <w:proofErr w:type="spellEnd"/>
+      <w:r>
+        <w:t>)</w:t>
+      </w:r>
+    </w:p>
+    <w:p/>
+    <w:p>
+      <w:r>
+        <w:rPr>
+          <w:b/>
+          <w:bCs/>
+        </w:rPr>
+        <w:t xml:space="preserve">Answer: </w:t>
+      </w:r>
+      <w:r>
+        <w:t xml:space="preserve">A </w:t>
+      </w:r>
+      <w:proofErr w:type="spellStart"/>
+      <w:r>
+        <w:t>myFuture.onComplete</w:t>
+      </w:r>
+      <w:proofErr w:type="spellEnd"/>
+      <w:r>
+        <w:t xml:space="preserve">. Though this is ambiguous as </w:t>
+      </w:r>
+      <w:proofErr w:type="spellStart"/>
+      <w:r>
+        <w:t>onComplete</w:t>
+      </w:r>
+      <w:proofErr w:type="spellEnd"/>
+      <w:r>
+        <w:t xml:space="preserve"> applies a given function as a </w:t>
+      </w:r>
+      <w:proofErr w:type="spellStart"/>
+      <w:r>
+        <w:t>paremeter</w:t>
+      </w:r>
+      <w:proofErr w:type="spellEnd"/>
+      <w:r>
+        <w:t xml:space="preserve"> to either a success or failure type that the Future results in </w:t>
+      </w:r>
+    </w:p>
+    <w:p/>
+    <w:p/>
+    <w:p>
+      <w:r>
+        <w:t>#### Q24. To denote a parameter that may be repeated, what should you place after type?</w:t>
+      </w:r>
+    </w:p>
+    <w:p/>
+    <w:p>
+      <w:r>
+        <w:t>- [ ] `%`</w:t>
+      </w:r>
+    </w:p>
+    <w:p>
+      <w:r>
+        <w:t>- [ ] `&amp;`</w:t>
+      </w:r>
+    </w:p>
+    <w:p>
+      <w:r>
+        <w:t>- [ ] `_`</w:t>
+      </w:r>
+    </w:p>
+    <w:p>
+      <w:r>
+        <w:t>- [ ] `-`</w:t>
+      </w:r>
+    </w:p>
+    <w:p/>
+    <w:p>
+      <w:r>
+        <w:rPr>
+          <w:b/>
+          <w:bCs/>
+        </w:rPr>
+        <w:t xml:space="preserve">Answer: </w:t>
+      </w:r>
+      <w:r>
+        <w:t xml:space="preserve">none? The correct symbol is an asterisk ‘*’? e.g. def </w:t>
+      </w:r>
+      <w:proofErr w:type="spellStart"/>
+      <w:proofErr w:type="gramStart"/>
+      <w:r>
+        <w:t>someFunc</w:t>
+      </w:r>
+      <w:proofErr w:type="spellEnd"/>
+      <w:r>
+        <w:t>(</w:t>
+      </w:r>
+      <w:proofErr w:type="gramEnd"/>
+      <w:r>
+        <w:t>word: String*)</w:t>
+      </w:r>
+    </w:p>
+    <w:p>
+      <w:r>
+        <w:tab/>
+        <w:t xml:space="preserve">You can call a function that takes repeated parameters using _* e.g. </w:t>
+      </w:r>
+      <w:proofErr w:type="spellStart"/>
+      <w:r>
+        <w:t>val</w:t>
+      </w:r>
+      <w:proofErr w:type="spellEnd"/>
+      <w:r>
+        <w:t xml:space="preserve"> l = </w:t>
+      </w:r>
+      <w:proofErr w:type="gramStart"/>
+      <w:r>
+        <w:t>List(</w:t>
+      </w:r>
+      <w:proofErr w:type="gramEnd"/>
+      <w:r>
+        <w:t xml:space="preserve">“hello”, “world”); </w:t>
+      </w:r>
+      <w:proofErr w:type="spellStart"/>
+      <w:r>
+        <w:t>someFunc</w:t>
+      </w:r>
+      <w:proofErr w:type="spellEnd"/>
+      <w:r>
+        <w:t>(</w:t>
+      </w:r>
+      <w:proofErr w:type="gramStart"/>
+      <w:r>
+        <w:t>l:_</w:t>
+      </w:r>
+      <w:proofErr w:type="gramEnd"/>
+      <w:r>
+        <w:t xml:space="preserve">*) </w:t>
+      </w:r>
+    </w:p>
+    <w:p>
+      <w:r>
+        <w:t>But none of the options are correct</w:t>
+      </w:r>
+    </w:p>
+    <w:p/>
+    <w:p>
+      <w:r>
+        <w:t>#### Q25. What is called when a superclass has more than one subclass in Scala?</w:t>
+      </w:r>
+    </w:p>
+    <w:p/>
+    <w:p>
+      <w:r>
+        <w:t xml:space="preserve">- </w:t>
+      </w:r>
+      <w:proofErr w:type="gramStart"/>
+      <w:r>
+        <w:t>[ ]</w:t>
+      </w:r>
+      <w:proofErr w:type="gramEnd"/>
+      <w:r>
+        <w:t xml:space="preserve"> </w:t>
+      </w:r>
+      <w:proofErr w:type="spellStart"/>
+      <w:r>
+        <w:t>polyinheritance</w:t>
+      </w:r>
+      <w:proofErr w:type="spellEnd"/>
+    </w:p>
+    <w:p>
+      <w:r>
+        <w:t xml:space="preserve">- </w:t>
+      </w:r>
+      <w:proofErr w:type="gramStart"/>
+      <w:r>
+        <w:t>[ ]</w:t>
+      </w:r>
+      <w:proofErr w:type="gramEnd"/>
+      <w:r>
+        <w:t xml:space="preserve"> multilevel inheritance</w:t>
+      </w:r>
+    </w:p>
+    <w:p>
+      <w:r>
+        <w:t xml:space="preserve">- </w:t>
+      </w:r>
+      <w:proofErr w:type="gramStart"/>
+      <w:r>
+        <w:t>[ ]</w:t>
+      </w:r>
+      <w:proofErr w:type="gramEnd"/>
+      <w:r>
+        <w:t xml:space="preserve"> multimode inheritance</w:t>
+      </w:r>
+    </w:p>
+    <w:p>
+      <w:r>
+        <w:t xml:space="preserve">- </w:t>
+      </w:r>
+      <w:proofErr w:type="gramStart"/>
+      <w:r>
+        <w:t>[ ]</w:t>
+      </w:r>
+      <w:proofErr w:type="gramEnd"/>
+      <w:r>
+        <w:t xml:space="preserve"> hierarchical inheritance</w:t>
+      </w:r>
+    </w:p>
+    <w:p/>
+    <w:p>
+      <w:r>
+        <w:rPr>
+          <w:b/>
+          <w:bCs/>
+        </w:rPr>
+        <w:t xml:space="preserve">Answer: </w:t>
+      </w:r>
+      <w:r>
+        <w:t>D hierarchical inheritance. i.e. multiple subclasses share the same single parent class (equivalent to parent class having many subclasses)</w:t>
+      </w:r>
+    </w:p>
+    <w:p/>
+    <w:p/>
+    <w:p>
+      <w:r>
+        <w:t>#### Q26. One way to improve code reliability is to use `__</w:t>
+      </w:r>
+      <w:proofErr w:type="gramStart"/>
+      <w:r>
+        <w:t>` ,</w:t>
+      </w:r>
+      <w:proofErr w:type="gramEnd"/>
+      <w:r>
+        <w:t xml:space="preserve"> which will evaluate a condition and return an error if the condition is violated.</w:t>
+      </w:r>
+    </w:p>
+    <w:p/>
+    <w:p>
+      <w:r>
+        <w:t xml:space="preserve">- </w:t>
+      </w:r>
+      <w:proofErr w:type="gramStart"/>
+      <w:r>
+        <w:t>[ ]</w:t>
+      </w:r>
+      <w:proofErr w:type="gramEnd"/>
+      <w:r>
+        <w:t xml:space="preserve"> packages</w:t>
+      </w:r>
+    </w:p>
+    <w:p>
+      <w:r>
+        <w:t xml:space="preserve">- </w:t>
+      </w:r>
+      <w:proofErr w:type="gramStart"/>
+      <w:r>
+        <w:t>[ ]</w:t>
+      </w:r>
+      <w:proofErr w:type="gramEnd"/>
+      <w:r>
+        <w:t xml:space="preserve"> polymorphisms</w:t>
+      </w:r>
+    </w:p>
+    <w:p>
+      <w:r>
+        <w:t xml:space="preserve">- </w:t>
+      </w:r>
+      <w:proofErr w:type="gramStart"/>
+      <w:r>
+        <w:t>[ ]</w:t>
+      </w:r>
+      <w:proofErr w:type="gramEnd"/>
+      <w:r>
+        <w:t xml:space="preserve"> assertions</w:t>
+      </w:r>
+    </w:p>
+    <w:p>
+      <w:r>
+        <w:t xml:space="preserve">- </w:t>
+      </w:r>
+      <w:proofErr w:type="gramStart"/>
+      <w:r>
+        <w:t>[ ]</w:t>
+      </w:r>
+      <w:proofErr w:type="gramEnd"/>
+      <w:r>
+        <w:t xml:space="preserve"> traits</w:t>
+      </w:r>
+    </w:p>
+    <w:p/>
+    <w:p>
+      <w:r>
+        <w:rPr>
+          <w:b/>
+          <w:bCs/>
+        </w:rPr>
+        <w:t xml:space="preserve">Answer: </w:t>
+      </w:r>
+      <w:r>
+        <w:t>assertions – throw error when condition isn’t met. Often used in testing.</w:t>
+      </w:r>
+    </w:p>
+    <w:p/>
+    <w:p>
+      <w:r>
+        <w:t>#### Q27. Which statement about if-else-if-else statements is true?</w:t>
+      </w:r>
+    </w:p>
+    <w:p/>
+    <w:p>
+      <w:r>
+        <w:t xml:space="preserve">- </w:t>
+      </w:r>
+      <w:proofErr w:type="gramStart"/>
+      <w:r>
+        <w:t>[ ]</w:t>
+      </w:r>
+      <w:proofErr w:type="gramEnd"/>
+      <w:r>
+        <w:t xml:space="preserve"> If the first else-if </w:t>
+      </w:r>
+      <w:proofErr w:type="gramStart"/>
+      <w:r>
+        <w:t>does not succeed</w:t>
+      </w:r>
+      <w:proofErr w:type="gramEnd"/>
+      <w:r>
+        <w:t>, then no other else-ifs are tested.</w:t>
+      </w:r>
+    </w:p>
+    <w:p>
+      <w:r>
+        <w:t xml:space="preserve">- </w:t>
+      </w:r>
+      <w:proofErr w:type="gramStart"/>
+      <w:r>
+        <w:t>[ ]</w:t>
+      </w:r>
+      <w:proofErr w:type="gramEnd"/>
+      <w:r>
+        <w:t xml:space="preserve"> If an else-if </w:t>
+      </w:r>
+      <w:proofErr w:type="gramStart"/>
+      <w:r>
+        <w:t>does not succeed</w:t>
+      </w:r>
+      <w:proofErr w:type="gramEnd"/>
+      <w:r>
+        <w:t xml:space="preserve">, then none of the remaining else-if statements or </w:t>
+      </w:r>
+      <w:proofErr w:type="spellStart"/>
+      <w:r>
+        <w:t>elses</w:t>
+      </w:r>
+      <w:proofErr w:type="spellEnd"/>
+      <w:r>
+        <w:t xml:space="preserve"> will be tested.</w:t>
+      </w:r>
+    </w:p>
+    <w:p>
+      <w:r>
+        <w:t xml:space="preserve">- </w:t>
+      </w:r>
+      <w:proofErr w:type="gramStart"/>
+      <w:r>
+        <w:t>[ ]</w:t>
+      </w:r>
+      <w:proofErr w:type="gramEnd"/>
+      <w:r>
+        <w:t xml:space="preserve"> All else-if statements are tested in all cases.</w:t>
+      </w:r>
+    </w:p>
+    <w:p>
+      <w:r>
+        <w:t xml:space="preserve">- </w:t>
+      </w:r>
+      <w:proofErr w:type="gramStart"/>
+      <w:r>
+        <w:t>[ ]</w:t>
+      </w:r>
+      <w:proofErr w:type="gramEnd"/>
+      <w:r>
+        <w:t xml:space="preserve"> If an else-if succeeds, then none of the remaining else-if statements or </w:t>
+      </w:r>
+      <w:proofErr w:type="spellStart"/>
+      <w:r>
+        <w:t>elses</w:t>
+      </w:r>
+      <w:proofErr w:type="spellEnd"/>
+      <w:r>
+        <w:t xml:space="preserve"> will </w:t>
+      </w:r>
+      <w:proofErr w:type="gramStart"/>
+      <w:r>
+        <w:t>tested</w:t>
+      </w:r>
+      <w:proofErr w:type="gramEnd"/>
+      <w:r>
+        <w:t>.</w:t>
+      </w:r>
+    </w:p>
+    <w:p/>
     <w:sectPr>
       <w:pgSz w:w="11906" w:h="16838"/>
       <w:pgMar w:top="1440" w:right="1440" w:bottom="1440" w:left="1440" w:header="708" w:footer="708" w:gutter="0"/>

</xml_diff>

<commit_message>
Completed up to MCQ 40
</commit_message>
<xml_diff>
--- a/writtenAnswers/Scala Practice MCQs.docx
+++ b/writtenAnswers/Scala Practice MCQs.docx
@@ -30,22 +30,18 @@
         <w:t xml:space="preserve">#### Q1. Scala bytecode can run on top of Java VM. What is the fundamental difference between Java </w:t>
       </w:r>
       <w:proofErr w:type="spellStart"/>
-      <w:proofErr w:type="gramStart"/>
       <w:r>
         <w:t>object.clone</w:t>
       </w:r>
       <w:proofErr w:type="spellEnd"/>
-      <w:proofErr w:type="gramEnd"/>
       <w:r>
         <w:t xml:space="preserve">() and Scala </w:t>
       </w:r>
       <w:proofErr w:type="spellStart"/>
-      <w:proofErr w:type="gramStart"/>
       <w:r>
         <w:t>object.copy</w:t>
       </w:r>
       <w:proofErr w:type="spellEnd"/>
-      <w:proofErr w:type="gramEnd"/>
       <w:r>
         <w:t>()?</w:t>
       </w:r>
@@ -53,98 +49,26 @@
     <w:p/>
     <w:p>
       <w:r>
-        <w:t xml:space="preserve">- </w:t>
-      </w:r>
-      <w:proofErr w:type="gramStart"/>
-      <w:r>
-        <w:t>[ ]</w:t>
-      </w:r>
-      <w:proofErr w:type="gramEnd"/>
-      <w:r>
-        <w:t xml:space="preserve"> One is a Java </w:t>
-      </w:r>
-      <w:proofErr w:type="gramStart"/>
-      <w:r>
-        <w:t>object,</w:t>
-      </w:r>
-      <w:proofErr w:type="gramEnd"/>
-      <w:r>
-        <w:t xml:space="preserve"> the other is a Scala object.</w:t>
-      </w:r>
-    </w:p>
-    <w:p>
-      <w:r>
-        <w:t xml:space="preserve">- </w:t>
-      </w:r>
-      <w:proofErr w:type="gramStart"/>
-      <w:r>
-        <w:t>[ ]</w:t>
-      </w:r>
-      <w:proofErr w:type="gramEnd"/>
+        <w:t>- [ ] One is a Java object, the other is a Scala object.</w:t>
+      </w:r>
+    </w:p>
+    <w:p>
+      <w:r>
+        <w:t>- [ ] clone() will copy class structures but not the data, while copy() will also copy data into new objects.</w:t>
+      </w:r>
+    </w:p>
+    <w:p>
+      <w:r>
+        <w:t>- [ ] There is no difference.</w:t>
+      </w:r>
+    </w:p>
+    <w:p>
+      <w:r>
+        <w:t>- [ ] copy() allows you to change values during the copying process; clone() does</w:t>
+      </w:r>
       <w:r>
         <w:t xml:space="preserve"> </w:t>
       </w:r>
-      <w:proofErr w:type="gramStart"/>
-      <w:r>
-        <w:t>clone(</w:t>
-      </w:r>
-      <w:proofErr w:type="gramEnd"/>
-      <w:r>
-        <w:t xml:space="preserve">) will copy class structures but not the data, while </w:t>
-      </w:r>
-      <w:proofErr w:type="gramStart"/>
-      <w:r>
-        <w:t>copy(</w:t>
-      </w:r>
-      <w:proofErr w:type="gramEnd"/>
-      <w:r>
-        <w:t>) will also copy data into new objects.</w:t>
-      </w:r>
-    </w:p>
-    <w:p>
-      <w:r>
-        <w:t xml:space="preserve">- </w:t>
-      </w:r>
-      <w:proofErr w:type="gramStart"/>
-      <w:r>
-        <w:t>[ ]</w:t>
-      </w:r>
-      <w:proofErr w:type="gramEnd"/>
-      <w:r>
-        <w:t xml:space="preserve"> There is no difference.</w:t>
-      </w:r>
-    </w:p>
-    <w:p>
-      <w:r>
-        <w:t xml:space="preserve">- </w:t>
-      </w:r>
-      <w:proofErr w:type="gramStart"/>
-      <w:r>
-        <w:t>[ ]</w:t>
-      </w:r>
-      <w:proofErr w:type="gramEnd"/>
-      <w:r>
-        <w:t xml:space="preserve"> </w:t>
-      </w:r>
-      <w:proofErr w:type="gramStart"/>
-      <w:r>
-        <w:t>copy(</w:t>
-      </w:r>
-      <w:proofErr w:type="gramEnd"/>
-      <w:r>
-        <w:t xml:space="preserve">) allows you to change values during the copying process; </w:t>
-      </w:r>
-      <w:proofErr w:type="gramStart"/>
-      <w:r>
-        <w:t>clone(</w:t>
-      </w:r>
-      <w:proofErr w:type="gramEnd"/>
-      <w:r>
-        <w:t>) does</w:t>
-      </w:r>
-      <w:r>
-        <w:t xml:space="preserve"> </w:t>
-      </w:r>
       <w:r>
         <w:t>not.</w:t>
       </w:r>
@@ -164,15 +88,7 @@
         <w:tab/>
       </w:r>
       <w:r>
-        <w:t xml:space="preserve">(D) – copy allows you to change values, </w:t>
-      </w:r>
-      <w:proofErr w:type="gramStart"/>
-      <w:r>
-        <w:t>clone(</w:t>
-      </w:r>
-      <w:proofErr w:type="gramEnd"/>
-      <w:r>
-        <w:t>) does not.</w:t>
+        <w:t>(D) – copy allows you to change values, clone() does not.</w:t>
       </w:r>
     </w:p>
     <w:p>
@@ -215,54 +131,22 @@
     <w:p/>
     <w:p>
       <w:r>
-        <w:t xml:space="preserve">- </w:t>
-      </w:r>
-      <w:proofErr w:type="gramStart"/>
-      <w:r>
-        <w:t>[ ]</w:t>
-      </w:r>
-      <w:proofErr w:type="gramEnd"/>
-      <w:r>
-        <w:t xml:space="preserve"> a</w:t>
-      </w:r>
-    </w:p>
-    <w:p>
-      <w:r>
-        <w:t xml:space="preserve">- </w:t>
-      </w:r>
-      <w:proofErr w:type="gramStart"/>
-      <w:r>
-        <w:t>[ ]</w:t>
-      </w:r>
-      <w:proofErr w:type="gramEnd"/>
-      <w:r>
-        <w:t xml:space="preserve"> 2</w:t>
-      </w:r>
-    </w:p>
-    <w:p>
-      <w:r>
-        <w:t xml:space="preserve">- </w:t>
-      </w:r>
-      <w:proofErr w:type="gramStart"/>
-      <w:r>
-        <w:t>[ ]</w:t>
-      </w:r>
-      <w:proofErr w:type="gramEnd"/>
-      <w:r>
-        <w:t xml:space="preserve"> b</w:t>
-      </w:r>
-    </w:p>
-    <w:p>
-      <w:r>
-        <w:t xml:space="preserve">- </w:t>
-      </w:r>
-      <w:proofErr w:type="gramStart"/>
-      <w:r>
-        <w:t>[ ]</w:t>
-      </w:r>
-      <w:proofErr w:type="gramEnd"/>
-      <w:r>
-        <w:t xml:space="preserve"> 1</w:t>
+        <w:t>- [ ] a</w:t>
+      </w:r>
+    </w:p>
+    <w:p>
+      <w:r>
+        <w:t>- [ ] 2</w:t>
+      </w:r>
+    </w:p>
+    <w:p>
+      <w:r>
+        <w:t>- [ ] b</w:t>
+      </w:r>
+    </w:p>
+    <w:p>
+      <w:r>
+        <w:t>- [ ] 1</w:t>
       </w:r>
     </w:p>
     <w:p>
@@ -286,15 +170,7 @@
     <w:p>
       <w:r>
         <w:tab/>
-        <w:t xml:space="preserve">Because key “a” </w:t>
-      </w:r>
-      <w:proofErr w:type="gramStart"/>
-      <w:r>
-        <w:t>maps</w:t>
-      </w:r>
-      <w:proofErr w:type="gramEnd"/>
-      <w:r>
-        <w:t xml:space="preserve"> to value 1</w:t>
+        <w:t>Because key “a” maps to value 1</w:t>
       </w:r>
     </w:p>
     <w:p/>
@@ -307,54 +183,22 @@
     <w:p/>
     <w:p>
       <w:r>
-        <w:t xml:space="preserve">- </w:t>
-      </w:r>
-      <w:proofErr w:type="gramStart"/>
-      <w:r>
-        <w:t>[ ]</w:t>
-      </w:r>
-      <w:proofErr w:type="gramEnd"/>
-      <w:r>
-        <w:t xml:space="preserve"> monads</w:t>
-      </w:r>
-    </w:p>
-    <w:p>
-      <w:r>
-        <w:t xml:space="preserve">- </w:t>
-      </w:r>
-      <w:proofErr w:type="gramStart"/>
-      <w:r>
-        <w:t>[ ]</w:t>
-      </w:r>
-      <w:proofErr w:type="gramEnd"/>
-      <w:r>
-        <w:t xml:space="preserve"> literal functions</w:t>
-      </w:r>
-    </w:p>
-    <w:p>
-      <w:r>
-        <w:t xml:space="preserve">- </w:t>
-      </w:r>
-      <w:proofErr w:type="gramStart"/>
-      <w:r>
-        <w:t>[ ]</w:t>
-      </w:r>
-      <w:proofErr w:type="gramEnd"/>
-      <w:r>
-        <w:t xml:space="preserve"> partially applied functions</w:t>
-      </w:r>
-    </w:p>
-    <w:p>
-      <w:r>
-        <w:t xml:space="preserve">- </w:t>
-      </w:r>
-      <w:proofErr w:type="gramStart"/>
-      <w:r>
-        <w:t>[ ]</w:t>
-      </w:r>
-      <w:proofErr w:type="gramEnd"/>
-      <w:r>
-        <w:t xml:space="preserve"> parallel collections</w:t>
+        <w:t>- [ ] monads</w:t>
+      </w:r>
+    </w:p>
+    <w:p>
+      <w:r>
+        <w:t>- [ ] literal functions</w:t>
+      </w:r>
+    </w:p>
+    <w:p>
+      <w:r>
+        <w:t>- [ ] partially applied functions</w:t>
+      </w:r>
+    </w:p>
+    <w:p>
+      <w:r>
+        <w:t>- [ ] parallel collections</w:t>
       </w:r>
     </w:p>
     <w:p/>
@@ -373,17 +217,12 @@
         <w:t xml:space="preserve">Parallel collections (e.g. </w:t>
       </w:r>
       <w:proofErr w:type="spellStart"/>
-      <w:proofErr w:type="gramStart"/>
       <w:r>
         <w:t>using.par</w:t>
       </w:r>
       <w:proofErr w:type="spellEnd"/>
       <w:r>
-        <w:t>(</w:t>
-      </w:r>
-      <w:proofErr w:type="gramEnd"/>
-      <w:r>
-        <w:t>)) allows you to abstract thread creation and handling from underlying implementation.</w:t>
+        <w:t>()) allows you to abstract thread creation and handling from underlying implementation.</w:t>
       </w:r>
     </w:p>
     <w:p/>
@@ -405,15 +244,7 @@
     <w:p/>
     <w:p>
       <w:r>
-        <w:t xml:space="preserve">- </w:t>
-      </w:r>
-      <w:proofErr w:type="gramStart"/>
-      <w:r>
-        <w:t>[ ]</w:t>
-      </w:r>
-      <w:proofErr w:type="gramEnd"/>
-      <w:r>
-        <w:t xml:space="preserve"> </w:t>
+        <w:t xml:space="preserve">- [ ] </w:t>
       </w:r>
       <w:proofErr w:type="spellStart"/>
       <w:r>
@@ -423,15 +254,7 @@
     </w:p>
     <w:p>
       <w:r>
-        <w:t xml:space="preserve">- </w:t>
-      </w:r>
-      <w:proofErr w:type="gramStart"/>
-      <w:r>
-        <w:t>[ ]</w:t>
-      </w:r>
-      <w:proofErr w:type="gramEnd"/>
-      <w:r>
-        <w:t xml:space="preserve"> </w:t>
+        <w:t xml:space="preserve">- [ ] </w:t>
       </w:r>
       <w:proofErr w:type="spellStart"/>
       <w:r>
@@ -441,15 +264,7 @@
     </w:p>
     <w:p>
       <w:r>
-        <w:t xml:space="preserve">- </w:t>
-      </w:r>
-      <w:proofErr w:type="gramStart"/>
-      <w:r>
-        <w:t>[ ]</w:t>
-      </w:r>
-      <w:proofErr w:type="gramEnd"/>
-      <w:r>
-        <w:t xml:space="preserve"> </w:t>
+        <w:t xml:space="preserve">- [ ] </w:t>
       </w:r>
       <w:proofErr w:type="spellStart"/>
       <w:r>
@@ -459,15 +274,7 @@
     </w:p>
     <w:p>
       <w:r>
-        <w:t xml:space="preserve">- </w:t>
-      </w:r>
-      <w:proofErr w:type="gramStart"/>
-      <w:r>
-        <w:t>[ ]</w:t>
-      </w:r>
-      <w:proofErr w:type="gramEnd"/>
-      <w:r>
-        <w:t xml:space="preserve"> JUnit</w:t>
+        <w:t>- [ ] JUnit</w:t>
       </w:r>
     </w:p>
     <w:p/>
@@ -511,28 +318,12 @@
     <w:p/>
     <w:p>
       <w:r>
-        <w:t xml:space="preserve">- </w:t>
-      </w:r>
-      <w:proofErr w:type="gramStart"/>
-      <w:r>
-        <w:t>[ ]</w:t>
-      </w:r>
-      <w:proofErr w:type="gramEnd"/>
-      <w:r>
-        <w:t xml:space="preserve"> Array</w:t>
-      </w:r>
-    </w:p>
-    <w:p>
-      <w:r>
-        <w:t xml:space="preserve">- </w:t>
-      </w:r>
-      <w:proofErr w:type="gramStart"/>
-      <w:r>
-        <w:t>[ ]</w:t>
-      </w:r>
-      <w:proofErr w:type="gramEnd"/>
-      <w:r>
-        <w:t xml:space="preserve"> </w:t>
+        <w:t>- [ ] Array</w:t>
+      </w:r>
+    </w:p>
+    <w:p>
+      <w:r>
+        <w:t xml:space="preserve">- [ ] </w:t>
       </w:r>
       <w:proofErr w:type="spellStart"/>
       <w:r>
@@ -542,29 +333,13 @@
     </w:p>
     <w:p>
       <w:r>
-        <w:t xml:space="preserve">- </w:t>
-      </w:r>
-      <w:proofErr w:type="gramStart"/>
-      <w:r>
-        <w:t>[ ]</w:t>
-      </w:r>
-      <w:proofErr w:type="gramEnd"/>
-      <w:r>
-        <w:t xml:space="preserve"> List</w:t>
+        <w:t>- [ ] List</w:t>
       </w:r>
     </w:p>
     <w:p>
       <w:r>
         <w:lastRenderedPageBreak/>
-        <w:t xml:space="preserve">- </w:t>
-      </w:r>
-      <w:proofErr w:type="gramStart"/>
-      <w:r>
-        <w:t>[ ]</w:t>
-      </w:r>
-      <w:proofErr w:type="gramEnd"/>
-      <w:r>
-        <w:t xml:space="preserve"> Tuple</w:t>
+        <w:t>- [ ] Tuple</w:t>
       </w:r>
     </w:p>
     <w:p/>
@@ -589,15 +364,7 @@
     <w:p/>
     <w:p>
       <w:r>
-        <w:t xml:space="preserve">#### Q6. After defining a function in the interpreter, Scala returns the following. What does the </w:t>
-      </w:r>
-      <w:proofErr w:type="gramStart"/>
-      <w:r>
-        <w:t>`(</w:t>
-      </w:r>
-      <w:proofErr w:type="gramEnd"/>
-      <w:r>
-        <w:t>)` indicate?</w:t>
+        <w:t>#### Q6. After defining a function in the interpreter, Scala returns the following. What does the `()` indicate?</w:t>
       </w:r>
     </w:p>
     <w:p/>
@@ -613,13 +380,8 @@
       </w:r>
       <w:proofErr w:type="spellEnd"/>
       <w:r>
-        <w:t xml:space="preserve">: </w:t>
-      </w:r>
-      <w:proofErr w:type="gramStart"/>
-      <w:r>
-        <w:t>()Unit</w:t>
-      </w:r>
-      <w:proofErr w:type="gramEnd"/>
+        <w:t>: ()Unit</w:t>
+      </w:r>
     </w:p>
     <w:p>
       <w:r>
@@ -629,62 +391,22 @@
     <w:p/>
     <w:p>
       <w:r>
-        <w:t xml:space="preserve">- </w:t>
-      </w:r>
-      <w:proofErr w:type="gramStart"/>
-      <w:r>
-        <w:t>[ ]</w:t>
-      </w:r>
-      <w:proofErr w:type="gramEnd"/>
-      <w:r>
-        <w:t xml:space="preserve"> The function has no side effects.</w:t>
-      </w:r>
-    </w:p>
-    <w:p>
-      <w:r>
-        <w:t xml:space="preserve">- </w:t>
-      </w:r>
-      <w:proofErr w:type="gramStart"/>
-      <w:r>
-        <w:t>[ ]</w:t>
-      </w:r>
-      <w:proofErr w:type="gramEnd"/>
-      <w:r>
-        <w:t xml:space="preserve"> The function takes no parameters.</w:t>
-      </w:r>
-    </w:p>
-    <w:p>
-      <w:r>
-        <w:t xml:space="preserve">- </w:t>
-      </w:r>
-      <w:proofErr w:type="gramStart"/>
-      <w:r>
-        <w:t>[ ]</w:t>
-      </w:r>
-      <w:proofErr w:type="gramEnd"/>
-      <w:r>
-        <w:t xml:space="preserve"> The function returns no value.</w:t>
-      </w:r>
-    </w:p>
-    <w:p>
-      <w:r>
-        <w:t xml:space="preserve">- </w:t>
-      </w:r>
-      <w:proofErr w:type="gramStart"/>
-      <w:r>
-        <w:t>[ ]</w:t>
-      </w:r>
-      <w:proofErr w:type="gramEnd"/>
-      <w:r>
-        <w:t xml:space="preserve"> Returning unit types to the function is a </w:t>
-      </w:r>
-      <w:proofErr w:type="gramStart"/>
-      <w:r>
-        <w:t>closures</w:t>
-      </w:r>
-      <w:proofErr w:type="gramEnd"/>
-      <w:r>
-        <w:t>.</w:t>
+        <w:t>- [ ] The function has no side effects.</w:t>
+      </w:r>
+    </w:p>
+    <w:p>
+      <w:r>
+        <w:t>- [ ] The function takes no parameters.</w:t>
+      </w:r>
+    </w:p>
+    <w:p>
+      <w:r>
+        <w:t>- [ ] The function returns no value.</w:t>
+      </w:r>
+    </w:p>
+    <w:p>
+      <w:r>
+        <w:t>- [ ] Returning unit types to the function is a closures.</w:t>
       </w:r>
     </w:p>
     <w:p/>
@@ -710,54 +432,22 @@
     <w:p/>
     <w:p>
       <w:r>
-        <w:t xml:space="preserve">- </w:t>
-      </w:r>
-      <w:proofErr w:type="gramStart"/>
-      <w:r>
-        <w:t>[ ]</w:t>
-      </w:r>
-      <w:proofErr w:type="gramEnd"/>
-      <w:r>
-        <w:t xml:space="preserve"> hexadecimal</w:t>
-      </w:r>
-    </w:p>
-    <w:p>
-      <w:r>
-        <w:t xml:space="preserve">- </w:t>
-      </w:r>
-      <w:proofErr w:type="gramStart"/>
-      <w:r>
-        <w:t>[ ]</w:t>
-      </w:r>
-      <w:proofErr w:type="gramEnd"/>
-      <w:r>
-        <w:t xml:space="preserve"> short</w:t>
-      </w:r>
-    </w:p>
-    <w:p>
-      <w:r>
-        <w:t xml:space="preserve">- </w:t>
-      </w:r>
-      <w:proofErr w:type="gramStart"/>
-      <w:r>
-        <w:t>[ ]</w:t>
-      </w:r>
-      <w:proofErr w:type="gramEnd"/>
-      <w:r>
-        <w:t xml:space="preserve"> floating point</w:t>
-      </w:r>
-    </w:p>
-    <w:p>
-      <w:r>
-        <w:t xml:space="preserve">- </w:t>
-      </w:r>
-      <w:proofErr w:type="gramStart"/>
-      <w:r>
-        <w:t>[ ]</w:t>
-      </w:r>
-      <w:proofErr w:type="gramEnd"/>
-      <w:r>
-        <w:t xml:space="preserve"> long</w:t>
+        <w:t>- [ ] hexadecimal</w:t>
+      </w:r>
+    </w:p>
+    <w:p>
+      <w:r>
+        <w:t>- [ ] short</w:t>
+      </w:r>
+    </w:p>
+    <w:p>
+      <w:r>
+        <w:t>- [ ] floating point</w:t>
+      </w:r>
+    </w:p>
+    <w:p>
+      <w:r>
+        <w:t>- [ ] long</w:t>
       </w:r>
     </w:p>
     <w:p/>
@@ -790,93 +480,22 @@
     <w:p/>
     <w:p>
       <w:r>
-        <w:t xml:space="preserve">- </w:t>
-      </w:r>
-      <w:proofErr w:type="gramStart"/>
-      <w:r>
-        <w:t>[ ]</w:t>
-      </w:r>
-      <w:proofErr w:type="gramEnd"/>
-      <w:r>
-        <w:t xml:space="preserve"> `</w:t>
-      </w:r>
-      <w:proofErr w:type="gramStart"/>
-      <w:r>
-        <w:t>List[</w:t>
-      </w:r>
-      <w:proofErr w:type="gramEnd"/>
-      <w:r>
-        <w:t>(String, String</w:t>
-      </w:r>
-      <w:proofErr w:type="gramStart"/>
-      <w:r>
-        <w:t>)]`</w:t>
-      </w:r>
-      <w:proofErr w:type="gramEnd"/>
-    </w:p>
-    <w:p>
-      <w:r>
-        <w:t xml:space="preserve">- </w:t>
-      </w:r>
-      <w:proofErr w:type="gramStart"/>
-      <w:r>
-        <w:t>[ ]</w:t>
-      </w:r>
-      <w:proofErr w:type="gramEnd"/>
-      <w:r>
-        <w:t xml:space="preserve"> `</w:t>
-      </w:r>
-      <w:proofErr w:type="gramStart"/>
-      <w:r>
-        <w:t>List[</w:t>
-      </w:r>
-      <w:proofErr w:type="gramEnd"/>
-      <w:r>
-        <w:t>(Array, Array</w:t>
-      </w:r>
-      <w:proofErr w:type="gramStart"/>
-      <w:r>
-        <w:t>)]`</w:t>
-      </w:r>
-      <w:proofErr w:type="gramEnd"/>
-    </w:p>
-    <w:p>
-      <w:r>
-        <w:t xml:space="preserve">- </w:t>
-      </w:r>
-      <w:proofErr w:type="gramStart"/>
-      <w:r>
-        <w:t>[ ]</w:t>
-      </w:r>
-      <w:proofErr w:type="gramEnd"/>
-      <w:r>
-        <w:t xml:space="preserve"> `</w:t>
-      </w:r>
-      <w:proofErr w:type="gramStart"/>
-      <w:r>
-        <w:t>List[</w:t>
-      </w:r>
-      <w:proofErr w:type="gramEnd"/>
-      <w:r>
-        <w:t>(Collection, Collection</w:t>
-      </w:r>
-      <w:proofErr w:type="gramStart"/>
-      <w:r>
-        <w:t>)]`</w:t>
-      </w:r>
-      <w:proofErr w:type="gramEnd"/>
-    </w:p>
-    <w:p>
-      <w:r>
-        <w:t xml:space="preserve">- </w:t>
-      </w:r>
-      <w:proofErr w:type="gramStart"/>
-      <w:r>
-        <w:t>[ ]</w:t>
-      </w:r>
-      <w:proofErr w:type="gramEnd"/>
-      <w:r>
-        <w:t xml:space="preserve"> `List`</w:t>
+        <w:t>- [ ] `List[(String, String)]`</w:t>
+      </w:r>
+    </w:p>
+    <w:p>
+      <w:r>
+        <w:t>- [ ] `List[(Array, Array)]`</w:t>
+      </w:r>
+    </w:p>
+    <w:p>
+      <w:r>
+        <w:t>- [ ] `List[(Collection, Collection)]`</w:t>
+      </w:r>
+    </w:p>
+    <w:p>
+      <w:r>
+        <w:t>- [ ] `List`</w:t>
       </w:r>
     </w:p>
     <w:p/>
@@ -894,98 +513,21 @@
     </w:p>
     <w:p>
       <w:r>
-        <w:t xml:space="preserve">e.g. a Map of type </w:t>
-      </w:r>
-      <w:proofErr w:type="gramStart"/>
-      <w:r>
-        <w:t>Map[</w:t>
-      </w:r>
-      <w:proofErr w:type="gramEnd"/>
-      <w:r>
-        <w:t xml:space="preserve">String, Int] will become </w:t>
-      </w:r>
-      <w:proofErr w:type="gramStart"/>
-      <w:r>
-        <w:t>List[</w:t>
-      </w:r>
-      <w:proofErr w:type="gramEnd"/>
-      <w:r>
-        <w:t xml:space="preserve">(String, Int)]. And a map of type </w:t>
-      </w:r>
-      <w:proofErr w:type="gramStart"/>
-      <w:r>
-        <w:t>Map[</w:t>
-      </w:r>
-      <w:proofErr w:type="gramEnd"/>
-      <w:r>
-        <w:t xml:space="preserve">String, </w:t>
-      </w:r>
-      <w:proofErr w:type="gramStart"/>
-      <w:r>
-        <w:t>List[</w:t>
-      </w:r>
-      <w:proofErr w:type="gramEnd"/>
-      <w:r>
-        <w:t xml:space="preserve">Int]] will become </w:t>
-      </w:r>
-      <w:proofErr w:type="gramStart"/>
-      <w:r>
-        <w:t>List[</w:t>
-      </w:r>
-      <w:proofErr w:type="gramEnd"/>
-      <w:r>
-        <w:t xml:space="preserve">(String, </w:t>
-      </w:r>
-      <w:proofErr w:type="gramStart"/>
-      <w:r>
-        <w:t>List[</w:t>
-      </w:r>
-      <w:proofErr w:type="gramEnd"/>
-      <w:r>
-        <w:t xml:space="preserve">Int]]. </w:t>
-      </w:r>
-      <w:proofErr w:type="gramStart"/>
-      <w:r>
-        <w:t>So</w:t>
-      </w:r>
-      <w:proofErr w:type="gramEnd"/>
-      <w:r>
-        <w:t xml:space="preserve"> unless we know the type of the map at the start – we won’t know?</w:t>
-      </w:r>
-    </w:p>
-    <w:p/>
-    <w:p>
-      <w:r>
-        <w:t xml:space="preserve">In general </w:t>
-      </w:r>
-      <w:proofErr w:type="gramStart"/>
-      <w:r>
-        <w:t>Map[</w:t>
-      </w:r>
-      <w:proofErr w:type="gramEnd"/>
-      <w:r>
-        <w:t>K, V</w:t>
-      </w:r>
-      <w:proofErr w:type="gramStart"/>
-      <w:r>
-        <w:t>].</w:t>
+        <w:t>e.g. a Map of type Map[String, Int] will become List[(String, Int)]. And a map of type Map[String, List[Int]] will become List[(String, List[Int]]. So unless we know the type of the map at the start – we won’t know?</w:t>
+      </w:r>
+    </w:p>
+    <w:p/>
+    <w:p>
+      <w:r>
+        <w:t>In general Map[K, V].</w:t>
       </w:r>
       <w:proofErr w:type="spellStart"/>
       <w:r>
         <w:t>toList</w:t>
       </w:r>
       <w:proofErr w:type="spellEnd"/>
-      <w:proofErr w:type="gramEnd"/>
-      <w:r>
-        <w:t xml:space="preserve">() // =&gt; </w:t>
-      </w:r>
-      <w:proofErr w:type="gramStart"/>
-      <w:r>
-        <w:t>List[</w:t>
-      </w:r>
-      <w:proofErr w:type="gramEnd"/>
-      <w:r>
-        <w:t>(K, V)]</w:t>
+      <w:r>
+        <w:t>() // =&gt; List[(K, V)]</w:t>
       </w:r>
     </w:p>
     <w:p/>
@@ -1025,54 +567,22 @@
     <w:p/>
     <w:p>
       <w:r>
-        <w:t xml:space="preserve">- </w:t>
-      </w:r>
-      <w:proofErr w:type="gramStart"/>
-      <w:r>
-        <w:t>[ ]</w:t>
-      </w:r>
-      <w:proofErr w:type="gramEnd"/>
-      <w:r>
-        <w:t xml:space="preserve"> List</w:t>
-      </w:r>
-    </w:p>
-    <w:p>
-      <w:r>
-        <w:t xml:space="preserve">- </w:t>
-      </w:r>
-      <w:proofErr w:type="gramStart"/>
-      <w:r>
-        <w:t>[ ]</w:t>
-      </w:r>
-      <w:proofErr w:type="gramEnd"/>
-      <w:r>
-        <w:t xml:space="preserve"> Map</w:t>
-      </w:r>
-    </w:p>
-    <w:p>
-      <w:r>
-        <w:t xml:space="preserve">- </w:t>
-      </w:r>
-      <w:proofErr w:type="gramStart"/>
-      <w:r>
-        <w:t>[ ]</w:t>
-      </w:r>
-      <w:proofErr w:type="gramEnd"/>
-      <w:r>
-        <w:t xml:space="preserve"> Tuple</w:t>
-      </w:r>
-    </w:p>
-    <w:p>
-      <w:r>
-        <w:t xml:space="preserve">- </w:t>
-      </w:r>
-      <w:proofErr w:type="gramStart"/>
-      <w:r>
-        <w:t>[ ]</w:t>
-      </w:r>
-      <w:proofErr w:type="gramEnd"/>
-      <w:r>
-        <w:t xml:space="preserve"> Array</w:t>
+        <w:t>- [ ] List</w:t>
+      </w:r>
+    </w:p>
+    <w:p>
+      <w:r>
+        <w:t>- [ ] Map</w:t>
+      </w:r>
+    </w:p>
+    <w:p>
+      <w:r>
+        <w:t>- [ ] Tuple</w:t>
+      </w:r>
+    </w:p>
+    <w:p>
+      <w:r>
+        <w:t>- [ ] Array</w:t>
       </w:r>
     </w:p>
     <w:p/>
@@ -1098,15 +608,7 @@
     <w:p/>
     <w:p>
       <w:r>
-        <w:t xml:space="preserve">- </w:t>
-      </w:r>
-      <w:proofErr w:type="gramStart"/>
-      <w:r>
-        <w:t>[ ]</w:t>
-      </w:r>
-      <w:proofErr w:type="gramEnd"/>
-      <w:r>
-        <w:t xml:space="preserve"> </w:t>
+        <w:t xml:space="preserve">- [ ] </w:t>
       </w:r>
       <w:proofErr w:type="spellStart"/>
       <w:r>
@@ -1116,15 +618,7 @@
     </w:p>
     <w:p>
       <w:r>
-        <w:t xml:space="preserve">- </w:t>
-      </w:r>
-      <w:proofErr w:type="gramStart"/>
-      <w:r>
-        <w:t>[ ]</w:t>
-      </w:r>
-      <w:proofErr w:type="gramEnd"/>
-      <w:r>
-        <w:t xml:space="preserve"> </w:t>
+        <w:t xml:space="preserve">- [ ] </w:t>
       </w:r>
       <w:proofErr w:type="spellStart"/>
       <w:r>
@@ -1134,42 +628,18 @@
     </w:p>
     <w:p>
       <w:r>
-        <w:t xml:space="preserve">- </w:t>
-      </w:r>
-      <w:proofErr w:type="gramStart"/>
-      <w:r>
-        <w:t>[ ]</w:t>
-      </w:r>
-      <w:proofErr w:type="gramEnd"/>
-      <w:r>
-        <w:t xml:space="preserve"> Method</w:t>
-      </w:r>
-    </w:p>
-    <w:p>
-      <w:r>
-        <w:t xml:space="preserve">- </w:t>
-      </w:r>
-      <w:proofErr w:type="gramStart"/>
-      <w:r>
-        <w:t>[ ]</w:t>
-      </w:r>
-      <w:proofErr w:type="gramEnd"/>
-      <w:r>
-        <w:t xml:space="preserve"> Null</w:t>
-      </w:r>
-    </w:p>
-    <w:p/>
-    <w:p>
-      <w:r>
-        <w:t xml:space="preserve">[Null in Scala Standard </w:t>
-      </w:r>
-      <w:proofErr w:type="gramStart"/>
-      <w:r>
-        <w:t>library](</w:t>
-      </w:r>
-      <w:proofErr w:type="gramEnd"/>
-      <w:r>
-        <w:t>https://www.scala-lang.org/api/current/scala/Null.html). The question is a bit incorrect - Null is a subtype of every type _except those of value classes_</w:t>
+        <w:t>- [ ] Method</w:t>
+      </w:r>
+    </w:p>
+    <w:p>
+      <w:r>
+        <w:t>- [ ] Null</w:t>
+      </w:r>
+    </w:p>
+    <w:p/>
+    <w:p>
+      <w:r>
+        <w:t>[Null in Scala Standard library](https://www.scala-lang.org/api/current/scala/Null.html). The question is a bit incorrect - Null is a subtype of every type _except those of value classes_</w:t>
       </w:r>
     </w:p>
     <w:p>
@@ -1203,62 +673,22 @@
     <w:p/>
     <w:p>
       <w:r>
-        <w:t xml:space="preserve">- </w:t>
-      </w:r>
-      <w:proofErr w:type="gramStart"/>
-      <w:r>
-        <w:t>[ ]</w:t>
-      </w:r>
-      <w:proofErr w:type="gramEnd"/>
-      <w:r>
-        <w:t xml:space="preserve"> Yes and no. It is different depending on the for construct and what it does.</w:t>
-      </w:r>
-    </w:p>
-    <w:p>
-      <w:r>
-        <w:t xml:space="preserve">- </w:t>
-      </w:r>
-      <w:proofErr w:type="gramStart"/>
-      <w:r>
-        <w:t>[ ]</w:t>
-      </w:r>
-      <w:proofErr w:type="gramEnd"/>
-      <w:r>
-        <w:t xml:space="preserve"> Yes, because </w:t>
-      </w:r>
-      <w:proofErr w:type="gramStart"/>
-      <w:r>
-        <w:t>the for</w:t>
-      </w:r>
-      <w:proofErr w:type="gramEnd"/>
-      <w:r>
-        <w:t xml:space="preserve"> section does not expose its scope.</w:t>
-      </w:r>
-    </w:p>
-    <w:p>
-      <w:r>
-        <w:t xml:space="preserve">- </w:t>
-      </w:r>
-      <w:proofErr w:type="gramStart"/>
-      <w:r>
-        <w:t>[ ]</w:t>
-      </w:r>
-      <w:proofErr w:type="gramEnd"/>
-      <w:r>
-        <w:t xml:space="preserve"> No, because for-yield shares the same scope, even though they are within separate curly braces.</w:t>
-      </w:r>
-    </w:p>
-    <w:p>
-      <w:r>
-        <w:t xml:space="preserve">- </w:t>
-      </w:r>
-      <w:proofErr w:type="gramStart"/>
-      <w:r>
-        <w:t>[ ]</w:t>
-      </w:r>
-      <w:proofErr w:type="gramEnd"/>
-      <w:r>
-        <w:t xml:space="preserve"> Yes, because they are within different curly braces.</w:t>
+        <w:t>- [ ] Yes and no. It is different depending on the for construct and what it does.</w:t>
+      </w:r>
+    </w:p>
+    <w:p>
+      <w:r>
+        <w:t>- [ ] Yes, because the for section does not expose its scope.</w:t>
+      </w:r>
+    </w:p>
+    <w:p>
+      <w:r>
+        <w:t>- [ ] No, because for-yield shares the same scope, even though they are within separate curly braces.</w:t>
+      </w:r>
+    </w:p>
+    <w:p>
+      <w:r>
+        <w:t>- [ ] Yes, because they are within different curly braces.</w:t>
       </w:r>
     </w:p>
     <w:p/>
@@ -1280,15 +710,7 @@
       </w:r>
       <w:proofErr w:type="spellEnd"/>
       <w:r>
-        <w:t xml:space="preserve"> a = </w:t>
-      </w:r>
-      <w:proofErr w:type="gramStart"/>
-      <w:r>
-        <w:t>Array(</w:t>
-      </w:r>
-      <w:proofErr w:type="gramEnd"/>
-      <w:r>
-        <w:t>1, 2, 3, 4, 5)</w:t>
+        <w:t xml:space="preserve"> a = Array(1, 2, 3, 4, 5)</w:t>
       </w:r>
     </w:p>
     <w:p>
@@ -1298,15 +720,7 @@
     </w:p>
     <w:p>
       <w:r>
-        <w:t xml:space="preserve">     e &lt;- </w:t>
-      </w:r>
-      <w:proofErr w:type="gramStart"/>
-      <w:r>
-        <w:t>a</w:t>
-      </w:r>
-      <w:proofErr w:type="gramEnd"/>
-      <w:r>
-        <w:t xml:space="preserve"> if e &gt; 2</w:t>
+        <w:t>     e &lt;- a if e &gt; 2</w:t>
       </w:r>
     </w:p>
     <w:p>
@@ -1353,68 +767,28 @@
     <w:p/>
     <w:p>
       <w:r>
-        <w:t xml:space="preserve">- </w:t>
-      </w:r>
-      <w:proofErr w:type="gramStart"/>
-      <w:r>
-        <w:t>[ ]</w:t>
-      </w:r>
-      <w:proofErr w:type="gramEnd"/>
-      <w:r>
-        <w:t xml:space="preserve"> using regex</w:t>
-      </w:r>
-    </w:p>
-    <w:p>
-      <w:r>
-        <w:t xml:space="preserve">- </w:t>
-      </w:r>
-      <w:proofErr w:type="gramStart"/>
-      <w:r>
-        <w:t>[ ]</w:t>
-      </w:r>
-      <w:proofErr w:type="gramEnd"/>
-      <w:r>
-        <w:t xml:space="preserve"> using monads</w:t>
-      </w:r>
-    </w:p>
-    <w:p>
-      <w:r>
-        <w:t xml:space="preserve">- </w:t>
-      </w:r>
-      <w:proofErr w:type="gramStart"/>
-      <w:r>
-        <w:t>[ ]</w:t>
-      </w:r>
-      <w:proofErr w:type="gramEnd"/>
-      <w:r>
-        <w:t xml:space="preserve"> using string matching</w:t>
-      </w:r>
-    </w:p>
-    <w:p>
-      <w:r>
-        <w:t xml:space="preserve">- </w:t>
-      </w:r>
-      <w:proofErr w:type="gramStart"/>
-      <w:r>
-        <w:t>[ ]</w:t>
-      </w:r>
-      <w:proofErr w:type="gramEnd"/>
-      <w:r>
-        <w:t xml:space="preserve"> using case classes</w:t>
-      </w:r>
-    </w:p>
-    <w:p/>
-    <w:p>
-      <w:r>
-        <w:t xml:space="preserve">Note: ambiguous question, it's not clear what kind of [pattern </w:t>
-      </w:r>
-      <w:proofErr w:type="gramStart"/>
-      <w:r>
-        <w:t>matching](</w:t>
-      </w:r>
-      <w:proofErr w:type="gramEnd"/>
-      <w:r>
-        <w:t>https://docs.scala-lang.org/tour/pattern-matching.html) is meant here.</w:t>
+        <w:t>- [ ] using regex</w:t>
+      </w:r>
+    </w:p>
+    <w:p>
+      <w:r>
+        <w:t>- [ ] using monads</w:t>
+      </w:r>
+    </w:p>
+    <w:p>
+      <w:r>
+        <w:t>- [ ] using string matching</w:t>
+      </w:r>
+    </w:p>
+    <w:p>
+      <w:r>
+        <w:t>- [ ] using case classes</w:t>
+      </w:r>
+    </w:p>
+    <w:p/>
+    <w:p>
+      <w:r>
+        <w:t>Note: ambiguous question, it's not clear what kind of [pattern matching](https://docs.scala-lang.org/tour/pattern-matching.html) is meant here.</w:t>
       </w:r>
     </w:p>
     <w:p/>
@@ -1459,12 +833,10 @@
         <w:t xml:space="preserve"> =&gt; </w:t>
       </w:r>
       <w:proofErr w:type="spellStart"/>
-      <w:proofErr w:type="gramStart"/>
       <w:r>
         <w:t>e.someMethod</w:t>
       </w:r>
       <w:proofErr w:type="spellEnd"/>
-      <w:proofErr w:type="gramEnd"/>
       <w:r>
         <w:t>()</w:t>
       </w:r>
@@ -1535,17 +907,12 @@
         <w:t xml:space="preserve">case </w:t>
       </w:r>
       <w:proofErr w:type="spellStart"/>
-      <w:proofErr w:type="gramStart"/>
       <w:r>
         <w:t>SomeCaseClass</w:t>
       </w:r>
       <w:proofErr w:type="spellEnd"/>
       <w:r>
-        <w:t>(</w:t>
-      </w:r>
-      <w:proofErr w:type="gramEnd"/>
-      <w:r>
-        <w:t xml:space="preserve">param1, param2) =&gt; </w:t>
+        <w:t xml:space="preserve">(param1, param2) =&gt; </w:t>
       </w:r>
       <w:proofErr w:type="spellStart"/>
       <w:r>
@@ -1630,15 +997,7 @@
       </w:r>
       <w:proofErr w:type="spellEnd"/>
       <w:r>
-        <w:t xml:space="preserve"> z = </w:t>
-      </w:r>
-      <w:proofErr w:type="gramStart"/>
-      <w:r>
-        <w:t>y::</w:t>
-      </w:r>
-      <w:proofErr w:type="gramEnd"/>
-      <w:r>
-        <w:t>List('c')</w:t>
+        <w:t xml:space="preserve"> z = y::List('c')</w:t>
       </w:r>
     </w:p>
     <w:p>
@@ -1661,24 +1020,11 @@
         <w:ind w:left="0"/>
       </w:pPr>
       <w:r>
-        <w:t xml:space="preserve">- </w:t>
-      </w:r>
-      <w:proofErr w:type="gramStart"/>
-      <w:r>
-        <w:t>[ ]</w:t>
-      </w:r>
-      <w:proofErr w:type="gramEnd"/>
-      <w:r>
-        <w:t xml:space="preserve"> List(</w:t>
-      </w:r>
-      <w:proofErr w:type="spellStart"/>
-      <w:proofErr w:type="gramStart"/>
-      <w:r>
-        <w:t>a,b</w:t>
-      </w:r>
-      <w:proofErr w:type="gramEnd"/>
-      <w:r>
-        <w:t>,c</w:t>
+        <w:t>- [ ] List(</w:t>
+      </w:r>
+      <w:proofErr w:type="spellStart"/>
+      <w:r>
+        <w:t>a,b,c</w:t>
       </w:r>
       <w:proofErr w:type="spellEnd"/>
       <w:r>
@@ -1691,23 +1037,7 @@
         <w:ind w:left="0"/>
       </w:pPr>
       <w:r>
-        <w:t xml:space="preserve">- </w:t>
-      </w:r>
-      <w:proofErr w:type="gramStart"/>
-      <w:r>
-        <w:t>[ ]</w:t>
-      </w:r>
-      <w:proofErr w:type="gramEnd"/>
-      <w:r>
-        <w:t xml:space="preserve"> </w:t>
-      </w:r>
-      <w:proofErr w:type="gramStart"/>
-      <w:r>
-        <w:t>List(List(</w:t>
-      </w:r>
-      <w:proofErr w:type="gramEnd"/>
-      <w:r>
-        <w:t>a, b), c)</w:t>
+        <w:t>- [ ] List(List(a, b), c)</w:t>
       </w:r>
     </w:p>
     <w:p>
@@ -1716,24 +1046,11 @@
         <w:ind w:left="0"/>
       </w:pPr>
       <w:r>
-        <w:t xml:space="preserve">- </w:t>
-      </w:r>
-      <w:proofErr w:type="gramStart"/>
-      <w:r>
-        <w:t>[ ]</w:t>
-      </w:r>
-      <w:proofErr w:type="gramEnd"/>
-      <w:r>
-        <w:t xml:space="preserve"> List(</w:t>
-      </w:r>
-      <w:proofErr w:type="spellStart"/>
-      <w:proofErr w:type="gramStart"/>
-      <w:r>
-        <w:t>c,a</w:t>
-      </w:r>
-      <w:proofErr w:type="gramEnd"/>
-      <w:r>
-        <w:t>,b</w:t>
+        <w:t>- [ ] List(</w:t>
+      </w:r>
+      <w:proofErr w:type="spellStart"/>
+      <w:r>
+        <w:t>c,a,b</w:t>
       </w:r>
       <w:proofErr w:type="spellEnd"/>
       <w:r>
@@ -1746,33 +1063,21 @@
         <w:ind w:left="0"/>
       </w:pPr>
       <w:r>
-        <w:t xml:space="preserve">- </w:t>
-      </w:r>
-      <w:proofErr w:type="gramStart"/>
-      <w:r>
-        <w:t>[ ]</w:t>
-      </w:r>
-      <w:proofErr w:type="gramEnd"/>
-      <w:r>
-        <w:t xml:space="preserve"> List(</w:t>
-      </w:r>
-      <w:proofErr w:type="spellStart"/>
-      <w:proofErr w:type="gramStart"/>
+        <w:t>- [ ] List(</w:t>
+      </w:r>
+      <w:proofErr w:type="spellStart"/>
       <w:r>
         <w:t>c,List</w:t>
       </w:r>
       <w:proofErr w:type="spellEnd"/>
-      <w:proofErr w:type="gramEnd"/>
       <w:r>
         <w:t>(</w:t>
       </w:r>
       <w:proofErr w:type="spellStart"/>
-      <w:proofErr w:type="gramStart"/>
       <w:r>
         <w:t>a,b</w:t>
       </w:r>
       <w:proofErr w:type="spellEnd"/>
-      <w:proofErr w:type="gramEnd"/>
       <w:r>
         <w:t>))</w:t>
       </w:r>
@@ -1796,50 +1101,10 @@
         <w:t xml:space="preserve">Answer: </w:t>
       </w:r>
       <w:r>
-        <w:t xml:space="preserve">B – </w:t>
-      </w:r>
-      <w:proofErr w:type="gramStart"/>
-      <w:r>
-        <w:t>List(List(</w:t>
-      </w:r>
-      <w:proofErr w:type="gramEnd"/>
-      <w:r>
-        <w:t xml:space="preserve">a, b), c) </w:t>
-      </w:r>
-      <w:proofErr w:type="gramStart"/>
-      <w:r>
-        <w:t>because :</w:t>
-      </w:r>
-      <w:proofErr w:type="gramEnd"/>
-      <w:r>
-        <w:t>: cons operator appends the left-hand eleme</w:t>
-      </w:r>
-      <w:r>
-        <w:t xml:space="preserve">nt to the </w:t>
-      </w:r>
-      <w:proofErr w:type="gramStart"/>
-      <w:r>
-        <w:t>right hand</w:t>
-      </w:r>
-      <w:proofErr w:type="gramEnd"/>
-      <w:r>
-        <w:t xml:space="preserve"> list. In this case the left-hand element is the list </w:t>
-      </w:r>
-      <w:proofErr w:type="gramStart"/>
-      <w:r>
-        <w:t>List(</w:t>
-      </w:r>
-      <w:proofErr w:type="gramEnd"/>
-      <w:r>
-        <w:t xml:space="preserve">‘a’, ‘b’) and so is appended to the list containing only c, resulting in a new list containing two elements and is of type </w:t>
-      </w:r>
-      <w:proofErr w:type="gramStart"/>
-      <w:r>
-        <w:t>List[List[</w:t>
-      </w:r>
-      <w:proofErr w:type="gramEnd"/>
-      <w:r>
-        <w:t>Char] | Char]</w:t>
+        <w:t>B – List(List(a, b), c) because :: cons operator appends the left-hand eleme</w:t>
+      </w:r>
+      <w:r>
+        <w:t>nt to the right hand list. In this case the left-hand element is the list List(‘a’, ‘b’) and so is appended to the list containing only c, resulting in a new list containing two elements and is of type List[List[Char] | Char]</w:t>
       </w:r>
     </w:p>
     <w:p/>
@@ -1852,54 +1117,22 @@
     <w:p/>
     <w:p>
       <w:r>
-        <w:t xml:space="preserve">- </w:t>
-      </w:r>
-      <w:proofErr w:type="gramStart"/>
-      <w:r>
-        <w:t>[ ]</w:t>
-      </w:r>
-      <w:proofErr w:type="gramEnd"/>
-      <w:r>
-        <w:t xml:space="preserve"> assert</w:t>
-      </w:r>
-    </w:p>
-    <w:p>
-      <w:r>
-        <w:t xml:space="preserve">- </w:t>
-      </w:r>
-      <w:proofErr w:type="gramStart"/>
-      <w:r>
-        <w:t>[ ]</w:t>
-      </w:r>
-      <w:proofErr w:type="gramEnd"/>
-      <w:r>
-        <w:t xml:space="preserve"> require</w:t>
-      </w:r>
-    </w:p>
-    <w:p>
-      <w:r>
-        <w:t xml:space="preserve">- </w:t>
-      </w:r>
-      <w:proofErr w:type="gramStart"/>
-      <w:r>
-        <w:t>[ ]</w:t>
-      </w:r>
-      <w:proofErr w:type="gramEnd"/>
-      <w:r>
-        <w:t xml:space="preserve"> precondition</w:t>
-      </w:r>
-    </w:p>
-    <w:p>
-      <w:r>
-        <w:t xml:space="preserve">- </w:t>
-      </w:r>
-      <w:proofErr w:type="gramStart"/>
-      <w:r>
-        <w:t>[ ]</w:t>
-      </w:r>
-      <w:proofErr w:type="gramEnd"/>
-      <w:r>
-        <w:t xml:space="preserve"> </w:t>
+        <w:t>- [ ] assert</w:t>
+      </w:r>
+    </w:p>
+    <w:p>
+      <w:r>
+        <w:t>- [ ] require</w:t>
+      </w:r>
+    </w:p>
+    <w:p>
+      <w:r>
+        <w:t>- [ ] precondition</w:t>
+      </w:r>
+    </w:p>
+    <w:p>
+      <w:r>
+        <w:t xml:space="preserve">- [ ] </w:t>
       </w:r>
       <w:proofErr w:type="spellStart"/>
       <w:r>
@@ -1944,24 +1177,11 @@
     <w:p/>
     <w:p>
       <w:r>
-        <w:t xml:space="preserve">- </w:t>
-      </w:r>
-      <w:proofErr w:type="gramStart"/>
-      <w:r>
-        <w:t>[ ]</w:t>
-      </w:r>
-      <w:proofErr w:type="gramEnd"/>
-      <w:r>
-        <w:t xml:space="preserve"> `</w:t>
-      </w:r>
-      <w:proofErr w:type="spellStart"/>
-      <w:proofErr w:type="gramStart"/>
-      <w:r>
-        <w:t>scala.util</w:t>
-      </w:r>
-      <w:proofErr w:type="gramEnd"/>
-      <w:r>
-        <w:t>.ExceptionHandling</w:t>
+        <w:t>- [ ] `</w:t>
+      </w:r>
+      <w:proofErr w:type="spellStart"/>
+      <w:r>
+        <w:t>scala.util.ExceptionHandling</w:t>
       </w:r>
       <w:proofErr w:type="spellEnd"/>
       <w:r>
@@ -1970,47 +1190,24 @@
     </w:p>
     <w:p>
       <w:r>
-        <w:t xml:space="preserve">- </w:t>
-      </w:r>
-      <w:proofErr w:type="gramStart"/>
-      <w:r>
-        <w:t>[ ]</w:t>
-      </w:r>
-      <w:proofErr w:type="gramEnd"/>
-      <w:r>
-        <w:t xml:space="preserve"> `</w:t>
-      </w:r>
-      <w:proofErr w:type="spellStart"/>
-      <w:proofErr w:type="gramStart"/>
+        <w:t>- [ ] `</w:t>
+      </w:r>
+      <w:proofErr w:type="spellStart"/>
       <w:r>
         <w:t>scala.Catch.Throw</w:t>
       </w:r>
       <w:proofErr w:type="spellEnd"/>
-      <w:proofErr w:type="gramEnd"/>
       <w:r>
         <w:t>`</w:t>
       </w:r>
     </w:p>
     <w:p>
       <w:r>
-        <w:t xml:space="preserve">- </w:t>
-      </w:r>
-      <w:proofErr w:type="gramStart"/>
-      <w:r>
-        <w:t>[ ]</w:t>
-      </w:r>
-      <w:proofErr w:type="gramEnd"/>
-      <w:r>
-        <w:t xml:space="preserve"> `</w:t>
-      </w:r>
-      <w:proofErr w:type="spellStart"/>
-      <w:proofErr w:type="gramStart"/>
-      <w:r>
-        <w:t>scala.exception</w:t>
-      </w:r>
-      <w:proofErr w:type="gramEnd"/>
-      <w:r>
-        <w:t>.TryFinally</w:t>
+        <w:t>- [ ] `</w:t>
+      </w:r>
+      <w:proofErr w:type="spellStart"/>
+      <w:r>
+        <w:t>scala.exception.TryFinally</w:t>
       </w:r>
       <w:proofErr w:type="spellEnd"/>
       <w:r>
@@ -2019,24 +1216,11 @@
     </w:p>
     <w:p>
       <w:r>
-        <w:t xml:space="preserve">- </w:t>
-      </w:r>
-      <w:proofErr w:type="gramStart"/>
-      <w:r>
-        <w:t>[ ]</w:t>
-      </w:r>
-      <w:proofErr w:type="gramEnd"/>
-      <w:r>
-        <w:t xml:space="preserve"> `</w:t>
-      </w:r>
-      <w:proofErr w:type="spellStart"/>
-      <w:proofErr w:type="gramStart"/>
-      <w:r>
-        <w:t>scala.util</w:t>
-      </w:r>
-      <w:proofErr w:type="gramEnd"/>
-      <w:r>
-        <w:t>.Try</w:t>
+        <w:t>- [ ] `</w:t>
+      </w:r>
+      <w:proofErr w:type="spellStart"/>
+      <w:r>
+        <w:t>scala.util.Try</w:t>
       </w:r>
       <w:proofErr w:type="spellEnd"/>
       <w:r>
@@ -2053,15 +1237,7 @@
         <w:t xml:space="preserve">Answer: </w:t>
       </w:r>
       <w:r>
-        <w:t xml:space="preserve">bit of an ambiguous wording. But I assume it is referring to Try – allows you to return values if valid value is </w:t>
-      </w:r>
-      <w:proofErr w:type="gramStart"/>
-      <w:r>
-        <w:t>found, and</w:t>
-      </w:r>
-      <w:proofErr w:type="gramEnd"/>
-      <w:r>
-        <w:t xml:space="preserve"> catch and throw exceptions if one is thrown when trying to perform some operation.</w:t>
+        <w:t>bit of an ambiguous wording. But I assume it is referring to Try – allows you to return values if valid value is found, and catch and throw exceptions if one is thrown when trying to perform some operation.</w:t>
       </w:r>
     </w:p>
     <w:p>
@@ -2076,78 +1252,27 @@
     </w:p>
     <w:p/>
     <w:p>
-      <w:proofErr w:type="gramStart"/>
-      <w:r>
-        <w:t>So</w:t>
-      </w:r>
-      <w:proofErr w:type="gramEnd"/>
-      <w:r>
-        <w:t xml:space="preserve"> answer is D – </w:t>
-      </w:r>
-      <w:proofErr w:type="spellStart"/>
-      <w:proofErr w:type="gramStart"/>
-      <w:r>
-        <w:t>scala.util</w:t>
-      </w:r>
-      <w:proofErr w:type="gramEnd"/>
-      <w:r>
-        <w:t>.Try</w:t>
-      </w:r>
-      <w:proofErr w:type="spellEnd"/>
-    </w:p>
-    <w:p>
-      <w:r>
-        <w:t>[</w:t>
-      </w:r>
-      <w:proofErr w:type="gramStart"/>
-      <w:r>
-        <w:t>scala.util</w:t>
-      </w:r>
-      <w:proofErr w:type="gramEnd"/>
-      <w:r>
-        <w:t>.</w:t>
-      </w:r>
-      <w:proofErr w:type="gramStart"/>
-      <w:r>
-        <w:t>Try](</w:t>
-      </w:r>
-      <w:proofErr w:type="gramEnd"/>
-      <w:r>
-        <w:fldChar w:fldCharType="begin"/>
-      </w:r>
-      <w:r>
-        <w:instrText>HYPERLINK "</w:instrText>
-      </w:r>
-      <w:r>
-        <w:instrText>https://www.scala-lang.org/api/current/scala/util/Try.html</w:instrText>
-      </w:r>
-      <w:r>
-        <w:instrText>"</w:instrText>
-      </w:r>
-      <w:r>
-        <w:fldChar w:fldCharType="separate"/>
-      </w:r>
-      <w:r>
-        <w:rPr>
-          <w:rStyle w:val="Hyperlink"/>
-        </w:rPr>
-        <w:t>https://www.scala-lang.org/api/current</w:t>
-      </w:r>
-      <w:r>
-        <w:rPr>
-          <w:rStyle w:val="Hyperlink"/>
-        </w:rPr>
-        <w:t>/</w:t>
-      </w:r>
-      <w:r>
-        <w:rPr>
-          <w:rStyle w:val="Hyperlink"/>
-        </w:rPr>
-        <w:t>scala/util/Try.html</w:t>
-      </w:r>
-      <w:r>
-        <w:fldChar w:fldCharType="end"/>
-      </w:r>
+      <w:r>
+        <w:t xml:space="preserve">So answer is D – </w:t>
+      </w:r>
+      <w:proofErr w:type="spellStart"/>
+      <w:r>
+        <w:t>scala.util.Try</w:t>
+      </w:r>
+      <w:proofErr w:type="spellEnd"/>
+    </w:p>
+    <w:p>
+      <w:r>
+        <w:t>[scala.util.Try](</w:t>
+      </w:r>
+      <w:hyperlink r:id="rId5" w:history="1">
+        <w:r>
+          <w:rPr>
+            <w:rStyle w:val="Hyperlink"/>
+          </w:rPr>
+          <w:t>https://www.scala-lang.org/api/current/scala/util/Try.html</w:t>
+        </w:r>
+      </w:hyperlink>
       <w:r>
         <w:t>)</w:t>
       </w:r>
@@ -2184,54 +1309,22 @@
     <w:p/>
     <w:p>
       <w:r>
-        <w:t xml:space="preserve">- </w:t>
-      </w:r>
-      <w:proofErr w:type="gramStart"/>
-      <w:r>
-        <w:t>[ ]</w:t>
-      </w:r>
-      <w:proofErr w:type="gramEnd"/>
-      <w:r>
-        <w:t xml:space="preserve"> short</w:t>
-      </w:r>
-    </w:p>
-    <w:p>
-      <w:r>
-        <w:t xml:space="preserve">- </w:t>
-      </w:r>
-      <w:proofErr w:type="gramStart"/>
-      <w:r>
-        <w:t>[ ]</w:t>
-      </w:r>
-      <w:proofErr w:type="gramEnd"/>
-      <w:r>
-        <w:t xml:space="preserve"> double</w:t>
-      </w:r>
-    </w:p>
-    <w:p>
-      <w:r>
-        <w:t xml:space="preserve">- </w:t>
-      </w:r>
-      <w:proofErr w:type="gramStart"/>
-      <w:r>
-        <w:t>[ ]</w:t>
-      </w:r>
-      <w:proofErr w:type="gramEnd"/>
-      <w:r>
-        <w:t xml:space="preserve"> int</w:t>
-      </w:r>
-    </w:p>
-    <w:p>
-      <w:r>
-        <w:t xml:space="preserve">- </w:t>
-      </w:r>
-      <w:proofErr w:type="gramStart"/>
-      <w:r>
-        <w:t>[ ]</w:t>
-      </w:r>
-      <w:proofErr w:type="gramEnd"/>
-      <w:r>
-        <w:t xml:space="preserve"> </w:t>
+        <w:t>- [ ] short</w:t>
+      </w:r>
+    </w:p>
+    <w:p>
+      <w:r>
+        <w:t>- [ ] double</w:t>
+      </w:r>
+    </w:p>
+    <w:p>
+      <w:r>
+        <w:t>- [ ] int</w:t>
+      </w:r>
+    </w:p>
+    <w:p>
+      <w:r>
+        <w:t xml:space="preserve">- [ ] </w:t>
       </w:r>
       <w:proofErr w:type="spellStart"/>
       <w:r>
@@ -2263,24 +1356,11 @@
     <w:p/>
     <w:p>
       <w:r>
-        <w:t xml:space="preserve">def </w:t>
-      </w:r>
-      <w:proofErr w:type="gramStart"/>
-      <w:r>
-        <w:t>floor(</w:t>
-      </w:r>
-      <w:proofErr w:type="gramEnd"/>
-      <w:r>
-        <w:t xml:space="preserve">x: Double): Double = </w:t>
-      </w:r>
-      <w:proofErr w:type="spellStart"/>
-      <w:proofErr w:type="gramStart"/>
-      <w:r>
-        <w:t>java.lang</w:t>
-      </w:r>
-      <w:proofErr w:type="gramEnd"/>
-      <w:r>
-        <w:t>.Math.floor</w:t>
+        <w:t xml:space="preserve">def floor(x: Double): Double = </w:t>
+      </w:r>
+      <w:proofErr w:type="spellStart"/>
+      <w:r>
+        <w:t>java.lang.Math.floor</w:t>
       </w:r>
       <w:proofErr w:type="spellEnd"/>
       <w:r>
@@ -2292,6 +1372,9 @@
         <w:tab/>
       </w:r>
       <w:r>
+        <w:rPr>
+          <w:noProof/>
+        </w:rPr>
         <w:drawing>
           <wp:inline distT="0" distB="0" distL="0" distR="0" wp14:anchorId="43B8D174" wp14:editId="475C4389">
             <wp:extent cx="5731510" cy="572135"/>
@@ -2308,7 +1391,7 @@
                     <pic:cNvPicPr/>
                   </pic:nvPicPr>
                   <pic:blipFill>
-                    <a:blip r:embed="rId5"/>
+                    <a:blip r:embed="rId6"/>
                     <a:stretch>
                       <a:fillRect/>
                     </a:stretch>
@@ -2334,12 +1417,10 @@
         <w:t xml:space="preserve">And the infix notation is desugared to </w:t>
       </w:r>
       <w:proofErr w:type="spellStart"/>
-      <w:proofErr w:type="gramStart"/>
       <w:r>
         <w:t>math.floor</w:t>
       </w:r>
       <w:proofErr w:type="spellEnd"/>
-      <w:proofErr w:type="gramEnd"/>
       <w:r>
         <w:t>(3.1415) * 2 -&gt; 3.0 * 2 -&gt; 3.0 * 2.0 -&gt; 6.0</w:t>
       </w:r>
@@ -2374,15 +1455,7 @@
     <w:p/>
     <w:p>
       <w:r>
-        <w:t xml:space="preserve">[Pattern </w:t>
-      </w:r>
-      <w:proofErr w:type="gramStart"/>
-      <w:r>
-        <w:t>Matching](</w:t>
-      </w:r>
-      <w:proofErr w:type="gramEnd"/>
-      <w:r>
-        <w:t>https://docs.scala-lang.org/tour/pattern-matching.html)</w:t>
+        <w:t>[Pattern Matching](https://docs.scala-lang.org/tour/pattern-matching.html)</w:t>
       </w:r>
     </w:p>
     <w:p>
@@ -2408,41 +1481,17 @@
     <w:p>
       <w:r>
         <w:lastRenderedPageBreak/>
-        <w:t xml:space="preserve">- </w:t>
-      </w:r>
-      <w:proofErr w:type="gramStart"/>
-      <w:r>
-        <w:t>[ ]</w:t>
-      </w:r>
-      <w:proofErr w:type="gramEnd"/>
-      <w:r>
-        <w:t xml:space="preserve"> Yes, the reference to the array is immutable, so the location that the array points to is immutable. The values in the array are mutable.</w:t>
-      </w:r>
-    </w:p>
-    <w:p>
-      <w:r>
-        <w:t xml:space="preserve">- </w:t>
-      </w:r>
-      <w:proofErr w:type="gramStart"/>
-      <w:r>
-        <w:t>[ ]</w:t>
-      </w:r>
-      <w:proofErr w:type="gramEnd"/>
-      <w:r>
-        <w:t xml:space="preserve"> The 0th element is immutable and cannot be modified. All other elements can be modified.</w:t>
-      </w:r>
-    </w:p>
-    <w:p>
-      <w:r>
-        <w:t xml:space="preserve">- </w:t>
-      </w:r>
-      <w:proofErr w:type="gramStart"/>
-      <w:r>
-        <w:t>[ ]</w:t>
-      </w:r>
-      <w:proofErr w:type="gramEnd"/>
-      <w:r>
-        <w:t xml:space="preserve"> Yes, </w:t>
+        <w:t>- [ ] Yes, the reference to the array is immutable, so the location that the array points to is immutable. The values in the array are mutable.</w:t>
+      </w:r>
+    </w:p>
+    <w:p>
+      <w:r>
+        <w:t>- [ ] The 0th element is immutable and cannot be modified. All other elements can be modified.</w:t>
+      </w:r>
+    </w:p>
+    <w:p>
+      <w:r>
+        <w:t xml:space="preserve">- [ ] Yes, </w:t>
       </w:r>
       <w:proofErr w:type="spellStart"/>
       <w:r>
@@ -2455,15 +1504,7 @@
     </w:p>
     <w:p>
       <w:r>
-        <w:t xml:space="preserve">- </w:t>
-      </w:r>
-      <w:proofErr w:type="gramStart"/>
-      <w:r>
-        <w:t>[ ]</w:t>
-      </w:r>
-      <w:proofErr w:type="gramEnd"/>
-      <w:r>
-        <w:t xml:space="preserve"> No, </w:t>
+        <w:t xml:space="preserve">- [ ] No, </w:t>
       </w:r>
       <w:proofErr w:type="spellStart"/>
       <w:r>
@@ -2493,15 +1534,7 @@
       </w:r>
       <w:proofErr w:type="spellEnd"/>
       <w:r>
-        <w:t xml:space="preserve"> a1 = </w:t>
-      </w:r>
-      <w:proofErr w:type="gramStart"/>
-      <w:r>
-        <w:t>Array(</w:t>
-      </w:r>
-      <w:proofErr w:type="gramEnd"/>
-      <w:r>
-        <w:t>1, 2, 3)</w:t>
+        <w:t xml:space="preserve"> a1 = Array(1, 2, 3)</w:t>
       </w:r>
     </w:p>
     <w:p>
@@ -2511,15 +1544,7 @@
     </w:p>
     <w:p>
       <w:r>
-        <w:t xml:space="preserve">a1 = </w:t>
-      </w:r>
-      <w:proofErr w:type="gramStart"/>
-      <w:r>
-        <w:t>Array(</w:t>
-      </w:r>
-      <w:proofErr w:type="gramEnd"/>
-      <w:r>
-        <w:t xml:space="preserve">1, 3, 3) // error: reassignment to </w:t>
+        <w:t xml:space="preserve">a1 = Array(1, 3, 3) // error: reassignment to </w:t>
       </w:r>
       <w:proofErr w:type="spellStart"/>
       <w:r>
@@ -2572,14 +1597,9 @@
     </w:p>
     <w:p>
       <w:r>
-        <w:t xml:space="preserve">     for (a&lt;-1 until </w:t>
-      </w:r>
-      <w:proofErr w:type="gramStart"/>
-      <w:r>
-        <w:t>5){</w:t>
-      </w:r>
-      <w:proofErr w:type="spellStart"/>
-      <w:proofErr w:type="gramEnd"/>
+        <w:t>     for (a&lt;-1 until 5){</w:t>
+      </w:r>
+      <w:proofErr w:type="spellStart"/>
       <w:r>
         <w:t>println</w:t>
       </w:r>
@@ -2596,54 +1616,22 @@
     <w:p/>
     <w:p>
       <w:r>
-        <w:t xml:space="preserve">- </w:t>
-      </w:r>
-      <w:proofErr w:type="gramStart"/>
-      <w:r>
-        <w:t>[ ]</w:t>
-      </w:r>
-      <w:proofErr w:type="gramEnd"/>
-      <w:r>
-        <w:t xml:space="preserve"> 1,2,3,4,5</w:t>
-      </w:r>
-    </w:p>
-    <w:p>
-      <w:r>
-        <w:t xml:space="preserve">- </w:t>
-      </w:r>
-      <w:proofErr w:type="gramStart"/>
-      <w:r>
-        <w:t>[ ]</w:t>
-      </w:r>
-      <w:proofErr w:type="gramEnd"/>
-      <w:r>
-        <w:t xml:space="preserve"> 0,1,2,3,4</w:t>
-      </w:r>
-    </w:p>
-    <w:p>
-      <w:r>
-        <w:t xml:space="preserve">- </w:t>
-      </w:r>
-      <w:proofErr w:type="gramStart"/>
-      <w:r>
-        <w:t>[ ]</w:t>
-      </w:r>
-      <w:proofErr w:type="gramEnd"/>
-      <w:r>
-        <w:t xml:space="preserve"> 1,2,3,4</w:t>
-      </w:r>
-    </w:p>
-    <w:p>
-      <w:r>
-        <w:t xml:space="preserve">- </w:t>
-      </w:r>
-      <w:proofErr w:type="gramStart"/>
-      <w:r>
-        <w:t>[ ]</w:t>
-      </w:r>
-      <w:proofErr w:type="gramEnd"/>
-      <w:r>
-        <w:t xml:space="preserve"> 2,3,4,5</w:t>
+        <w:t>- [ ] 1,2,3,4,5</w:t>
+      </w:r>
+    </w:p>
+    <w:p>
+      <w:r>
+        <w:t>- [ ] 0,1,2,3,4</w:t>
+      </w:r>
+    </w:p>
+    <w:p>
+      <w:r>
+        <w:t>- [ ] 1,2,3,4</w:t>
+      </w:r>
+    </w:p>
+    <w:p>
+      <w:r>
+        <w:t>- [ ] 2,3,4,5</w:t>
       </w:r>
     </w:p>
     <w:p/>
@@ -2657,31 +1645,7 @@
         <w:t xml:space="preserve">Answer: </w:t>
       </w:r>
       <w:r>
-        <w:t xml:space="preserve">a becomes a new local variable within the </w:t>
-      </w:r>
-      <w:proofErr w:type="gramStart"/>
-      <w:r>
-        <w:t>for loop</w:t>
-      </w:r>
-      <w:proofErr w:type="gramEnd"/>
-      <w:r>
-        <w:t xml:space="preserve"> enumeration and is assigned values from the range 1 until 5 in each iteration. </w:t>
-      </w:r>
-      <w:proofErr w:type="gramStart"/>
-      <w:r>
-        <w:t>The a</w:t>
-      </w:r>
-      <w:proofErr w:type="gramEnd"/>
-      <w:r>
-        <w:t xml:space="preserve"> referenced in for loop body references the most recent scope of a which is the local for a. </w:t>
-      </w:r>
-      <w:proofErr w:type="gramStart"/>
-      <w:r>
-        <w:t>So</w:t>
-      </w:r>
-      <w:proofErr w:type="gramEnd"/>
-      <w:r>
-        <w:t xml:space="preserve"> this prints 1, 2, 3, 4 which is option c</w:t>
+        <w:t>a becomes a new local variable within the for loop enumeration and is assigned values from the range 1 until 5 in each iteration. The a referenced in for loop body references the most recent scope of a which is the local for a. So this prints 1, 2, 3, 4 which is option c</w:t>
       </w:r>
     </w:p>
     <w:p/>
@@ -2693,68 +1657,28 @@
     <w:p/>
     <w:p>
       <w:r>
-        <w:t xml:space="preserve">- </w:t>
-      </w:r>
-      <w:proofErr w:type="gramStart"/>
-      <w:r>
-        <w:t>[ ]</w:t>
-      </w:r>
-      <w:proofErr w:type="gramEnd"/>
-      <w:r>
-        <w:t xml:space="preserve"> singletons</w:t>
-      </w:r>
-    </w:p>
-    <w:p>
-      <w:r>
-        <w:t xml:space="preserve">- </w:t>
-      </w:r>
-      <w:proofErr w:type="gramStart"/>
-      <w:r>
-        <w:t>[ ]</w:t>
-      </w:r>
-      <w:proofErr w:type="gramEnd"/>
-      <w:r>
-        <w:t xml:space="preserve"> stationary objects</w:t>
-      </w:r>
-    </w:p>
-    <w:p>
-      <w:r>
-        <w:t xml:space="preserve">- </w:t>
-      </w:r>
-      <w:proofErr w:type="gramStart"/>
-      <w:r>
-        <w:t>[ ]</w:t>
-      </w:r>
-      <w:proofErr w:type="gramEnd"/>
-      <w:r>
-        <w:t xml:space="preserve"> functional objects</w:t>
-      </w:r>
-    </w:p>
-    <w:p>
-      <w:r>
-        <w:t xml:space="preserve">- </w:t>
-      </w:r>
-      <w:proofErr w:type="gramStart"/>
-      <w:r>
-        <w:t>[ ]</w:t>
-      </w:r>
-      <w:proofErr w:type="gramEnd"/>
-      <w:r>
-        <w:t xml:space="preserve"> fixed objects</w:t>
-      </w:r>
-    </w:p>
-    <w:p/>
-    <w:p>
-      <w:r>
-        <w:t>**</w:t>
-      </w:r>
-      <w:proofErr w:type="gramStart"/>
-      <w:r>
-        <w:t>Note:*</w:t>
-      </w:r>
-      <w:proofErr w:type="gramEnd"/>
-      <w:r>
-        <w:t>* singletons may have mutable state</w:t>
+        <w:t>- [ ] singletons</w:t>
+      </w:r>
+    </w:p>
+    <w:p>
+      <w:r>
+        <w:t>- [ ] stationary objects</w:t>
+      </w:r>
+    </w:p>
+    <w:p>
+      <w:r>
+        <w:t>- [ ] functional objects</w:t>
+      </w:r>
+    </w:p>
+    <w:p>
+      <w:r>
+        <w:t>- [ ] fixed objects</w:t>
+      </w:r>
+    </w:p>
+    <w:p/>
+    <w:p>
+      <w:r>
+        <w:t>**Note:** singletons may have mutable state</w:t>
       </w:r>
     </w:p>
     <w:p/>
@@ -2791,15 +1715,7 @@
     <w:p/>
     <w:p>
       <w:r>
-        <w:t xml:space="preserve">- </w:t>
-      </w:r>
-      <w:proofErr w:type="gramStart"/>
-      <w:r>
-        <w:t>[ ]</w:t>
-      </w:r>
-      <w:proofErr w:type="gramEnd"/>
-      <w:r>
-        <w:t xml:space="preserve"> use array named </w:t>
+        <w:t xml:space="preserve">- [ ] use array named </w:t>
       </w:r>
       <w:proofErr w:type="spellStart"/>
       <w:r>
@@ -2809,15 +1725,7 @@
     </w:p>
     <w:p>
       <w:r>
-        <w:t xml:space="preserve">- </w:t>
-      </w:r>
-      <w:proofErr w:type="gramStart"/>
-      <w:r>
-        <w:t>[ ]</w:t>
-      </w:r>
-      <w:proofErr w:type="gramEnd"/>
-      <w:r>
-        <w:t xml:space="preserve"> use tuple named </w:t>
+        <w:t xml:space="preserve">- [ ] use tuple named </w:t>
       </w:r>
       <w:proofErr w:type="spellStart"/>
       <w:r>
@@ -2827,28 +1735,12 @@
     </w:p>
     <w:p>
       <w:r>
-        <w:t xml:space="preserve">- </w:t>
-      </w:r>
-      <w:proofErr w:type="gramStart"/>
-      <w:r>
-        <w:t>[ ]</w:t>
-      </w:r>
-      <w:proofErr w:type="gramEnd"/>
-      <w:r>
-        <w:t xml:space="preserve"> use numbered variables with a _ prefix for example _ 1, _ 2, _ 3</w:t>
-      </w:r>
-    </w:p>
-    <w:p>
-      <w:r>
-        <w:t xml:space="preserve">- </w:t>
-      </w:r>
-      <w:proofErr w:type="gramStart"/>
-      <w:r>
-        <w:t>[ ]</w:t>
-      </w:r>
-      <w:proofErr w:type="gramEnd"/>
-      <w:r>
-        <w:t xml:space="preserve"> use numbered variables with a $ prefix - for example $1, $2, $3</w:t>
+        <w:t>- [ ] use numbered variables with a _ prefix for example _ 1, _ 2, _ 3</w:t>
+      </w:r>
+    </w:p>
+    <w:p>
+      <w:r>
+        <w:t>- [ ] use numbered variables with a $ prefix - for example $1, $2, $3</w:t>
       </w:r>
     </w:p>
     <w:p/>
@@ -2869,23 +1761,7 @@
       </w:r>
       <w:proofErr w:type="spellEnd"/>
       <w:r>
-        <w:t xml:space="preserve"> required by </w:t>
-      </w:r>
-      <w:proofErr w:type="gramStart"/>
-      <w:r>
-        <w:t>main(</w:t>
-      </w:r>
-      <w:proofErr w:type="gramEnd"/>
-      <w:r>
-        <w:t xml:space="preserve">) method in scala script which </w:t>
-      </w:r>
-      <w:proofErr w:type="gramStart"/>
-      <w:r>
-        <w:t>converts  command</w:t>
-      </w:r>
-      <w:proofErr w:type="gramEnd"/>
-      <w:r>
-        <w:t xml:space="preserve"> line arguments to elements of the array.</w:t>
+        <w:t xml:space="preserve"> required by main() method in scala script which converts  command line arguments to elements of the array.</w:t>
       </w:r>
     </w:p>
     <w:p/>
@@ -2905,55 +1781,23 @@
     <w:p/>
     <w:p>
       <w:r>
-        <w:t xml:space="preserve">- </w:t>
-      </w:r>
-      <w:proofErr w:type="gramStart"/>
-      <w:r>
-        <w:t>[ ]</w:t>
-      </w:r>
-      <w:proofErr w:type="gramEnd"/>
-      <w:r>
-        <w:t xml:space="preserve"> 4</w:t>
-      </w:r>
-    </w:p>
-    <w:p>
-      <w:r>
-        <w:t xml:space="preserve">- </w:t>
-      </w:r>
-      <w:proofErr w:type="gramStart"/>
-      <w:r>
-        <w:t>[ ]</w:t>
-      </w:r>
-      <w:proofErr w:type="gramEnd"/>
-      <w:r>
-        <w:t xml:space="preserve"> an error</w:t>
-      </w:r>
-    </w:p>
-    <w:p>
-      <w:r>
-        <w:t xml:space="preserve">- </w:t>
-      </w:r>
-      <w:proofErr w:type="gramStart"/>
-      <w:r>
-        <w:t>[ ]</w:t>
-      </w:r>
-      <w:proofErr w:type="gramEnd"/>
-      <w:r>
-        <w:t xml:space="preserve"> 6</w:t>
+        <w:t>- [ ] 4</w:t>
+      </w:r>
+    </w:p>
+    <w:p>
+      <w:r>
+        <w:t>- [ ] an error</w:t>
+      </w:r>
+    </w:p>
+    <w:p>
+      <w:r>
+        <w:t>- [ ] 6</w:t>
       </w:r>
     </w:p>
     <w:p>
       <w:r>
         <w:lastRenderedPageBreak/>
-        <w:t xml:space="preserve">- </w:t>
-      </w:r>
-      <w:proofErr w:type="gramStart"/>
-      <w:r>
-        <w:t>[ ]</w:t>
-      </w:r>
-      <w:proofErr w:type="gramEnd"/>
-      <w:r>
-        <w:t xml:space="preserve"> 3</w:t>
+        <w:t>- [ ] 3</w:t>
       </w:r>
     </w:p>
     <w:p/>
@@ -3006,31 +1850,18 @@
         <w:t xml:space="preserve"> = Future {</w:t>
       </w:r>
       <w:proofErr w:type="spellStart"/>
-      <w:proofErr w:type="gramStart"/>
       <w:r>
         <w:t>runBackgroundFunction</w:t>
       </w:r>
       <w:proofErr w:type="spellEnd"/>
       <w:r>
-        <w:t>() }</w:t>
-      </w:r>
-      <w:proofErr w:type="gramEnd"/>
-      <w:r>
-        <w:t>`</w:t>
-      </w:r>
-    </w:p>
-    <w:p/>
-    <w:p>
-      <w:r>
-        <w:t xml:space="preserve">- </w:t>
-      </w:r>
-      <w:proofErr w:type="gramStart"/>
-      <w:r>
-        <w:t>[ ]</w:t>
-      </w:r>
-      <w:proofErr w:type="gramEnd"/>
-      <w:r>
-        <w:t xml:space="preserve"> </w:t>
+        <w:t>() }`</w:t>
+      </w:r>
+    </w:p>
+    <w:p/>
+    <w:p>
+      <w:r>
+        <w:t xml:space="preserve">- [ ] </w:t>
       </w:r>
       <w:proofErr w:type="spellStart"/>
       <w:r>
@@ -3040,15 +1871,7 @@
     </w:p>
     <w:p>
       <w:r>
-        <w:t xml:space="preserve">- </w:t>
-      </w:r>
-      <w:proofErr w:type="gramStart"/>
-      <w:r>
-        <w:t>[ ]</w:t>
-      </w:r>
-      <w:proofErr w:type="gramEnd"/>
-      <w:r>
-        <w:t xml:space="preserve"> </w:t>
+        <w:t xml:space="preserve">- [ ] </w:t>
       </w:r>
       <w:proofErr w:type="spellStart"/>
       <w:r>
@@ -3061,15 +1884,7 @@
     </w:p>
     <w:p>
       <w:r>
-        <w:t xml:space="preserve">- </w:t>
-      </w:r>
-      <w:proofErr w:type="gramStart"/>
-      <w:r>
-        <w:t>[ ]</w:t>
-      </w:r>
-      <w:proofErr w:type="gramEnd"/>
-      <w:r>
-        <w:t xml:space="preserve"> </w:t>
+        <w:t xml:space="preserve">- [ ] </w:t>
       </w:r>
       <w:proofErr w:type="spellStart"/>
       <w:r>
@@ -3079,15 +1894,7 @@
     </w:p>
     <w:p>
       <w:r>
-        <w:t xml:space="preserve">- </w:t>
-      </w:r>
-      <w:proofErr w:type="gramStart"/>
-      <w:r>
-        <w:t>[ ]</w:t>
-      </w:r>
-      <w:proofErr w:type="gramEnd"/>
-      <w:r>
-        <w:t xml:space="preserve"> complete(</w:t>
+        <w:t>- [ ] complete(</w:t>
       </w:r>
       <w:proofErr w:type="spellStart"/>
       <w:r>
@@ -3176,17 +1983,12 @@
         <w:t xml:space="preserve">none? The correct symbol is an asterisk ‘*’? e.g. def </w:t>
       </w:r>
       <w:proofErr w:type="spellStart"/>
-      <w:proofErr w:type="gramStart"/>
       <w:r>
         <w:t>someFunc</w:t>
       </w:r>
       <w:proofErr w:type="spellEnd"/>
       <w:r>
-        <w:t>(</w:t>
-      </w:r>
-      <w:proofErr w:type="gramEnd"/>
-      <w:r>
-        <w:t>word: String*)</w:t>
+        <w:t>(word: String*)</w:t>
       </w:r>
     </w:p>
     <w:p>
@@ -3200,15 +2002,7 @@
       </w:r>
       <w:proofErr w:type="spellEnd"/>
       <w:r>
-        <w:t xml:space="preserve"> l = </w:t>
-      </w:r>
-      <w:proofErr w:type="gramStart"/>
-      <w:r>
-        <w:t>List(</w:t>
-      </w:r>
-      <w:proofErr w:type="gramEnd"/>
-      <w:r>
-        <w:t xml:space="preserve">“hello”, “world”); </w:t>
+        <w:t xml:space="preserve"> l = List(“hello”, “world”); </w:t>
       </w:r>
       <w:proofErr w:type="spellStart"/>
       <w:r>
@@ -3216,15 +2010,7 @@
       </w:r>
       <w:proofErr w:type="spellEnd"/>
       <w:r>
-        <w:t>(</w:t>
-      </w:r>
-      <w:proofErr w:type="gramStart"/>
-      <w:r>
-        <w:t>l:_</w:t>
-      </w:r>
-      <w:proofErr w:type="gramEnd"/>
-      <w:r>
-        <w:t xml:space="preserve">*) </w:t>
+        <w:t xml:space="preserve">(l:_*) </w:t>
       </w:r>
     </w:p>
     <w:p>
@@ -3241,15 +2027,7 @@
     <w:p/>
     <w:p>
       <w:r>
-        <w:t xml:space="preserve">- </w:t>
-      </w:r>
-      <w:proofErr w:type="gramStart"/>
-      <w:r>
-        <w:t>[ ]</w:t>
-      </w:r>
-      <w:proofErr w:type="gramEnd"/>
-      <w:r>
-        <w:t xml:space="preserve"> </w:t>
+        <w:t xml:space="preserve">- [ ] </w:t>
       </w:r>
       <w:proofErr w:type="spellStart"/>
       <w:r>
@@ -3259,41 +2037,17 @@
     </w:p>
     <w:p>
       <w:r>
-        <w:t xml:space="preserve">- </w:t>
-      </w:r>
-      <w:proofErr w:type="gramStart"/>
-      <w:r>
-        <w:t>[ ]</w:t>
-      </w:r>
-      <w:proofErr w:type="gramEnd"/>
-      <w:r>
-        <w:t xml:space="preserve"> multilevel inheritance</w:t>
-      </w:r>
-    </w:p>
-    <w:p>
-      <w:r>
-        <w:t xml:space="preserve">- </w:t>
-      </w:r>
-      <w:proofErr w:type="gramStart"/>
-      <w:r>
-        <w:t>[ ]</w:t>
-      </w:r>
-      <w:proofErr w:type="gramEnd"/>
-      <w:r>
-        <w:t xml:space="preserve"> multimode inheritance</w:t>
-      </w:r>
-    </w:p>
-    <w:p>
-      <w:r>
-        <w:t xml:space="preserve">- </w:t>
-      </w:r>
-      <w:proofErr w:type="gramStart"/>
-      <w:r>
-        <w:t>[ ]</w:t>
-      </w:r>
-      <w:proofErr w:type="gramEnd"/>
-      <w:r>
-        <w:t xml:space="preserve"> hierarchical inheritance</w:t>
+        <w:t>- [ ] multilevel inheritance</w:t>
+      </w:r>
+    </w:p>
+    <w:p>
+      <w:r>
+        <w:t>- [ ] multimode inheritance</w:t>
+      </w:r>
+    </w:p>
+    <w:p>
+      <w:r>
+        <w:t>- [ ] hierarchical inheritance</w:t>
       </w:r>
     </w:p>
     <w:p/>
@@ -3313,68 +2067,28 @@
     <w:p/>
     <w:p>
       <w:r>
-        <w:t>#### Q26. One way to improve code reliability is to use `__</w:t>
-      </w:r>
-      <w:proofErr w:type="gramStart"/>
-      <w:r>
-        <w:t>` ,</w:t>
-      </w:r>
-      <w:proofErr w:type="gramEnd"/>
-      <w:r>
-        <w:t xml:space="preserve"> which will evaluate a condition and return an error if the condition is violated.</w:t>
-      </w:r>
-    </w:p>
-    <w:p/>
-    <w:p>
-      <w:r>
-        <w:t xml:space="preserve">- </w:t>
-      </w:r>
-      <w:proofErr w:type="gramStart"/>
-      <w:r>
-        <w:t>[ ]</w:t>
-      </w:r>
-      <w:proofErr w:type="gramEnd"/>
-      <w:r>
-        <w:t xml:space="preserve"> packages</w:t>
-      </w:r>
-    </w:p>
-    <w:p>
-      <w:r>
-        <w:t xml:space="preserve">- </w:t>
-      </w:r>
-      <w:proofErr w:type="gramStart"/>
-      <w:r>
-        <w:t>[ ]</w:t>
-      </w:r>
-      <w:proofErr w:type="gramEnd"/>
-      <w:r>
-        <w:t xml:space="preserve"> polymorphisms</w:t>
-      </w:r>
-    </w:p>
-    <w:p>
-      <w:r>
-        <w:t xml:space="preserve">- </w:t>
-      </w:r>
-      <w:proofErr w:type="gramStart"/>
-      <w:r>
-        <w:t>[ ]</w:t>
-      </w:r>
-      <w:proofErr w:type="gramEnd"/>
-      <w:r>
-        <w:t xml:space="preserve"> assertions</w:t>
-      </w:r>
-    </w:p>
-    <w:p>
-      <w:r>
-        <w:t xml:space="preserve">- </w:t>
-      </w:r>
-      <w:proofErr w:type="gramStart"/>
-      <w:r>
-        <w:t>[ ]</w:t>
-      </w:r>
-      <w:proofErr w:type="gramEnd"/>
-      <w:r>
-        <w:t xml:space="preserve"> traits</w:t>
+        <w:t>#### Q26. One way to improve code reliability is to use `__` , which will evaluate a condition and return an error if the condition is violated.</w:t>
+      </w:r>
+    </w:p>
+    <w:p/>
+    <w:p>
+      <w:r>
+        <w:t>- [ ] packages</w:t>
+      </w:r>
+    </w:p>
+    <w:p>
+      <w:r>
+        <w:t>- [ ] polymorphisms</w:t>
+      </w:r>
+    </w:p>
+    <w:p>
+      <w:r>
+        <w:t>- [ ] assertions</w:t>
+      </w:r>
+    </w:p>
+    <w:p>
+      <w:r>
+        <w:t>- [ ] traits</w:t>
       </w:r>
     </w:p>
     <w:p/>
@@ -3399,44 +2113,12 @@
     <w:p/>
     <w:p>
       <w:r>
-        <w:t xml:space="preserve">- </w:t>
-      </w:r>
-      <w:proofErr w:type="gramStart"/>
-      <w:r>
-        <w:t>[ ]</w:t>
-      </w:r>
-      <w:proofErr w:type="gramEnd"/>
-      <w:r>
-        <w:t xml:space="preserve"> If the first else-if </w:t>
-      </w:r>
-      <w:proofErr w:type="gramStart"/>
-      <w:r>
-        <w:t>does not succeed</w:t>
-      </w:r>
-      <w:proofErr w:type="gramEnd"/>
-      <w:r>
-        <w:t>, then no other else-ifs are tested.</w:t>
-      </w:r>
-    </w:p>
-    <w:p>
-      <w:r>
-        <w:t xml:space="preserve">- </w:t>
-      </w:r>
-      <w:proofErr w:type="gramStart"/>
-      <w:r>
-        <w:t>[ ]</w:t>
-      </w:r>
-      <w:proofErr w:type="gramEnd"/>
-      <w:r>
-        <w:t xml:space="preserve"> If an else-if </w:t>
-      </w:r>
-      <w:proofErr w:type="gramStart"/>
-      <w:r>
-        <w:t>does not succeed</w:t>
-      </w:r>
-      <w:proofErr w:type="gramEnd"/>
-      <w:r>
-        <w:t xml:space="preserve">, then none of the remaining else-if statements or </w:t>
+        <w:t>- [ ] If the first else-if does not succeed, then no other else-ifs are tested.</w:t>
+      </w:r>
+    </w:p>
+    <w:p>
+      <w:r>
+        <w:t xml:space="preserve">- [ ] If an else-if does not succeed, then none of the remaining else-if statements or </w:t>
       </w:r>
       <w:proofErr w:type="spellStart"/>
       <w:r>
@@ -3449,28 +2131,12 @@
     </w:p>
     <w:p>
       <w:r>
-        <w:t xml:space="preserve">- </w:t>
-      </w:r>
-      <w:proofErr w:type="gramStart"/>
-      <w:r>
-        <w:t>[ ]</w:t>
-      </w:r>
-      <w:proofErr w:type="gramEnd"/>
-      <w:r>
-        <w:t xml:space="preserve"> All else-if statements are tested in all cases.</w:t>
-      </w:r>
-    </w:p>
-    <w:p>
-      <w:r>
-        <w:t xml:space="preserve">- </w:t>
-      </w:r>
-      <w:proofErr w:type="gramStart"/>
-      <w:r>
-        <w:t>[ ]</w:t>
-      </w:r>
-      <w:proofErr w:type="gramEnd"/>
-      <w:r>
-        <w:t xml:space="preserve"> If an else-if succeeds, then none of the remaining else-if statements or </w:t>
+        <w:t>- [ ] All else-if statements are tested in all cases.</w:t>
+      </w:r>
+    </w:p>
+    <w:p>
+      <w:r>
+        <w:t xml:space="preserve">- [ ] If an else-if succeeds, then none of the remaining else-if statements or </w:t>
       </w:r>
       <w:proofErr w:type="spellStart"/>
       <w:r>
@@ -3478,15 +2144,7 @@
       </w:r>
       <w:proofErr w:type="spellEnd"/>
       <w:r>
-        <w:t xml:space="preserve"> will </w:t>
-      </w:r>
-      <w:proofErr w:type="gramStart"/>
-      <w:r>
-        <w:t>tested</w:t>
-      </w:r>
-      <w:proofErr w:type="gramEnd"/>
-      <w:r>
-        <w:t>.</w:t>
+        <w:t xml:space="preserve"> will tested.</w:t>
       </w:r>
     </w:p>
     <w:p/>
@@ -3517,54 +2175,22 @@
     <w:p/>
     <w:p>
       <w:r>
-        <w:t xml:space="preserve">- </w:t>
-      </w:r>
-      <w:proofErr w:type="gramStart"/>
-      <w:r>
-        <w:t>[ ]</w:t>
-      </w:r>
-      <w:proofErr w:type="gramEnd"/>
-      <w:r>
-        <w:t xml:space="preserve"> recursive methods</w:t>
-      </w:r>
-    </w:p>
-    <w:p>
-      <w:r>
-        <w:t xml:space="preserve">- </w:t>
-      </w:r>
-      <w:proofErr w:type="gramStart"/>
-      <w:r>
-        <w:t>[ ]</w:t>
-      </w:r>
-      <w:proofErr w:type="gramEnd"/>
-      <w:r>
-        <w:t xml:space="preserve"> currying methods</w:t>
-      </w:r>
-    </w:p>
-    <w:p>
-      <w:r>
-        <w:t xml:space="preserve">- </w:t>
-      </w:r>
-      <w:proofErr w:type="gramStart"/>
-      <w:r>
-        <w:t>[ ]</w:t>
-      </w:r>
-      <w:proofErr w:type="gramEnd"/>
-      <w:r>
-        <w:t xml:space="preserve"> redefining methods</w:t>
-      </w:r>
-    </w:p>
-    <w:p>
-      <w:r>
-        <w:t xml:space="preserve">- </w:t>
-      </w:r>
-      <w:proofErr w:type="gramStart"/>
-      <w:r>
-        <w:t>[ ]</w:t>
-      </w:r>
-      <w:proofErr w:type="gramEnd"/>
-      <w:r>
-        <w:t xml:space="preserve"> overriding methods</w:t>
+        <w:t>- [ ] recursive methods</w:t>
+      </w:r>
+    </w:p>
+    <w:p>
+      <w:r>
+        <w:t>- [ ] currying methods</w:t>
+      </w:r>
+    </w:p>
+    <w:p>
+      <w:r>
+        <w:t>- [ ] redefining methods</w:t>
+      </w:r>
+    </w:p>
+    <w:p>
+      <w:r>
+        <w:t>- [ ] overriding methods</w:t>
       </w:r>
     </w:p>
     <w:p/>
@@ -3610,37 +2236,16 @@
     <w:p/>
     <w:p>
       <w:r>
-        <w:t xml:space="preserve">[Repeated Parameters in </w:t>
-      </w:r>
-      <w:proofErr w:type="gramStart"/>
-      <w:r>
-        <w:t>Scala](</w:t>
-      </w:r>
-      <w:proofErr w:type="gramEnd"/>
-      <w:r>
-        <w:fldChar w:fldCharType="begin"/>
-      </w:r>
-      <w:r>
-        <w:instrText>HYPERLINK "</w:instrText>
-      </w:r>
-      <w:r>
-        <w:instrText>https://www.baeldung.com/scala/repeated-parameters</w:instrText>
-      </w:r>
-      <w:r>
-        <w:instrText>"</w:instrText>
-      </w:r>
-      <w:r>
-        <w:fldChar w:fldCharType="separate"/>
-      </w:r>
-      <w:r>
-        <w:rPr>
-          <w:rStyle w:val="Hyperlink"/>
-        </w:rPr>
-        <w:t>https://www.baeldung.com/scala/repeated-parameters</w:t>
-      </w:r>
-      <w:r>
-        <w:fldChar w:fldCharType="end"/>
-      </w:r>
+        <w:t>[Repeated Parameters in Scala](</w:t>
+      </w:r>
+      <w:hyperlink r:id="rId7" w:history="1">
+        <w:r>
+          <w:rPr>
+            <w:rStyle w:val="Hyperlink"/>
+          </w:rPr>
+          <w:t>https://www.baeldung.com/scala/repeated-parameters</w:t>
+        </w:r>
+      </w:hyperlink>
       <w:r>
         <w:t>)</w:t>
       </w:r>
@@ -3696,15 +2301,7 @@
     <w:p/>
     <w:p>
       <w:r>
-        <w:t xml:space="preserve">- </w:t>
-      </w:r>
-      <w:proofErr w:type="gramStart"/>
-      <w:r>
-        <w:t>[ ]</w:t>
-      </w:r>
-      <w:proofErr w:type="gramEnd"/>
-      <w:r>
-        <w:t xml:space="preserve"> `</w:t>
+        <w:t>- [ ] `</w:t>
       </w:r>
       <w:proofErr w:type="spellStart"/>
       <w:r>
@@ -3720,25 +2317,12 @@
       </w:r>
       <w:proofErr w:type="spellEnd"/>
       <w:r>
-        <w:t xml:space="preserve"> (</w:t>
-      </w:r>
-      <w:proofErr w:type="gramStart"/>
-      <w:r>
-        <w:t>))`</w:t>
-      </w:r>
-      <w:proofErr w:type="gramEnd"/>
-    </w:p>
-    <w:p>
-      <w:r>
-        <w:t xml:space="preserve">- </w:t>
-      </w:r>
-      <w:proofErr w:type="gramStart"/>
-      <w:r>
-        <w:t>[ ]</w:t>
-      </w:r>
-      <w:proofErr w:type="gramEnd"/>
-      <w:r>
-        <w:t xml:space="preserve"> `</w:t>
+        <w:t xml:space="preserve"> ())`</w:t>
+      </w:r>
+    </w:p>
+    <w:p>
+      <w:r>
+        <w:t>- [ ] `</w:t>
       </w:r>
       <w:proofErr w:type="spellStart"/>
       <w:r>
@@ -3746,25 +2330,12 @@
       </w:r>
       <w:proofErr w:type="spellEnd"/>
       <w:r>
-        <w:t xml:space="preserve">(print </w:t>
-      </w:r>
-      <w:proofErr w:type="gramStart"/>
-      <w:r>
-        <w:t>NIL)`</w:t>
-      </w:r>
-      <w:proofErr w:type="gramEnd"/>
-    </w:p>
-    <w:p>
-      <w:r>
-        <w:t xml:space="preserve">- </w:t>
-      </w:r>
-      <w:proofErr w:type="gramStart"/>
-      <w:r>
-        <w:t>[ ]</w:t>
-      </w:r>
-      <w:proofErr w:type="gramEnd"/>
-      <w:r>
-        <w:t xml:space="preserve"> `</w:t>
+        <w:t>(print NIL)`</w:t>
+      </w:r>
+    </w:p>
+    <w:p>
+      <w:r>
+        <w:t>- [ ] `</w:t>
       </w:r>
       <w:proofErr w:type="spellStart"/>
       <w:r>
@@ -3780,25 +2351,12 @@
       </w:r>
       <w:proofErr w:type="spellEnd"/>
       <w:r>
-        <w:t xml:space="preserve"> (</w:t>
-      </w:r>
-      <w:proofErr w:type="gramStart"/>
-      <w:r>
-        <w:t>))`</w:t>
-      </w:r>
-      <w:proofErr w:type="gramEnd"/>
-    </w:p>
-    <w:p>
-      <w:r>
-        <w:t xml:space="preserve">- </w:t>
-      </w:r>
-      <w:proofErr w:type="gramStart"/>
-      <w:r>
-        <w:t>[ ]</w:t>
-      </w:r>
-      <w:proofErr w:type="gramEnd"/>
-      <w:r>
-        <w:t xml:space="preserve"> `</w:t>
+        <w:t xml:space="preserve"> ())`</w:t>
+      </w:r>
+    </w:p>
+    <w:p>
+      <w:r>
+        <w:t>- [ ] `</w:t>
       </w:r>
       <w:proofErr w:type="spellStart"/>
       <w:r>
@@ -3814,13 +2372,8 @@
       </w:r>
       <w:proofErr w:type="spellEnd"/>
       <w:r>
-        <w:t>(x</w:t>
-      </w:r>
-      <w:proofErr w:type="gramStart"/>
-      <w:r>
-        <w:t>))`</w:t>
-      </w:r>
-      <w:proofErr w:type="gramEnd"/>
+        <w:t>(x))`</w:t>
+      </w:r>
     </w:p>
     <w:p/>
     <w:p>
@@ -3838,15 +2391,504 @@
     <w:p>
       <w:r>
         <w:lastRenderedPageBreak/>
-        <w:t xml:space="preserve">But uses the alternative method call syntax with no </w:t>
-      </w:r>
-      <w:proofErr w:type="gramStart"/>
-      <w:r>
-        <w:t>braces, and</w:t>
-      </w:r>
-      <w:proofErr w:type="gramEnd"/>
-      <w:r>
-        <w:t xml:space="preserve"> uses wildcard to match any input.</w:t>
+        <w:t>But uses the alternative method call syntax with no braces, and uses wildcard to match any input.</w:t>
+      </w:r>
+    </w:p>
+    <w:p/>
+    <w:p>
+      <w:r>
+        <w:t>#### Q31. What is an advantage of an immutable object?</w:t>
+      </w:r>
+    </w:p>
+    <w:p/>
+    <w:p>
+      <w:r>
+        <w:t>- [ ] Immutable objects use less memory than their mutable counterparts.</w:t>
+      </w:r>
+    </w:p>
+    <w:p>
+      <w:r>
+        <w:t>- [ ] Immutable objects do not require error handling.</w:t>
+      </w:r>
+    </w:p>
+    <w:p>
+      <w:r>
+        <w:t>- [ ] Immutable objects can be used in classes, mutable objects cannot.</w:t>
+      </w:r>
+    </w:p>
+    <w:p>
+      <w:r>
+        <w:t xml:space="preserve">- [ ] Immutable objects are </w:t>
+      </w:r>
+      <w:proofErr w:type="spellStart"/>
+      <w:r>
+        <w:t>threadsafe</w:t>
+      </w:r>
+      <w:proofErr w:type="spellEnd"/>
+      <w:r>
+        <w:t>.</w:t>
+      </w:r>
+    </w:p>
+    <w:p/>
+    <w:p>
+      <w:r>
+        <w:rPr>
+          <w:b/>
+          <w:bCs/>
+        </w:rPr>
+        <w:t xml:space="preserve">Answer: D </w:t>
+      </w:r>
+      <w:r>
+        <w:t xml:space="preserve">immutable objects are </w:t>
+      </w:r>
+      <w:proofErr w:type="spellStart"/>
+      <w:r>
+        <w:t>threadsafe</w:t>
+      </w:r>
+      <w:proofErr w:type="spellEnd"/>
+      <w:r>
+        <w:t xml:space="preserve"> because they cannot be mutated by processes running in other threads (all threads only read data from single immutable object) and so race conditions don’t occur.</w:t>
+      </w:r>
+    </w:p>
+    <w:p/>
+    <w:p/>
+    <w:p>
+      <w:r>
+        <w:t>#### Q32. You want to create an iteration loop that tests the condition at the end of the loop body. Which iteration would you use?</w:t>
+      </w:r>
+    </w:p>
+    <w:p/>
+    <w:p>
+      <w:r>
+        <w:t>- [ ] do-while loop</w:t>
+      </w:r>
+    </w:p>
+    <w:p>
+      <w:r>
+        <w:t>- [ ] while loop</w:t>
+      </w:r>
+    </w:p>
+    <w:p>
+      <w:r>
+        <w:t>- [ ] for loop</w:t>
+      </w:r>
+    </w:p>
+    <w:p>
+      <w:r>
+        <w:t>- [ ] do-until loop</w:t>
+      </w:r>
+    </w:p>
+    <w:p/>
+    <w:p>
+      <w:r>
+        <w:rPr>
+          <w:b/>
+          <w:bCs/>
+        </w:rPr>
+        <w:t xml:space="preserve">Answer: </w:t>
+      </w:r>
+      <w:r>
+        <w:t>A – Do-while executes condition at end of loop – so at least one iteration is guaranteed to execute. Note do-until is essentially equivalent, but scala syntax is do-while.</w:t>
+      </w:r>
+    </w:p>
+    <w:p/>
+    <w:p>
+      <w:r>
+        <w:t>#### Q33. What can you use to make querying a database more efficient, by avoiding the need to parse the SQL string every time a query is executed from Scala?</w:t>
+      </w:r>
+    </w:p>
+    <w:p/>
+    <w:p>
+      <w:r>
+        <w:t>- [ ] database driver</w:t>
+      </w:r>
+    </w:p>
+    <w:p>
+      <w:r>
+        <w:t>- [ ] connection</w:t>
+      </w:r>
+    </w:p>
+    <w:p>
+      <w:r>
+        <w:t>- [ ] prepared statement</w:t>
+      </w:r>
+    </w:p>
+    <w:p>
+      <w:r>
+        <w:t>- [ ] SQL view</w:t>
+      </w:r>
+    </w:p>
+    <w:p>
+      <w:r>
+        <w:rPr>
+          <w:b/>
+          <w:bCs/>
+        </w:rPr>
+        <w:lastRenderedPageBreak/>
+        <w:t xml:space="preserve">Answer: </w:t>
+      </w:r>
+      <w:r>
+        <w:t>C prepared statement parses the SQL string such that it is ready to be executed. The other options aren’t related to parsing SQL queries.</w:t>
+      </w:r>
+    </w:p>
+    <w:p/>
+    <w:p>
+      <w:r>
+        <w:t>[</w:t>
+      </w:r>
+      <w:proofErr w:type="spellStart"/>
+      <w:r>
+        <w:t>PreparedStatement</w:t>
+      </w:r>
+      <w:proofErr w:type="spellEnd"/>
+      <w:r>
+        <w:t xml:space="preserve"> from Java](https://docs.oracle.com/javase/8/docs/api/java/sql/PreparedStatement.html) which is also used in Scala</w:t>
+      </w:r>
+    </w:p>
+    <w:p/>
+    <w:p>
+      <w:r>
+        <w:t>#### Q34. Which is _not_ a member of the collections hierarchy?</w:t>
+      </w:r>
+    </w:p>
+    <w:p/>
+    <w:p>
+      <w:r>
+        <w:t>- [ ] Set</w:t>
+      </w:r>
+    </w:p>
+    <w:p>
+      <w:r>
+        <w:t xml:space="preserve">- [ ] </w:t>
+      </w:r>
+      <w:proofErr w:type="spellStart"/>
+      <w:r>
+        <w:t>Seq</w:t>
+      </w:r>
+      <w:proofErr w:type="spellEnd"/>
+    </w:p>
+    <w:p>
+      <w:r>
+        <w:t>- [ ] Hash</w:t>
+      </w:r>
+    </w:p>
+    <w:p>
+      <w:r>
+        <w:t>- [ ] Map</w:t>
+      </w:r>
+    </w:p>
+    <w:p/>
+    <w:p>
+      <w:r>
+        <w:rPr>
+          <w:b/>
+          <w:bCs/>
+        </w:rPr>
+        <w:t xml:space="preserve">Answer: </w:t>
+      </w:r>
+      <w:r>
+        <w:t>C Hash – not a collection (referring to the process of hashing or to an individual hash code perhaps?) but the other three are collections. Technically map is not a subtype of collection but still belongs to the collections framework.</w:t>
+      </w:r>
+    </w:p>
+    <w:p/>
+    <w:p>
+      <w:r>
+        <w:t>#### Q35. Which term makes the contents of packages available without prefixing?</w:t>
+      </w:r>
+    </w:p>
+    <w:p/>
+    <w:p>
+      <w:r>
+        <w:t>- [ ] use</w:t>
+      </w:r>
+    </w:p>
+    <w:p>
+      <w:r>
+        <w:t>- [ ] include</w:t>
+      </w:r>
+    </w:p>
+    <w:p>
+      <w:r>
+        <w:t>- [ ] import</w:t>
+      </w:r>
+    </w:p>
+    <w:p>
+      <w:r>
+        <w:t>- [ ] assertion</w:t>
+      </w:r>
+    </w:p>
+    <w:p/>
+    <w:p>
+      <w:r>
+        <w:rPr>
+          <w:b/>
+          <w:bCs/>
+        </w:rPr>
+        <w:t xml:space="preserve">Answer: </w:t>
+      </w:r>
+      <w:r>
+        <w:t>C import makes packages available in current file (loads specified classes from given package)</w:t>
+      </w:r>
+    </w:p>
+    <w:p/>
+    <w:p>
+      <w:r>
+        <w:t>#### Q36. If you wanted to find the remainder after division, what operator would you use?</w:t>
+      </w:r>
+    </w:p>
+    <w:p/>
+    <w:p>
+      <w:r>
+        <w:t>- [ ] %</w:t>
+      </w:r>
+    </w:p>
+    <w:p>
+      <w:r>
+        <w:t>- [ ] DIV</w:t>
+      </w:r>
+    </w:p>
+    <w:p>
+      <w:r>
+        <w:t>- [ ] //</w:t>
+      </w:r>
+    </w:p>
+    <w:p>
+      <w:r>
+        <w:lastRenderedPageBreak/>
+        <w:t>- [ ] /</w:t>
+      </w:r>
+    </w:p>
+    <w:p/>
+    <w:p>
+      <w:r>
+        <w:rPr>
+          <w:b/>
+          <w:bCs/>
+        </w:rPr>
+        <w:t>Answer: A</w:t>
+      </w:r>
+      <w:r>
+        <w:t xml:space="preserve"> - % or modulus function gives remainder after division</w:t>
+      </w:r>
+    </w:p>
+    <w:p/>
+    <w:p>
+      <w:r>
+        <w:t>#### Q37. What are defined inside a class definition?</w:t>
+      </w:r>
+    </w:p>
+    <w:p/>
+    <w:p>
+      <w:r>
+        <w:t>- [ ] method</w:t>
+      </w:r>
+    </w:p>
+    <w:p>
+      <w:r>
+        <w:t>- [ ] fields and methods</w:t>
+      </w:r>
+    </w:p>
+    <w:p>
+      <w:r>
+        <w:t>- [ ] fields, methods, and packages</w:t>
+      </w:r>
+    </w:p>
+    <w:p>
+      <w:r>
+        <w:t>- [ ] fields</w:t>
+      </w:r>
+    </w:p>
+    <w:p/>
+    <w:p>
+      <w:r>
+        <w:rPr>
+          <w:b/>
+          <w:bCs/>
+        </w:rPr>
+        <w:t xml:space="preserve">Answer: </w:t>
+      </w:r>
+      <w:r>
+        <w:t>B fields and methods. (packages defined outside class definition)</w:t>
+      </w:r>
+    </w:p>
+    <w:p/>
+    <w:p>
+      <w:r>
+        <w:t>#### Q38. What defines methods and fields that can then be reused by mixing into classes?</w:t>
+      </w:r>
+    </w:p>
+    <w:p/>
+    <w:p>
+      <w:r>
+        <w:t>- [ ] singleton</w:t>
+      </w:r>
+    </w:p>
+    <w:p>
+      <w:r>
+        <w:t>- [ ] assertion</w:t>
+      </w:r>
+    </w:p>
+    <w:p>
+      <w:r>
+        <w:t>- [ ] trait</w:t>
+      </w:r>
+    </w:p>
+    <w:p>
+      <w:r>
+        <w:t>- [ ] monad</w:t>
+      </w:r>
+    </w:p>
+    <w:p/>
+    <w:p>
+      <w:r>
+        <w:rPr>
+          <w:b/>
+          <w:bCs/>
+        </w:rPr>
+        <w:t xml:space="preserve">Answer: C </w:t>
+      </w:r>
+      <w:r>
+        <w:t xml:space="preserve">Trait? Like an abstract class or interface definition, allows subclasses to inherit field and method definitions. Traits can contain both abstract methods and fields as well as concrete methods and fields. </w:t>
+      </w:r>
+      <w:r>
+        <w:t>Multiple traits can be mixed together in classes (like implementing multiple interfaces in Java)</w:t>
+      </w:r>
+    </w:p>
+    <w:p>
+      <w:r>
+        <w:t xml:space="preserve">e.g. </w:t>
+      </w:r>
+      <w:r>
+        <w:t xml:space="preserve"> from scala REPL:</w:t>
+      </w:r>
+    </w:p>
+    <w:p>
+      <w:r>
+        <w:t>scala&gt; trait Employee:</w:t>
+      </w:r>
+    </w:p>
+    <w:p>
+      <w:r>
+        <w:t xml:space="preserve">     |  def id: Int // abstract member</w:t>
+      </w:r>
+    </w:p>
+    <w:p>
+      <w:r>
+        <w:t xml:space="preserve">     |  def </w:t>
+      </w:r>
+      <w:proofErr w:type="spellStart"/>
+      <w:r>
+        <w:t>firstName</w:t>
+      </w:r>
+      <w:proofErr w:type="spellEnd"/>
+      <w:r>
+        <w:t>: String // abstract member</w:t>
+      </w:r>
+    </w:p>
+    <w:p>
+      <w:r>
+        <w:t xml:space="preserve">     |  def speak() = </w:t>
+      </w:r>
+      <w:proofErr w:type="spellStart"/>
+      <w:r>
+        <w:t>println</w:t>
+      </w:r>
+      <w:proofErr w:type="spellEnd"/>
+      <w:r>
+        <w:t>("Hello") // concrete method</w:t>
+      </w:r>
+    </w:p>
+    <w:p>
+      <w:r>
+        <w:t xml:space="preserve">     |  def walk(): Unit // abstract method</w:t>
+      </w:r>
+    </w:p>
+    <w:p>
+      <w:r>
+        <w:t xml:space="preserve">     |  def </w:t>
+      </w:r>
+      <w:proofErr w:type="spellStart"/>
+      <w:r>
+        <w:t>isPerson</w:t>
+      </w:r>
+      <w:proofErr w:type="spellEnd"/>
+      <w:r>
+        <w:t xml:space="preserve"> = true // concrete member</w:t>
+      </w:r>
+    </w:p>
+    <w:p>
+      <w:r>
+        <w:t xml:space="preserve">     |</w:t>
+      </w:r>
+    </w:p>
+    <w:p>
+      <w:r>
+        <w:lastRenderedPageBreak/>
+        <w:t>// defined trait Employee</w:t>
+      </w:r>
+    </w:p>
+    <w:p/>
+    <w:p>
+      <w:hyperlink r:id="rId8" w:history="1">
+        <w:r>
+          <w:rPr>
+            <w:rStyle w:val="Hyperlink"/>
+          </w:rPr>
+          <w:t>https://docs.scala-lang.org/scala3/book/domain-modeling-tools.html#traits</w:t>
+        </w:r>
+      </w:hyperlink>
+    </w:p>
+    <w:p/>
+    <w:p>
+      <w:r>
+        <w:t>#### Q39. When do you need to explicitly state the return type in a function definition?</w:t>
+      </w:r>
+    </w:p>
+    <w:p/>
+    <w:p>
+      <w:r>
+        <w:t>- [ ] when the function has no side effects</w:t>
+      </w:r>
+    </w:p>
+    <w:p>
+      <w:r>
+        <w:t>- [ ] when the function returns a Unit type</w:t>
+      </w:r>
+    </w:p>
+    <w:p>
+      <w:r>
+        <w:t>- [ ] when the function is recursive</w:t>
+      </w:r>
+    </w:p>
+    <w:p>
+      <w:r>
+        <w:t>- [ ] when the function has side effects</w:t>
+      </w:r>
+    </w:p>
+    <w:p>
+      <w:pPr>
+        <w:rPr>
+          <w:b/>
+          <w:bCs/>
+        </w:rPr>
+      </w:pPr>
+    </w:p>
+    <w:p>
+      <w:r>
+        <w:rPr>
+          <w:b/>
+          <w:bCs/>
+        </w:rPr>
+        <w:t xml:space="preserve">Answer: </w:t>
+      </w:r>
+      <w:r>
+        <w:t>C when the function is recursive (due to scala’s inference algorithm)</w:t>
+      </w:r>
+    </w:p>
+    <w:p/>
+    <w:p>
+      <w:r>
+        <w:t>https://softwareengineering.stackexchange.com/questions/167179/why-does-scala-require-functions-to-have-explicit-return-type</w:t>
       </w:r>
     </w:p>
     <w:sectPr>

</xml_diff>